<commit_message>
rapid start -> developer rapid start
</commit_message>
<xml_diff>
--- a/presentation/TrainingCoverTemplate.docx
+++ b/presentation/TrainingCoverTemplate.docx
@@ -1,6 +1,6 @@
 
 <file path=word/document.xml><?xml version="1.0" encoding="utf-8"?>
-<w:document xmlns:wpc="http://schemas.microsoft.com/office/word/2010/wordprocessingCanvas" xmlns:mo="http://schemas.microsoft.com/office/mac/office/2008/main" xmlns:mc="http://schemas.openxmlformats.org/markup-compatibility/2006" xmlns:mv="urn:schemas-microsoft-com:mac:vml" xmlns:o="urn:schemas-microsoft-com:office:office" xmlns:r="http://schemas.openxmlformats.org/officeDocument/2006/relationships" xmlns:m="http://schemas.openxmlformats.org/officeDocument/2006/math" xmlns:v="urn:schemas-microsoft-com:vml" xmlns:wp14="http://schemas.microsoft.com/office/word/2010/wordprocessingDrawing" xmlns:wp="http://schemas.openxmlformats.org/drawingml/2006/wordprocessingDrawing" xmlns:w10="urn:schemas-microsoft-com:office:word" xmlns:w="http://schemas.openxmlformats.org/wordprocessingml/2006/main" xmlns:w14="http://schemas.microsoft.com/office/word/2010/wordml" xmlns:w15="http://schemas.microsoft.com/office/word/2012/wordml" xmlns:wpg="http://schemas.microsoft.com/office/word/2010/wordprocessingGroup" xmlns:wpi="http://schemas.microsoft.com/office/word/2010/wordprocessingInk" xmlns:wne="http://schemas.microsoft.com/office/word/2006/wordml" xmlns:wps="http://schemas.microsoft.com/office/word/2010/wordprocessingShape" mc:Ignorable="w14 w15 wp14">
+<w:document xmlns:wpc="http://schemas.microsoft.com/office/word/2010/wordprocessingCanvas" xmlns:mo="http://schemas.microsoft.com/office/mac/office/2008/main" xmlns:mc="http://schemas.openxmlformats.org/markup-compatibility/2006" xmlns:mv="urn:schemas-microsoft-com:mac:vml" xmlns:o="urn:schemas-microsoft-com:office:office" xmlns:r="http://schemas.openxmlformats.org/officeDocument/2006/relationships" xmlns:m="http://schemas.openxmlformats.org/officeDocument/2006/math" xmlns:v="urn:schemas-microsoft-com:vml" xmlns:wp14="http://schemas.microsoft.com/office/word/2010/wordprocessingDrawing" xmlns:wp="http://schemas.openxmlformats.org/drawingml/2006/wordprocessingDrawing" xmlns:w10="urn:schemas-microsoft-com:office:word" xmlns:w="http://schemas.openxmlformats.org/wordprocessingml/2006/main" xmlns:w14="http://schemas.microsoft.com/office/word/2010/wordml" xmlns:wpg="http://schemas.microsoft.com/office/word/2010/wordprocessingGroup" xmlns:wpi="http://schemas.microsoft.com/office/word/2010/wordprocessingInk" xmlns:wne="http://schemas.microsoft.com/office/word/2006/wordml" xmlns:wps="http://schemas.microsoft.com/office/word/2010/wordprocessingShape" mc:Ignorable="w14 wp14">
   <w:body>
     <w:p>
       <w:pPr>
@@ -28,18 +28,28 @@
           <w:szCs w:val="52"/>
         </w:rPr>
       </w:pPr>
-      <w:r>
+    </w:p>
+    <w:p>
+      <w:pPr>
         <w:rPr>
           <w:rFonts w:ascii="Akzidenz-Grotesk BQ Light" w:hAnsi="Akzidenz-Grotesk BQ Light"/>
-          <w:noProof/>
           <w:sz w:val="52"/>
           <w:szCs w:val="52"/>
         </w:rPr>
+      </w:pPr>
+      <w:r>
+        <w:rPr>
+          <w:rFonts w:ascii="Akzidenz-Grotesk Std Regular" w:hAnsi="Akzidenz-Grotesk Std Regular"/>
+          <w:noProof/>
+          <w:color w:val="5B972B"/>
+          <w:sz w:val="52"/>
+          <w:szCs w:val="52"/>
+        </w:rPr>
         <w:drawing>
-          <wp:inline distT="0" distB="0" distL="0" distR="0" wp14:anchorId="70C9ADFB" wp14:editId="43923FB3">
-            <wp:extent cx="1828800" cy="457258"/>
+          <wp:inline distT="0" distB="0" distL="0" distR="0" wp14:anchorId="4525B6DE" wp14:editId="2B8B9BF6">
+            <wp:extent cx="2091603" cy="685800"/>
             <wp:effectExtent l="0" t="0" r="0" b="0"/>
-            <wp:docPr id="4" name="Picture 4" descr="Macintosh HD:Users:emilymatsuno:Desktop:WORK:MongoDB University:University-Collaterals:Certificates:Resources:University-Logo-Color.eps"/>
+            <wp:docPr id="10" name="Picture 10"/>
             <wp:cNvGraphicFramePr>
               <a:graphicFrameLocks xmlns:a="http://schemas.openxmlformats.org/drawingml/2006/main" noChangeAspect="1"/>
             </wp:cNvGraphicFramePr>
@@ -47,36 +57,36 @@
               <a:graphicData uri="http://schemas.openxmlformats.org/drawingml/2006/picture">
                 <pic:pic xmlns:pic="http://schemas.openxmlformats.org/drawingml/2006/picture">
                   <pic:nvPicPr>
-                    <pic:cNvPr id="0" name="Picture 1" descr="Macintosh HD:Users:emilymatsuno:Desktop:WORK:MongoDB University:University-Collaterals:Certificates:Resources:University-Logo-Color.eps"/>
-                    <pic:cNvPicPr>
-                      <a:picLocks noChangeAspect="1" noChangeArrowheads="1"/>
-                    </pic:cNvPicPr>
+                    <pic:cNvPr id="0" name="MongoDB-University_CMYK-3c.eps"/>
+                    <pic:cNvPicPr/>
                   </pic:nvPicPr>
-                  <pic:blipFill>
-                    <a:blip r:embed="rId8">
+                  <pic:blipFill rotWithShape="1">
+                    <a:blip r:embed="rId9">
                       <a:extLst>
                         <a:ext uri="{28A0092B-C50C-407E-A947-70E740481C1C}">
                           <a14:useLocalDpi xmlns:a14="http://schemas.microsoft.com/office/drawing/2010/main" val="0"/>
                         </a:ext>
                       </a:extLst>
                     </a:blip>
-                    <a:srcRect/>
-                    <a:stretch>
-                      <a:fillRect/>
-                    </a:stretch>
+                    <a:srcRect l="9396" t="21306" r="11111" b="22153"/>
+                    <a:stretch/>
                   </pic:blipFill>
                   <pic:spPr bwMode="auto">
                     <a:xfrm>
                       <a:off x="0" y="0"/>
-                      <a:ext cx="1828800" cy="457258"/>
+                      <a:ext cx="2092843" cy="686207"/>
                     </a:xfrm>
                     <a:prstGeom prst="rect">
                       <a:avLst/>
                     </a:prstGeom>
-                    <a:noFill/>
                     <a:ln>
                       <a:noFill/>
                     </a:ln>
+                    <a:extLst>
+                      <a:ext uri="{53640926-AAD7-44d8-BBD7-CCE9431645EC}">
+                        <a14:shadowObscured xmlns:a14="http://schemas.microsoft.com/office/drawing/2010/main"/>
+                      </a:ext>
+                    </a:extLst>
                   </pic:spPr>
                 </pic:pic>
               </a:graphicData>
@@ -87,32 +97,82 @@
     </w:p>
     <w:p>
       <w:pPr>
-        <w:rPr>
-          <w:rFonts w:ascii="Akzidenz-Grotesk BQ Light" w:hAnsi="Akzidenz-Grotesk BQ Light"/>
-          <w:sz w:val="52"/>
-          <w:szCs w:val="52"/>
-        </w:rPr>
-      </w:pPr>
-    </w:p>
-    <w:p>
-      <w:pPr>
+        <w:ind w:right="72"/>
         <w:outlineLvl w:val="0"/>
         <w:rPr>
-          <w:rFonts w:ascii="Akzidenz-Grotesk Std Medium" w:hAnsi="Akzidenz-Grotesk Std Medium"/>
+          <w:rFonts w:ascii="Akzidenz-Grotesk Std Regular" w:hAnsi="Akzidenz-Grotesk Std Regular"/>
           <w:color w:val="5B972B"/>
           <w:sz w:val="52"/>
           <w:szCs w:val="52"/>
         </w:rPr>
       </w:pPr>
-      <w:r>
-        <w:rPr>
-          <w:rFonts w:ascii="Akzidenz-Grotesk Std Medium" w:hAnsi="Akzidenz-Grotesk Std Medium"/>
+    </w:p>
+    <w:p>
+      <w:pPr>
+        <w:ind w:right="72"/>
+        <w:outlineLvl w:val="0"/>
+        <w:rPr>
+          <w:rFonts w:ascii="Akzidenz-Grotesk Std Regular" w:hAnsi="Akzidenz-Grotesk Std Regular"/>
           <w:color w:val="5B972B"/>
           <w:sz w:val="52"/>
           <w:szCs w:val="52"/>
         </w:rPr>
-        <w:t>MongoDB Training Course</w:t>
-      </w:r>
+      </w:pPr>
+      <w:proofErr w:type="spellStart"/>
+      <w:r>
+        <w:rPr>
+          <w:rFonts w:ascii="Akzidenz-Grotesk Std Regular" w:hAnsi="Akzidenz-Grotesk Std Regular"/>
+          <w:color w:val="5B972B"/>
+          <w:sz w:val="52"/>
+          <w:szCs w:val="52"/>
+        </w:rPr>
+        <w:t>MongoDB</w:t>
+      </w:r>
+      <w:proofErr w:type="spellEnd"/>
+      <w:r>
+        <w:rPr>
+          <w:rFonts w:ascii="Akzidenz-Grotesk Std Regular" w:hAnsi="Akzidenz-Grotesk Std Regular"/>
+          <w:color w:val="5B972B"/>
+          <w:sz w:val="52"/>
+          <w:szCs w:val="52"/>
+        </w:rPr>
+        <w:t xml:space="preserve"> </w:t>
+      </w:r>
+      <w:r>
+        <w:rPr>
+          <w:rFonts w:ascii="Akzidenz-Grotesk Std Regular" w:hAnsi="Akzidenz-Grotesk Std Regular"/>
+          <w:color w:val="5B972B"/>
+          <w:sz w:val="52"/>
+          <w:szCs w:val="52"/>
+        </w:rPr>
+        <w:t>Developer Rapid Start Training</w:t>
+      </w:r>
+    </w:p>
+    <w:p>
+      <w:pPr>
+        <w:ind w:right="72"/>
+        <w:outlineLvl w:val="0"/>
+        <w:rPr>
+          <w:rFonts w:ascii="Akzidenz-Grotesk Std Regular" w:hAnsi="Akzidenz-Grotesk Std Regular"/>
+          <w:color w:val="5B972B"/>
+          <w:sz w:val="52"/>
+          <w:szCs w:val="52"/>
+        </w:rPr>
+      </w:pPr>
+      <w:bookmarkStart w:id="0" w:name="_GoBack"/>
+      <w:bookmarkEnd w:id="0"/>
+    </w:p>
+    <w:p>
+      <w:pPr>
+        <w:ind w:right="72"/>
+        <w:outlineLvl w:val="0"/>
+        <w:rPr>
+          <w:rFonts w:ascii="Akzidenz-Grotesk Std Regular" w:hAnsi="Akzidenz-Grotesk Std Regular"/>
+          <w:color w:val="5B972B"/>
+          <w:sz w:val="52"/>
+          <w:szCs w:val="52"/>
+        </w:rPr>
+      </w:pPr>
     </w:p>
     <w:p>
       <w:pPr>
@@ -321,7 +381,7 @@
                     <pic:cNvPicPr/>
                   </pic:nvPicPr>
                   <pic:blipFill>
-                    <a:blip r:embed="rId9">
+                    <a:blip r:embed="rId10">
                       <a:extLst>
                         <a:ext uri="{28A0092B-C50C-407E-A947-70E740481C1C}">
                           <a14:useLocalDpi xmlns:a14="http://schemas.microsoft.com/office/drawing/2010/main" val="0"/>
@@ -376,10 +436,8 @@
           <w:sz w:val="28"/>
           <w:szCs w:val="28"/>
         </w:rPr>
-        <w:t>The course description shoul</w:t>
-      </w:r>
-      <w:bookmarkStart w:id="0" w:name="_GoBack"/>
-      <w:bookmarkEnd w:id="0"/>
+        <w:t xml:space="preserve">The course description should be </w:t>
+      </w:r>
       <w:r>
         <w:rPr>
           <w:rFonts w:ascii="Akzidenz-Grotesk Std Light" w:hAnsi="Akzidenz-Grotesk Std Light"/>
@@ -387,8 +445,9 @@
           <w:sz w:val="28"/>
           <w:szCs w:val="28"/>
         </w:rPr>
-        <w:t xml:space="preserve">d be </w:t>
-      </w:r>
+        <w:t xml:space="preserve">in </w:t>
+      </w:r>
+      <w:proofErr w:type="spellStart"/>
       <w:r>
         <w:rPr>
           <w:rFonts w:ascii="Akzidenz-Grotesk Std Light" w:hAnsi="Akzidenz-Grotesk Std Light"/>
@@ -396,8 +455,9 @@
           <w:sz w:val="28"/>
           <w:szCs w:val="28"/>
         </w:rPr>
-        <w:t xml:space="preserve">in Akzidenz-Grotesk </w:t>
-      </w:r>
+        <w:t>Akzidenz-Grotesk</w:t>
+      </w:r>
+      <w:proofErr w:type="spellEnd"/>
       <w:r>
         <w:rPr>
           <w:rFonts w:ascii="Akzidenz-Grotesk Std Light" w:hAnsi="Akzidenz-Grotesk Std Light"/>
@@ -405,7 +465,7 @@
           <w:sz w:val="28"/>
           <w:szCs w:val="28"/>
         </w:rPr>
-        <w:t>STD</w:t>
+        <w:t xml:space="preserve"> </w:t>
       </w:r>
       <w:r>
         <w:rPr>
@@ -414,7 +474,7 @@
           <w:sz w:val="28"/>
           <w:szCs w:val="28"/>
         </w:rPr>
-        <w:t xml:space="preserve"> Light font </w:t>
+        <w:t>STD</w:t>
       </w:r>
       <w:r>
         <w:rPr>
@@ -423,7 +483,7 @@
           <w:sz w:val="28"/>
           <w:szCs w:val="28"/>
         </w:rPr>
-        <w:t>size 1</w:t>
+        <w:t xml:space="preserve"> Light font </w:t>
       </w:r>
       <w:r>
         <w:rPr>
@@ -432,7 +492,7 @@
           <w:sz w:val="28"/>
           <w:szCs w:val="28"/>
         </w:rPr>
-        <w:t>4pt.</w:t>
+        <w:t>size 1</w:t>
       </w:r>
       <w:r>
         <w:rPr>
@@ -441,7 +501,7 @@
           <w:sz w:val="28"/>
           <w:szCs w:val="28"/>
         </w:rPr>
-        <w:t>, text aligned to the left. Line Spacing is 1.5.</w:t>
+        <w:t>4pt.</w:t>
       </w:r>
       <w:r>
         <w:rPr>
@@ -450,7 +510,7 @@
           <w:sz w:val="28"/>
           <w:szCs w:val="28"/>
         </w:rPr>
-        <w:t xml:space="preserve"> </w:t>
+        <w:t>, text aligned to the left. Line Spacing is 1.5.</w:t>
       </w:r>
       <w:r>
         <w:rPr>
@@ -459,7 +519,7 @@
           <w:sz w:val="28"/>
           <w:szCs w:val="28"/>
         </w:rPr>
-        <w:t>All log</w:t>
+        <w:t xml:space="preserve"> </w:t>
       </w:r>
       <w:r>
         <w:rPr>
@@ -468,7 +528,7 @@
           <w:sz w:val="28"/>
           <w:szCs w:val="28"/>
         </w:rPr>
-        <w:t xml:space="preserve">os should be 1.5 inches wide. </w:t>
+        <w:t>All log</w:t>
       </w:r>
       <w:r>
         <w:rPr>
@@ -477,7 +537,7 @@
           <w:sz w:val="28"/>
           <w:szCs w:val="28"/>
         </w:rPr>
-        <w:t>T</w:t>
+        <w:t xml:space="preserve">os should be 1.5 inches wide. </w:t>
       </w:r>
       <w:r>
         <w:rPr>
@@ -486,16 +546,65 @@
           <w:sz w:val="28"/>
           <w:szCs w:val="28"/>
         </w:rPr>
-        <w:t xml:space="preserve">his course </w:t>
-      </w:r>
-      <w:r>
-        <w:rPr>
-          <w:rFonts w:ascii="Akzidenz-Grotesk Std Light" w:eastAsia="Times New Roman" w:hAnsi="Akzidenz-Grotesk Std Light" w:cs="Times New Roman"/>
+        <w:t>T</w:t>
+      </w:r>
+      <w:r>
+        <w:rPr>
+          <w:rFonts w:ascii="Akzidenz-Grotesk Std Light" w:hAnsi="Akzidenz-Grotesk Std Light"/>
           <w:color w:val="242423"/>
           <w:sz w:val="28"/>
           <w:szCs w:val="28"/>
         </w:rPr>
-        <w:t>introduces MongoDB. The lessons begin by acquainting trainees with MongoDB and continue on to cover installation, deployment, administration, scaling, and troubleshooting.</w:t>
+        <w:t xml:space="preserve">his course </w:t>
+      </w:r>
+      <w:r>
+        <w:rPr>
+          <w:rFonts w:ascii="Akzidenz-Grotesk Std Light" w:eastAsia="Times New Roman" w:hAnsi="Akzidenz-Grotesk Std Light" w:cs="Times New Roman"/>
+          <w:color w:val="242423"/>
+          <w:sz w:val="28"/>
+          <w:szCs w:val="28"/>
+        </w:rPr>
+        <w:t xml:space="preserve">introduces </w:t>
+      </w:r>
+      <w:proofErr w:type="spellStart"/>
+      <w:r>
+        <w:rPr>
+          <w:rFonts w:ascii="Akzidenz-Grotesk Std Light" w:eastAsia="Times New Roman" w:hAnsi="Akzidenz-Grotesk Std Light" w:cs="Times New Roman"/>
+          <w:color w:val="242423"/>
+          <w:sz w:val="28"/>
+          <w:szCs w:val="28"/>
+        </w:rPr>
+        <w:t>MongoDB</w:t>
+      </w:r>
+      <w:proofErr w:type="spellEnd"/>
+      <w:r>
+        <w:rPr>
+          <w:rFonts w:ascii="Akzidenz-Grotesk Std Light" w:eastAsia="Times New Roman" w:hAnsi="Akzidenz-Grotesk Std Light" w:cs="Times New Roman"/>
+          <w:color w:val="242423"/>
+          <w:sz w:val="28"/>
+          <w:szCs w:val="28"/>
+        </w:rPr>
+        <w:t xml:space="preserve">. The lessons begin by acquainting trainees with </w:t>
+      </w:r>
+      <w:proofErr w:type="spellStart"/>
+      <w:r>
+        <w:rPr>
+          <w:rFonts w:ascii="Akzidenz-Grotesk Std Light" w:eastAsia="Times New Roman" w:hAnsi="Akzidenz-Grotesk Std Light" w:cs="Times New Roman"/>
+          <w:color w:val="242423"/>
+          <w:sz w:val="28"/>
+          <w:szCs w:val="28"/>
+        </w:rPr>
+        <w:t>MongoDB</w:t>
+      </w:r>
+      <w:proofErr w:type="spellEnd"/>
+      <w:r>
+        <w:rPr>
+          <w:rFonts w:ascii="Akzidenz-Grotesk Std Light" w:eastAsia="Times New Roman" w:hAnsi="Akzidenz-Grotesk Std Light" w:cs="Times New Roman"/>
+          <w:color w:val="242423"/>
+          <w:sz w:val="28"/>
+          <w:szCs w:val="28"/>
+        </w:rPr>
+        <w:t xml:space="preserve"> and continue on to cover installation, deployment, administration, scaling, and troubleshooting.</w:t>
       </w:r>
     </w:p>
     <w:p>
@@ -566,8 +675,9 @@
           <w:sz w:val="32"/>
           <w:szCs w:val="32"/>
         </w:rPr>
-        <w:t>1. Agenda Title: Akzid</w:t>
-      </w:r>
+        <w:t xml:space="preserve">1. Agenda Title: </w:t>
+      </w:r>
+      <w:proofErr w:type="spellStart"/>
       <w:r>
         <w:rPr>
           <w:rFonts w:ascii="Akzidenz-Grotesk Std Medium" w:eastAsia="Times New Roman" w:hAnsi="Akzidenz-Grotesk Std Medium" w:cs="Times New Roman"/>
@@ -575,7 +685,7 @@
           <w:sz w:val="32"/>
           <w:szCs w:val="32"/>
         </w:rPr>
-        <w:t xml:space="preserve">enz-Grotesk </w:t>
+        <w:t>Akzid</w:t>
       </w:r>
       <w:r>
         <w:rPr>
@@ -584,8 +694,9 @@
           <w:sz w:val="32"/>
           <w:szCs w:val="32"/>
         </w:rPr>
-        <w:t>STD</w:t>
-      </w:r>
+        <w:t>enz-Grotesk</w:t>
+      </w:r>
+      <w:proofErr w:type="spellEnd"/>
       <w:r>
         <w:rPr>
           <w:rFonts w:ascii="Akzidenz-Grotesk Std Medium" w:eastAsia="Times New Roman" w:hAnsi="Akzidenz-Grotesk Std Medium" w:cs="Times New Roman"/>
@@ -593,7 +704,7 @@
           <w:sz w:val="32"/>
           <w:szCs w:val="32"/>
         </w:rPr>
-        <w:t xml:space="preserve"> Medium 16</w:t>
+        <w:t xml:space="preserve"> </w:t>
       </w:r>
       <w:r>
         <w:rPr>
@@ -602,7 +713,7 @@
           <w:sz w:val="32"/>
           <w:szCs w:val="32"/>
         </w:rPr>
-        <w:t>pt.</w:t>
+        <w:t>STD</w:t>
       </w:r>
       <w:r>
         <w:rPr>
@@ -611,408 +722,488 @@
           <w:sz w:val="32"/>
           <w:szCs w:val="32"/>
         </w:rPr>
-        <w:t xml:space="preserve"> green</w:t>
-      </w:r>
-    </w:p>
-    <w:p>
-      <w:pPr>
-        <w:spacing w:line="360" w:lineRule="auto"/>
-        <w:rPr>
-          <w:rFonts w:ascii="Akzidenz-Grotesk Std Light" w:eastAsia="Times New Roman" w:hAnsi="Akzidenz-Grotesk Std Light" w:cs="Times New Roman"/>
-          <w:color w:val="242423"/>
-        </w:rPr>
-      </w:pPr>
-      <w:r>
-        <w:rPr>
-          <w:rFonts w:ascii="Akzidenz-Grotesk Std Light" w:eastAsia="Times New Roman" w:hAnsi="Akzidenz-Grotesk Std Light" w:cs="Times New Roman"/>
-          <w:color w:val="242423"/>
-        </w:rPr>
-        <w:t>Fundamentals</w:t>
-      </w:r>
-      <w:r>
-        <w:rPr>
-          <w:rFonts w:ascii="Akzidenz-Grotesk Std Light" w:eastAsia="Times New Roman" w:hAnsi="Akzidenz-Grotesk Std Light" w:cs="Times New Roman"/>
-          <w:color w:val="242423"/>
-        </w:rPr>
-        <w:t>; Light; 14</w:t>
-      </w:r>
-      <w:r>
-        <w:rPr>
-          <w:rFonts w:ascii="Akzidenz-Grotesk Std Light" w:eastAsia="Times New Roman" w:hAnsi="Akzidenz-Grotesk Std Light" w:cs="Times New Roman"/>
-          <w:color w:val="242423"/>
-        </w:rPr>
-        <w:t>pt.</w:t>
-      </w:r>
-    </w:p>
-    <w:p>
-      <w:pPr>
-        <w:spacing w:line="360" w:lineRule="auto"/>
+        <w:t xml:space="preserve"> Medium 16</w:t>
+      </w:r>
+      <w:r>
         <w:rPr>
           <w:rFonts w:ascii="Akzidenz-Grotesk Std Medium" w:eastAsia="Times New Roman" w:hAnsi="Akzidenz-Grotesk Std Medium" w:cs="Times New Roman"/>
-          <w:color w:val="242423"/>
-        </w:rPr>
-      </w:pPr>
-      <w:r>
-        <w:rPr>
-          <w:rFonts w:ascii="Akzidenz-Grotesk Std Medium" w:eastAsia="Times New Roman" w:hAnsi="Akzidenz-Grotesk Std Medium" w:cs="Times New Roman"/>
-          <w:color w:val="242423"/>
-        </w:rPr>
-        <w:t>Title of each agenda section 12pt Medium</w:t>
-      </w:r>
-    </w:p>
-    <w:p>
-      <w:pPr>
-        <w:tabs>
-          <w:tab w:val="left" w:pos="540"/>
-        </w:tabs>
-        <w:spacing w:line="360" w:lineRule="auto"/>
-        <w:ind w:left="540"/>
-        <w:rPr>
-          <w:rFonts w:ascii="Akzidenz-Grotesk Std Light" w:eastAsia="Times New Roman" w:hAnsi="Akzidenz-Grotesk Std Light" w:cs="Times New Roman"/>
-          <w:color w:val="242423"/>
-        </w:rPr>
-      </w:pPr>
-      <w:r>
-        <w:rPr>
-          <w:rFonts w:ascii="Akzidenz-Grotesk Std Light" w:eastAsia="Times New Roman" w:hAnsi="Akzidenz-Grotesk Std Light" w:cs="Times New Roman"/>
-          <w:color w:val="242423"/>
-        </w:rPr>
-        <w:t>1.</w:t>
-      </w:r>
-      <w:r>
-        <w:rPr>
-          <w:rFonts w:ascii="Akzidenz-Grotesk Std Light" w:eastAsia="Times New Roman" w:hAnsi="Akzidenz-Grotesk Std Light" w:cs="Times New Roman"/>
-          <w:color w:val="242423"/>
-        </w:rPr>
-        <w:t xml:space="preserve"> Line space 1.5</w:t>
-      </w:r>
-    </w:p>
-    <w:p>
-      <w:pPr>
-        <w:tabs>
-          <w:tab w:val="left" w:pos="540"/>
-        </w:tabs>
-        <w:spacing w:line="360" w:lineRule="auto"/>
-        <w:ind w:left="540"/>
-        <w:rPr>
-          <w:rFonts w:ascii="Akzidenz-Grotesk Std Light" w:eastAsia="Times New Roman" w:hAnsi="Akzidenz-Grotesk Std Light" w:cs="Times New Roman"/>
-          <w:color w:val="242423"/>
-        </w:rPr>
-      </w:pPr>
-      <w:r>
-        <w:rPr>
-          <w:rFonts w:ascii="Akzidenz-Grotesk Std Light" w:eastAsia="Times New Roman" w:hAnsi="Akzidenz-Grotesk Std Light" w:cs="Times New Roman"/>
-          <w:color w:val="242423"/>
-        </w:rPr>
-        <w:t>2. Akzidenz-Grotesk Light 12pt.</w:t>
-      </w:r>
-    </w:p>
-    <w:p>
-      <w:pPr>
-        <w:tabs>
-          <w:tab w:val="left" w:pos="540"/>
-        </w:tabs>
-        <w:spacing w:line="360" w:lineRule="auto"/>
-        <w:ind w:left="540"/>
-        <w:rPr>
-          <w:rFonts w:ascii="Akzidenz-Grotesk Std Light" w:eastAsia="Times New Roman" w:hAnsi="Akzidenz-Grotesk Std Light" w:cs="Times New Roman"/>
-          <w:color w:val="242423"/>
-        </w:rPr>
-      </w:pPr>
-      <w:r>
-        <w:rPr>
-          <w:rFonts w:ascii="Akzidenz-Grotesk Std Light" w:eastAsia="Times New Roman" w:hAnsi="Akzidenz-Grotesk Std Light" w:cs="Times New Roman"/>
-          <w:color w:val="242423"/>
-        </w:rPr>
-        <w:t>3. Why was MongoDB Built in?</w:t>
-      </w:r>
-    </w:p>
-    <w:p>
-      <w:pPr>
-        <w:tabs>
-          <w:tab w:val="left" w:pos="540"/>
-        </w:tabs>
-        <w:spacing w:line="360" w:lineRule="auto"/>
-        <w:ind w:left="540"/>
-        <w:rPr>
-          <w:rFonts w:ascii="Akzidenz-Grotesk Std Light" w:eastAsia="Times New Roman" w:hAnsi="Akzidenz-Grotesk Std Light" w:cs="Times New Roman"/>
-          <w:color w:val="242423"/>
-        </w:rPr>
-      </w:pPr>
-      <w:r>
-        <w:rPr>
-          <w:rFonts w:ascii="Akzidenz-Grotesk Std Light" w:eastAsia="Times New Roman" w:hAnsi="Akzidenz-Grotesk Std Light" w:cs="Times New Roman"/>
-          <w:color w:val="242423"/>
-        </w:rPr>
-        <w:t>4. What are common deployment and challenges?</w:t>
-      </w:r>
-    </w:p>
-    <w:p>
-      <w:pPr>
-        <w:tabs>
-          <w:tab w:val="left" w:pos="540"/>
-        </w:tabs>
-        <w:spacing w:line="360" w:lineRule="auto"/>
-        <w:ind w:left="540"/>
-        <w:rPr>
-          <w:rFonts w:ascii="Akzidenz-Grotesk Std Light" w:eastAsia="Times New Roman" w:hAnsi="Akzidenz-Grotesk Std Light" w:cs="Times New Roman"/>
-          <w:color w:val="242423"/>
-        </w:rPr>
-      </w:pPr>
-      <w:r>
-        <w:rPr>
-          <w:rFonts w:ascii="Akzidenz-Grotesk Std Light" w:eastAsia="Times New Roman" w:hAnsi="Akzidenz-Grotesk Std Light" w:cs="Times New Roman"/>
-          <w:color w:val="242423"/>
-        </w:rPr>
-        <w:t>5. MongoDB version numbers</w:t>
-      </w:r>
-    </w:p>
-    <w:p>
-      <w:pPr>
-        <w:tabs>
-          <w:tab w:val="left" w:pos="540"/>
-        </w:tabs>
-        <w:spacing w:line="360" w:lineRule="auto"/>
-        <w:ind w:left="540"/>
-        <w:rPr>
-          <w:rFonts w:ascii="Akzidenz-Grotesk BQ Light" w:eastAsia="Times New Roman" w:hAnsi="Akzidenz-Grotesk BQ Light" w:cs="Times New Roman"/>
-          <w:color w:val="242423"/>
-        </w:rPr>
-      </w:pPr>
-      <w:r>
-        <w:rPr>
-          <w:rFonts w:ascii="Akzidenz-Grotesk Std Light" w:eastAsia="Times New Roman" w:hAnsi="Akzidenz-Grotesk Std Light" w:cs="Times New Roman"/>
-          <w:color w:val="242423"/>
-        </w:rPr>
-        <w:t>6. Documentation</w:t>
-      </w:r>
-    </w:p>
-    <w:p>
-      <w:pPr>
-        <w:tabs>
-          <w:tab w:val="left" w:pos="540"/>
-        </w:tabs>
-        <w:spacing w:line="360" w:lineRule="auto"/>
-        <w:rPr>
-          <w:rFonts w:ascii="Akzidenz-Grotesk BQ Light" w:eastAsia="Times New Roman" w:hAnsi="Akzidenz-Grotesk BQ Light" w:cs="Times New Roman"/>
-          <w:color w:val="242423"/>
-        </w:rPr>
-      </w:pPr>
-    </w:p>
-    <w:p>
-      <w:pPr>
-        <w:spacing w:line="360" w:lineRule="auto"/>
-        <w:outlineLvl w:val="0"/>
-        <w:rPr>
-          <w:rFonts w:ascii="Akzidenz-Grotesk Std Medium" w:eastAsia="Times New Roman" w:hAnsi="Akzidenz-Grotesk Std Medium" w:cs="Times New Roman"/>
-          <w:color w:val="242423"/>
-        </w:rPr>
-      </w:pPr>
-      <w:r>
-        <w:rPr>
-          <w:rFonts w:ascii="Akzidenz-Grotesk Std Medium" w:eastAsia="Times New Roman" w:hAnsi="Akzidenz-Grotesk Std Medium" w:cs="Times New Roman"/>
-          <w:color w:val="242423"/>
-        </w:rPr>
-        <w:t>Different deployment models</w:t>
-      </w:r>
-    </w:p>
-    <w:p>
-      <w:pPr>
-        <w:tabs>
-          <w:tab w:val="left" w:pos="540"/>
-        </w:tabs>
-        <w:spacing w:line="360" w:lineRule="auto"/>
-        <w:ind w:left="540"/>
-        <w:rPr>
-          <w:rFonts w:ascii="Akzidenz-Grotesk Std Light" w:eastAsia="Times New Roman" w:hAnsi="Akzidenz-Grotesk Std Light" w:cs="Times New Roman"/>
-          <w:color w:val="242423"/>
-        </w:rPr>
-      </w:pPr>
-      <w:r>
-        <w:rPr>
-          <w:rFonts w:ascii="Akzidenz-Grotesk Std Light" w:eastAsia="Times New Roman" w:hAnsi="Akzidenz-Grotesk Std Light" w:cs="Times New Roman"/>
-          <w:color w:val="242423"/>
-        </w:rPr>
-        <w:t>1. Left indent</w:t>
-      </w:r>
-    </w:p>
-    <w:p>
-      <w:pPr>
-        <w:tabs>
-          <w:tab w:val="left" w:pos="540"/>
-        </w:tabs>
-        <w:spacing w:line="360" w:lineRule="auto"/>
-        <w:ind w:left="540"/>
-        <w:rPr>
-          <w:rFonts w:ascii="Akzidenz-Grotesk Std Light" w:eastAsia="Times New Roman" w:hAnsi="Akzidenz-Grotesk Std Light" w:cs="Times New Roman"/>
-          <w:color w:val="242423"/>
-        </w:rPr>
-      </w:pPr>
-      <w:r>
-        <w:rPr>
-          <w:rFonts w:ascii="Akzidenz-Grotesk Std Light" w:eastAsia="Times New Roman" w:hAnsi="Akzidenz-Grotesk Std Light" w:cs="Times New Roman"/>
-          <w:color w:val="242423"/>
-        </w:rPr>
-        <w:t>2. Akzidenz-Grotesk Light 12pt.</w:t>
-      </w:r>
-    </w:p>
-    <w:p>
-      <w:pPr>
-        <w:tabs>
-          <w:tab w:val="left" w:pos="540"/>
-        </w:tabs>
-        <w:spacing w:line="360" w:lineRule="auto"/>
-        <w:ind w:left="540"/>
-        <w:rPr>
-          <w:rFonts w:ascii="Akzidenz-Grotesk Std Light" w:eastAsia="Times New Roman" w:hAnsi="Akzidenz-Grotesk Std Light" w:cs="Times New Roman"/>
-          <w:color w:val="242423"/>
-        </w:rPr>
-      </w:pPr>
-      <w:r>
-        <w:rPr>
-          <w:rFonts w:ascii="Akzidenz-Grotesk Std Light" w:eastAsia="Times New Roman" w:hAnsi="Akzidenz-Grotesk Std Light" w:cs="Times New Roman"/>
-          <w:color w:val="242423"/>
-        </w:rPr>
-        <w:t>3. Why was MongoDB Built in?</w:t>
-      </w:r>
-    </w:p>
-    <w:p>
-      <w:pPr>
-        <w:tabs>
-          <w:tab w:val="left" w:pos="540"/>
-        </w:tabs>
-        <w:spacing w:line="360" w:lineRule="auto"/>
-        <w:rPr>
-          <w:rFonts w:ascii="Akzidenz-Grotesk BQ Light" w:eastAsia="Times New Roman" w:hAnsi="Akzidenz-Grotesk BQ Light" w:cs="Times New Roman"/>
-          <w:color w:val="242423"/>
-        </w:rPr>
-      </w:pPr>
-    </w:p>
-    <w:p>
-      <w:pPr>
-        <w:spacing w:line="360" w:lineRule="auto"/>
-        <w:outlineLvl w:val="0"/>
-        <w:rPr>
-          <w:rFonts w:ascii="Akzidenz-Grotesk Std Medium" w:eastAsia="Times New Roman" w:hAnsi="Akzidenz-Grotesk Std Medium" w:cs="Times New Roman"/>
-          <w:color w:val="242423"/>
-        </w:rPr>
-      </w:pPr>
-      <w:r>
-        <w:rPr>
-          <w:rFonts w:ascii="Akzidenz-Grotesk Std Medium" w:eastAsia="Times New Roman" w:hAnsi="Akzidenz-Grotesk Std Medium" w:cs="Times New Roman"/>
-          <w:color w:val="242423"/>
-        </w:rPr>
-        <w:t>JSON</w:t>
-      </w:r>
-    </w:p>
-    <w:p>
-      <w:pPr>
-        <w:tabs>
-          <w:tab w:val="left" w:pos="540"/>
-        </w:tabs>
-        <w:spacing w:line="360" w:lineRule="auto"/>
-        <w:ind w:left="540"/>
-        <w:rPr>
-          <w:rFonts w:ascii="Akzidenz-Grotesk Std Light" w:eastAsia="Times New Roman" w:hAnsi="Akzidenz-Grotesk Std Light" w:cs="Times New Roman"/>
-          <w:color w:val="242423"/>
-        </w:rPr>
-      </w:pPr>
-      <w:r>
-        <w:rPr>
-          <w:rFonts w:ascii="Akzidenz-Grotesk Std Light" w:eastAsia="Times New Roman" w:hAnsi="Akzidenz-Grotesk Std Light" w:cs="Times New Roman"/>
-          <w:color w:val="242423"/>
-        </w:rPr>
-        <w:t>1. What is JSON? http://www.json.org</w:t>
-      </w:r>
-    </w:p>
-    <w:p>
-      <w:pPr>
-        <w:tabs>
-          <w:tab w:val="left" w:pos="540"/>
-        </w:tabs>
-        <w:spacing w:line="360" w:lineRule="auto"/>
-        <w:ind w:left="540"/>
-        <w:rPr>
-          <w:rFonts w:ascii="Akzidenz-Grotesk Std Light" w:eastAsia="Times New Roman" w:hAnsi="Akzidenz-Grotesk Std Light" w:cs="Times New Roman"/>
-          <w:color w:val="242423"/>
-        </w:rPr>
-      </w:pPr>
-      <w:r>
-        <w:rPr>
-          <w:rFonts w:ascii="Akzidenz-Grotesk Std Light" w:eastAsia="Times New Roman" w:hAnsi="Akzidenz-Grotesk Std Light" w:cs="Times New Roman"/>
-          <w:color w:val="242423"/>
-        </w:rPr>
-        <w:t>2. What is BSON? http://bonsspac.org</w:t>
-      </w:r>
-    </w:p>
-    <w:p>
-      <w:pPr>
-        <w:tabs>
-          <w:tab w:val="left" w:pos="540"/>
-        </w:tabs>
-        <w:spacing w:line="360" w:lineRule="auto"/>
-        <w:ind w:left="540"/>
-        <w:rPr>
-          <w:rFonts w:ascii="Akzidenz-Grotesk BQ Light" w:eastAsia="Times New Roman" w:hAnsi="Akzidenz-Grotesk BQ Light" w:cs="Times New Roman"/>
-          <w:color w:val="242423"/>
-        </w:rPr>
-      </w:pPr>
-      <w:r>
-        <w:rPr>
-          <w:rFonts w:ascii="Akzidenz-Grotesk Std Light" w:eastAsia="Times New Roman" w:hAnsi="Akzidenz-Grotesk Std Light" w:cs="Times New Roman"/>
-          <w:color w:val="242423"/>
-        </w:rPr>
-        <w:t>3. Extended JSON Samples</w:t>
-      </w:r>
-    </w:p>
-    <w:p>
-      <w:pPr>
-        <w:spacing w:line="360" w:lineRule="auto"/>
-        <w:rPr>
-          <w:rFonts w:ascii="Akzidenz-Grotesk BQ Light" w:eastAsia="Times New Roman" w:hAnsi="Akzidenz-Grotesk BQ Light" w:cs="Times New Roman"/>
-          <w:color w:val="242423"/>
-        </w:rPr>
-      </w:pPr>
-      <w:r>
-        <w:rPr>
-          <w:rFonts w:ascii="Akzidenz-Grotesk BQ Light" w:eastAsia="Times New Roman" w:hAnsi="Akzidenz-Grotesk BQ Light" w:cs="Times New Roman"/>
-          <w:color w:val="242423"/>
-        </w:rPr>
-        <w:br w:type="page"/>
-      </w:r>
-    </w:p>
-    <w:p>
-      <w:pPr>
-        <w:tabs>
-          <w:tab w:val="left" w:pos="540"/>
-        </w:tabs>
-        <w:spacing w:line="360" w:lineRule="auto"/>
-        <w:outlineLvl w:val="0"/>
-        <w:rPr>
-          <w:rFonts w:ascii="Akzidenz-Grotesk Std Light" w:eastAsia="Times New Roman" w:hAnsi="Akzidenz-Grotesk Std Light" w:cs="Times New Roman"/>
-          <w:color w:val="242423"/>
+          <w:color w:val="5B972B"/>
           <w:sz w:val="32"/>
           <w:szCs w:val="32"/>
         </w:rPr>
-      </w:pPr>
-      <w:r>
-        <w:rPr>
-          <w:rFonts w:ascii="Akzidenz-Grotesk Std Light" w:eastAsia="Times New Roman" w:hAnsi="Akzidenz-Grotesk Std Light" w:cs="Times New Roman"/>
-          <w:color w:val="242423"/>
+        <w:t>pt.</w:t>
+      </w:r>
+      <w:r>
+        <w:rPr>
+          <w:rFonts w:ascii="Akzidenz-Grotesk Std Medium" w:eastAsia="Times New Roman" w:hAnsi="Akzidenz-Grotesk Std Medium" w:cs="Times New Roman"/>
+          <w:color w:val="5B972B"/>
           <w:sz w:val="32"/>
           <w:szCs w:val="32"/>
         </w:rPr>
-        <w:t xml:space="preserve">Headline 1 (Akzidenz-Grotesk </w:t>
-      </w:r>
-      <w:r>
+        <w:t xml:space="preserve"> green</w:t>
+      </w:r>
+    </w:p>
+    <w:p>
+      <w:pPr>
+        <w:spacing w:line="360" w:lineRule="auto"/>
+        <w:rPr>
+          <w:rFonts w:ascii="Akzidenz-Grotesk Std Light" w:eastAsia="Times New Roman" w:hAnsi="Akzidenz-Grotesk Std Light" w:cs="Times New Roman"/>
+          <w:color w:val="242423"/>
+        </w:rPr>
+      </w:pPr>
+      <w:r>
+        <w:rPr>
+          <w:rFonts w:ascii="Akzidenz-Grotesk Std Light" w:eastAsia="Times New Roman" w:hAnsi="Akzidenz-Grotesk Std Light" w:cs="Times New Roman"/>
+          <w:color w:val="242423"/>
+        </w:rPr>
+        <w:t>Fundamentals</w:t>
+      </w:r>
+      <w:r>
+        <w:rPr>
+          <w:rFonts w:ascii="Akzidenz-Grotesk Std Light" w:eastAsia="Times New Roman" w:hAnsi="Akzidenz-Grotesk Std Light" w:cs="Times New Roman"/>
+          <w:color w:val="242423"/>
+        </w:rPr>
+        <w:t>; Light; 14</w:t>
+      </w:r>
+      <w:r>
+        <w:rPr>
+          <w:rFonts w:ascii="Akzidenz-Grotesk Std Light" w:eastAsia="Times New Roman" w:hAnsi="Akzidenz-Grotesk Std Light" w:cs="Times New Roman"/>
+          <w:color w:val="242423"/>
+        </w:rPr>
+        <w:t>pt.</w:t>
+      </w:r>
+    </w:p>
+    <w:p>
+      <w:pPr>
+        <w:spacing w:line="360" w:lineRule="auto"/>
+        <w:rPr>
+          <w:rFonts w:ascii="Akzidenz-Grotesk Std Medium" w:eastAsia="Times New Roman" w:hAnsi="Akzidenz-Grotesk Std Medium" w:cs="Times New Roman"/>
+          <w:color w:val="242423"/>
+        </w:rPr>
+      </w:pPr>
+      <w:r>
+        <w:rPr>
+          <w:rFonts w:ascii="Akzidenz-Grotesk Std Medium" w:eastAsia="Times New Roman" w:hAnsi="Akzidenz-Grotesk Std Medium" w:cs="Times New Roman"/>
+          <w:color w:val="242423"/>
+        </w:rPr>
+        <w:t>Title of each agenda section 12pt Medium</w:t>
+      </w:r>
+    </w:p>
+    <w:p>
+      <w:pPr>
+        <w:tabs>
+          <w:tab w:val="left" w:pos="540"/>
+        </w:tabs>
+        <w:spacing w:line="360" w:lineRule="auto"/>
+        <w:ind w:left="540"/>
+        <w:rPr>
+          <w:rFonts w:ascii="Akzidenz-Grotesk Std Light" w:eastAsia="Times New Roman" w:hAnsi="Akzidenz-Grotesk Std Light" w:cs="Times New Roman"/>
+          <w:color w:val="242423"/>
+        </w:rPr>
+      </w:pPr>
+      <w:r>
+        <w:rPr>
+          <w:rFonts w:ascii="Akzidenz-Grotesk Std Light" w:eastAsia="Times New Roman" w:hAnsi="Akzidenz-Grotesk Std Light" w:cs="Times New Roman"/>
+          <w:color w:val="242423"/>
+        </w:rPr>
+        <w:t>1.</w:t>
+      </w:r>
+      <w:r>
+        <w:rPr>
+          <w:rFonts w:ascii="Akzidenz-Grotesk Std Light" w:eastAsia="Times New Roman" w:hAnsi="Akzidenz-Grotesk Std Light" w:cs="Times New Roman"/>
+          <w:color w:val="242423"/>
+        </w:rPr>
+        <w:t xml:space="preserve"> Line space 1.5</w:t>
+      </w:r>
+    </w:p>
+    <w:p>
+      <w:pPr>
+        <w:tabs>
+          <w:tab w:val="left" w:pos="540"/>
+        </w:tabs>
+        <w:spacing w:line="360" w:lineRule="auto"/>
+        <w:ind w:left="540"/>
+        <w:rPr>
+          <w:rFonts w:ascii="Akzidenz-Grotesk Std Light" w:eastAsia="Times New Roman" w:hAnsi="Akzidenz-Grotesk Std Light" w:cs="Times New Roman"/>
+          <w:color w:val="242423"/>
+        </w:rPr>
+      </w:pPr>
+      <w:r>
+        <w:rPr>
+          <w:rFonts w:ascii="Akzidenz-Grotesk Std Light" w:eastAsia="Times New Roman" w:hAnsi="Akzidenz-Grotesk Std Light" w:cs="Times New Roman"/>
+          <w:color w:val="242423"/>
+        </w:rPr>
+        <w:t xml:space="preserve">2. </w:t>
+      </w:r>
+      <w:proofErr w:type="spellStart"/>
+      <w:r>
+        <w:rPr>
+          <w:rFonts w:ascii="Akzidenz-Grotesk Std Light" w:eastAsia="Times New Roman" w:hAnsi="Akzidenz-Grotesk Std Light" w:cs="Times New Roman"/>
+          <w:color w:val="242423"/>
+        </w:rPr>
+        <w:t>Akzidenz-Grotesk</w:t>
+      </w:r>
+      <w:proofErr w:type="spellEnd"/>
+      <w:r>
+        <w:rPr>
+          <w:rFonts w:ascii="Akzidenz-Grotesk Std Light" w:eastAsia="Times New Roman" w:hAnsi="Akzidenz-Grotesk Std Light" w:cs="Times New Roman"/>
+          <w:color w:val="242423"/>
+        </w:rPr>
+        <w:t xml:space="preserve"> Light 12pt.</w:t>
+      </w:r>
+    </w:p>
+    <w:p>
+      <w:pPr>
+        <w:tabs>
+          <w:tab w:val="left" w:pos="540"/>
+        </w:tabs>
+        <w:spacing w:line="360" w:lineRule="auto"/>
+        <w:ind w:left="540"/>
+        <w:rPr>
+          <w:rFonts w:ascii="Akzidenz-Grotesk Std Light" w:eastAsia="Times New Roman" w:hAnsi="Akzidenz-Grotesk Std Light" w:cs="Times New Roman"/>
+          <w:color w:val="242423"/>
+        </w:rPr>
+      </w:pPr>
+      <w:r>
+        <w:rPr>
+          <w:rFonts w:ascii="Akzidenz-Grotesk Std Light" w:eastAsia="Times New Roman" w:hAnsi="Akzidenz-Grotesk Std Light" w:cs="Times New Roman"/>
+          <w:color w:val="242423"/>
+        </w:rPr>
+        <w:t xml:space="preserve">3. Why was </w:t>
+      </w:r>
+      <w:proofErr w:type="spellStart"/>
+      <w:r>
+        <w:rPr>
+          <w:rFonts w:ascii="Akzidenz-Grotesk Std Light" w:eastAsia="Times New Roman" w:hAnsi="Akzidenz-Grotesk Std Light" w:cs="Times New Roman"/>
+          <w:color w:val="242423"/>
+        </w:rPr>
+        <w:t>MongoDB</w:t>
+      </w:r>
+      <w:proofErr w:type="spellEnd"/>
+      <w:r>
+        <w:rPr>
+          <w:rFonts w:ascii="Akzidenz-Grotesk Std Light" w:eastAsia="Times New Roman" w:hAnsi="Akzidenz-Grotesk Std Light" w:cs="Times New Roman"/>
+          <w:color w:val="242423"/>
+        </w:rPr>
+        <w:t xml:space="preserve"> Built in?</w:t>
+      </w:r>
+    </w:p>
+    <w:p>
+      <w:pPr>
+        <w:tabs>
+          <w:tab w:val="left" w:pos="540"/>
+        </w:tabs>
+        <w:spacing w:line="360" w:lineRule="auto"/>
+        <w:ind w:left="540"/>
+        <w:rPr>
+          <w:rFonts w:ascii="Akzidenz-Grotesk Std Light" w:eastAsia="Times New Roman" w:hAnsi="Akzidenz-Grotesk Std Light" w:cs="Times New Roman"/>
+          <w:color w:val="242423"/>
+        </w:rPr>
+      </w:pPr>
+      <w:r>
+        <w:rPr>
+          <w:rFonts w:ascii="Akzidenz-Grotesk Std Light" w:eastAsia="Times New Roman" w:hAnsi="Akzidenz-Grotesk Std Light" w:cs="Times New Roman"/>
+          <w:color w:val="242423"/>
+        </w:rPr>
+        <w:t>4. What are common deployment and challenges?</w:t>
+      </w:r>
+    </w:p>
+    <w:p>
+      <w:pPr>
+        <w:tabs>
+          <w:tab w:val="left" w:pos="540"/>
+        </w:tabs>
+        <w:spacing w:line="360" w:lineRule="auto"/>
+        <w:ind w:left="540"/>
+        <w:rPr>
+          <w:rFonts w:ascii="Akzidenz-Grotesk Std Light" w:eastAsia="Times New Roman" w:hAnsi="Akzidenz-Grotesk Std Light" w:cs="Times New Roman"/>
+          <w:color w:val="242423"/>
+        </w:rPr>
+      </w:pPr>
+      <w:r>
+        <w:rPr>
+          <w:rFonts w:ascii="Akzidenz-Grotesk Std Light" w:eastAsia="Times New Roman" w:hAnsi="Akzidenz-Grotesk Std Light" w:cs="Times New Roman"/>
+          <w:color w:val="242423"/>
+        </w:rPr>
+        <w:t xml:space="preserve">5. </w:t>
+      </w:r>
+      <w:proofErr w:type="spellStart"/>
+      <w:r>
+        <w:rPr>
+          <w:rFonts w:ascii="Akzidenz-Grotesk Std Light" w:eastAsia="Times New Roman" w:hAnsi="Akzidenz-Grotesk Std Light" w:cs="Times New Roman"/>
+          <w:color w:val="242423"/>
+        </w:rPr>
+        <w:t>MongoDB</w:t>
+      </w:r>
+      <w:proofErr w:type="spellEnd"/>
+      <w:r>
+        <w:rPr>
+          <w:rFonts w:ascii="Akzidenz-Grotesk Std Light" w:eastAsia="Times New Roman" w:hAnsi="Akzidenz-Grotesk Std Light" w:cs="Times New Roman"/>
+          <w:color w:val="242423"/>
+        </w:rPr>
+        <w:t xml:space="preserve"> version numbers</w:t>
+      </w:r>
+    </w:p>
+    <w:p>
+      <w:pPr>
+        <w:tabs>
+          <w:tab w:val="left" w:pos="540"/>
+        </w:tabs>
+        <w:spacing w:line="360" w:lineRule="auto"/>
+        <w:ind w:left="540"/>
+        <w:rPr>
+          <w:rFonts w:ascii="Akzidenz-Grotesk BQ Light" w:eastAsia="Times New Roman" w:hAnsi="Akzidenz-Grotesk BQ Light" w:cs="Times New Roman"/>
+          <w:color w:val="242423"/>
+        </w:rPr>
+      </w:pPr>
+      <w:r>
+        <w:rPr>
+          <w:rFonts w:ascii="Akzidenz-Grotesk Std Light" w:eastAsia="Times New Roman" w:hAnsi="Akzidenz-Grotesk Std Light" w:cs="Times New Roman"/>
+          <w:color w:val="242423"/>
+        </w:rPr>
+        <w:t>6. Documentation</w:t>
+      </w:r>
+    </w:p>
+    <w:p>
+      <w:pPr>
+        <w:tabs>
+          <w:tab w:val="left" w:pos="540"/>
+        </w:tabs>
+        <w:spacing w:line="360" w:lineRule="auto"/>
+        <w:rPr>
+          <w:rFonts w:ascii="Akzidenz-Grotesk BQ Light" w:eastAsia="Times New Roman" w:hAnsi="Akzidenz-Grotesk BQ Light" w:cs="Times New Roman"/>
+          <w:color w:val="242423"/>
+        </w:rPr>
+      </w:pPr>
+    </w:p>
+    <w:p>
+      <w:pPr>
+        <w:spacing w:line="360" w:lineRule="auto"/>
+        <w:outlineLvl w:val="0"/>
+        <w:rPr>
+          <w:rFonts w:ascii="Akzidenz-Grotesk Std Medium" w:eastAsia="Times New Roman" w:hAnsi="Akzidenz-Grotesk Std Medium" w:cs="Times New Roman"/>
+          <w:color w:val="242423"/>
+        </w:rPr>
+      </w:pPr>
+      <w:r>
+        <w:rPr>
+          <w:rFonts w:ascii="Akzidenz-Grotesk Std Medium" w:eastAsia="Times New Roman" w:hAnsi="Akzidenz-Grotesk Std Medium" w:cs="Times New Roman"/>
+          <w:color w:val="242423"/>
+        </w:rPr>
+        <w:t>Different deployment models</w:t>
+      </w:r>
+    </w:p>
+    <w:p>
+      <w:pPr>
+        <w:tabs>
+          <w:tab w:val="left" w:pos="540"/>
+        </w:tabs>
+        <w:spacing w:line="360" w:lineRule="auto"/>
+        <w:ind w:left="540"/>
+        <w:rPr>
+          <w:rFonts w:ascii="Akzidenz-Grotesk Std Light" w:eastAsia="Times New Roman" w:hAnsi="Akzidenz-Grotesk Std Light" w:cs="Times New Roman"/>
+          <w:color w:val="242423"/>
+        </w:rPr>
+      </w:pPr>
+      <w:r>
+        <w:rPr>
+          <w:rFonts w:ascii="Akzidenz-Grotesk Std Light" w:eastAsia="Times New Roman" w:hAnsi="Akzidenz-Grotesk Std Light" w:cs="Times New Roman"/>
+          <w:color w:val="242423"/>
+        </w:rPr>
+        <w:t>1. Left indent</w:t>
+      </w:r>
+    </w:p>
+    <w:p>
+      <w:pPr>
+        <w:tabs>
+          <w:tab w:val="left" w:pos="540"/>
+        </w:tabs>
+        <w:spacing w:line="360" w:lineRule="auto"/>
+        <w:ind w:left="540"/>
+        <w:rPr>
+          <w:rFonts w:ascii="Akzidenz-Grotesk Std Light" w:eastAsia="Times New Roman" w:hAnsi="Akzidenz-Grotesk Std Light" w:cs="Times New Roman"/>
+          <w:color w:val="242423"/>
+        </w:rPr>
+      </w:pPr>
+      <w:r>
+        <w:rPr>
+          <w:rFonts w:ascii="Akzidenz-Grotesk Std Light" w:eastAsia="Times New Roman" w:hAnsi="Akzidenz-Grotesk Std Light" w:cs="Times New Roman"/>
+          <w:color w:val="242423"/>
+        </w:rPr>
+        <w:t xml:space="preserve">2. </w:t>
+      </w:r>
+      <w:proofErr w:type="spellStart"/>
+      <w:r>
+        <w:rPr>
+          <w:rFonts w:ascii="Akzidenz-Grotesk Std Light" w:eastAsia="Times New Roman" w:hAnsi="Akzidenz-Grotesk Std Light" w:cs="Times New Roman"/>
+          <w:color w:val="242423"/>
+        </w:rPr>
+        <w:t>Akzidenz-Grotesk</w:t>
+      </w:r>
+      <w:proofErr w:type="spellEnd"/>
+      <w:r>
+        <w:rPr>
+          <w:rFonts w:ascii="Akzidenz-Grotesk Std Light" w:eastAsia="Times New Roman" w:hAnsi="Akzidenz-Grotesk Std Light" w:cs="Times New Roman"/>
+          <w:color w:val="242423"/>
+        </w:rPr>
+        <w:t xml:space="preserve"> Light 12pt.</w:t>
+      </w:r>
+    </w:p>
+    <w:p>
+      <w:pPr>
+        <w:tabs>
+          <w:tab w:val="left" w:pos="540"/>
+        </w:tabs>
+        <w:spacing w:line="360" w:lineRule="auto"/>
+        <w:ind w:left="540"/>
+        <w:rPr>
+          <w:rFonts w:ascii="Akzidenz-Grotesk Std Light" w:eastAsia="Times New Roman" w:hAnsi="Akzidenz-Grotesk Std Light" w:cs="Times New Roman"/>
+          <w:color w:val="242423"/>
+        </w:rPr>
+      </w:pPr>
+      <w:r>
+        <w:rPr>
+          <w:rFonts w:ascii="Akzidenz-Grotesk Std Light" w:eastAsia="Times New Roman" w:hAnsi="Akzidenz-Grotesk Std Light" w:cs="Times New Roman"/>
+          <w:color w:val="242423"/>
+        </w:rPr>
+        <w:t xml:space="preserve">3. Why was </w:t>
+      </w:r>
+      <w:proofErr w:type="spellStart"/>
+      <w:r>
+        <w:rPr>
+          <w:rFonts w:ascii="Akzidenz-Grotesk Std Light" w:eastAsia="Times New Roman" w:hAnsi="Akzidenz-Grotesk Std Light" w:cs="Times New Roman"/>
+          <w:color w:val="242423"/>
+        </w:rPr>
+        <w:t>MongoDB</w:t>
+      </w:r>
+      <w:proofErr w:type="spellEnd"/>
+      <w:r>
+        <w:rPr>
+          <w:rFonts w:ascii="Akzidenz-Grotesk Std Light" w:eastAsia="Times New Roman" w:hAnsi="Akzidenz-Grotesk Std Light" w:cs="Times New Roman"/>
+          <w:color w:val="242423"/>
+        </w:rPr>
+        <w:t xml:space="preserve"> Built in?</w:t>
+      </w:r>
+    </w:p>
+    <w:p>
+      <w:pPr>
+        <w:tabs>
+          <w:tab w:val="left" w:pos="540"/>
+        </w:tabs>
+        <w:spacing w:line="360" w:lineRule="auto"/>
+        <w:rPr>
+          <w:rFonts w:ascii="Akzidenz-Grotesk BQ Light" w:eastAsia="Times New Roman" w:hAnsi="Akzidenz-Grotesk BQ Light" w:cs="Times New Roman"/>
+          <w:color w:val="242423"/>
+        </w:rPr>
+      </w:pPr>
+    </w:p>
+    <w:p>
+      <w:pPr>
+        <w:spacing w:line="360" w:lineRule="auto"/>
+        <w:outlineLvl w:val="0"/>
+        <w:rPr>
+          <w:rFonts w:ascii="Akzidenz-Grotesk Std Medium" w:eastAsia="Times New Roman" w:hAnsi="Akzidenz-Grotesk Std Medium" w:cs="Times New Roman"/>
+          <w:color w:val="242423"/>
+        </w:rPr>
+      </w:pPr>
+      <w:r>
+        <w:rPr>
+          <w:rFonts w:ascii="Akzidenz-Grotesk Std Medium" w:eastAsia="Times New Roman" w:hAnsi="Akzidenz-Grotesk Std Medium" w:cs="Times New Roman"/>
+          <w:color w:val="242423"/>
+        </w:rPr>
+        <w:t>JSON</w:t>
+      </w:r>
+    </w:p>
+    <w:p>
+      <w:pPr>
+        <w:tabs>
+          <w:tab w:val="left" w:pos="540"/>
+        </w:tabs>
+        <w:spacing w:line="360" w:lineRule="auto"/>
+        <w:ind w:left="540"/>
+        <w:rPr>
+          <w:rFonts w:ascii="Akzidenz-Grotesk Std Light" w:eastAsia="Times New Roman" w:hAnsi="Akzidenz-Grotesk Std Light" w:cs="Times New Roman"/>
+          <w:color w:val="242423"/>
+        </w:rPr>
+      </w:pPr>
+      <w:r>
+        <w:rPr>
+          <w:rFonts w:ascii="Akzidenz-Grotesk Std Light" w:eastAsia="Times New Roman" w:hAnsi="Akzidenz-Grotesk Std Light" w:cs="Times New Roman"/>
+          <w:color w:val="242423"/>
+        </w:rPr>
+        <w:t>1. What is JSON? http://www.json.org</w:t>
+      </w:r>
+    </w:p>
+    <w:p>
+      <w:pPr>
+        <w:tabs>
+          <w:tab w:val="left" w:pos="540"/>
+        </w:tabs>
+        <w:spacing w:line="360" w:lineRule="auto"/>
+        <w:ind w:left="540"/>
+        <w:rPr>
+          <w:rFonts w:ascii="Akzidenz-Grotesk Std Light" w:eastAsia="Times New Roman" w:hAnsi="Akzidenz-Grotesk Std Light" w:cs="Times New Roman"/>
+          <w:color w:val="242423"/>
+        </w:rPr>
+      </w:pPr>
+      <w:r>
+        <w:rPr>
+          <w:rFonts w:ascii="Akzidenz-Grotesk Std Light" w:eastAsia="Times New Roman" w:hAnsi="Akzidenz-Grotesk Std Light" w:cs="Times New Roman"/>
+          <w:color w:val="242423"/>
+        </w:rPr>
+        <w:t>2. What is BSON? http://bonsspac.org</w:t>
+      </w:r>
+    </w:p>
+    <w:p>
+      <w:pPr>
+        <w:tabs>
+          <w:tab w:val="left" w:pos="540"/>
+        </w:tabs>
+        <w:spacing w:line="360" w:lineRule="auto"/>
+        <w:ind w:left="540"/>
+        <w:rPr>
+          <w:rFonts w:ascii="Akzidenz-Grotesk BQ Light" w:eastAsia="Times New Roman" w:hAnsi="Akzidenz-Grotesk BQ Light" w:cs="Times New Roman"/>
+          <w:color w:val="242423"/>
+        </w:rPr>
+      </w:pPr>
+      <w:r>
+        <w:rPr>
+          <w:rFonts w:ascii="Akzidenz-Grotesk Std Light" w:eastAsia="Times New Roman" w:hAnsi="Akzidenz-Grotesk Std Light" w:cs="Times New Roman"/>
+          <w:color w:val="242423"/>
+        </w:rPr>
+        <w:t>3. Extended JSON Samples</w:t>
+      </w:r>
+    </w:p>
+    <w:p>
+      <w:pPr>
+        <w:spacing w:line="360" w:lineRule="auto"/>
+        <w:rPr>
+          <w:rFonts w:ascii="Akzidenz-Grotesk BQ Light" w:eastAsia="Times New Roman" w:hAnsi="Akzidenz-Grotesk BQ Light" w:cs="Times New Roman"/>
+          <w:color w:val="242423"/>
+        </w:rPr>
+      </w:pPr>
+      <w:r>
+        <w:rPr>
+          <w:rFonts w:ascii="Akzidenz-Grotesk BQ Light" w:eastAsia="Times New Roman" w:hAnsi="Akzidenz-Grotesk BQ Light" w:cs="Times New Roman"/>
+          <w:color w:val="242423"/>
+        </w:rPr>
+        <w:br w:type="page"/>
+      </w:r>
+    </w:p>
+    <w:p>
+      <w:pPr>
+        <w:tabs>
+          <w:tab w:val="left" w:pos="540"/>
+        </w:tabs>
+        <w:spacing w:line="360" w:lineRule="auto"/>
+        <w:outlineLvl w:val="0"/>
         <w:rPr>
           <w:rFonts w:ascii="Akzidenz-Grotesk Std Light" w:eastAsia="Times New Roman" w:hAnsi="Akzidenz-Grotesk Std Light" w:cs="Times New Roman"/>
           <w:color w:val="242423"/>
           <w:sz w:val="32"/>
           <w:szCs w:val="32"/>
         </w:rPr>
-        <w:t>STD</w:t>
-      </w:r>
+      </w:pPr>
       <w:r>
         <w:rPr>
           <w:rFonts w:ascii="Akzidenz-Grotesk Std Light" w:eastAsia="Times New Roman" w:hAnsi="Akzidenz-Grotesk Std Light" w:cs="Times New Roman"/>
@@ -1020,8 +1211,9 @@
           <w:sz w:val="32"/>
           <w:szCs w:val="32"/>
         </w:rPr>
-        <w:t xml:space="preserve"> Light 16pt.</w:t>
-      </w:r>
+        <w:t>Headline 1 (</w:t>
+      </w:r>
+      <w:proofErr w:type="spellStart"/>
       <w:r>
         <w:rPr>
           <w:rFonts w:ascii="Akzidenz-Grotesk Std Light" w:eastAsia="Times New Roman" w:hAnsi="Akzidenz-Grotesk Std Light" w:cs="Times New Roman"/>
@@ -1029,8 +1221,9 @@
           <w:sz w:val="32"/>
           <w:szCs w:val="32"/>
         </w:rPr>
-        <w:t xml:space="preserve"> Line space 1.5</w:t>
-      </w:r>
+        <w:t>Akzidenz-Grotesk</w:t>
+      </w:r>
+      <w:proofErr w:type="spellEnd"/>
       <w:r>
         <w:rPr>
           <w:rFonts w:ascii="Akzidenz-Grotesk Std Light" w:eastAsia="Times New Roman" w:hAnsi="Akzidenz-Grotesk Std Light" w:cs="Times New Roman"/>
@@ -1038,6 +1231,42 @@
           <w:sz w:val="32"/>
           <w:szCs w:val="32"/>
         </w:rPr>
+        <w:t xml:space="preserve"> </w:t>
+      </w:r>
+      <w:r>
+        <w:rPr>
+          <w:rFonts w:ascii="Akzidenz-Grotesk Std Light" w:eastAsia="Times New Roman" w:hAnsi="Akzidenz-Grotesk Std Light" w:cs="Times New Roman"/>
+          <w:color w:val="242423"/>
+          <w:sz w:val="32"/>
+          <w:szCs w:val="32"/>
+        </w:rPr>
+        <w:t>STD</w:t>
+      </w:r>
+      <w:r>
+        <w:rPr>
+          <w:rFonts w:ascii="Akzidenz-Grotesk Std Light" w:eastAsia="Times New Roman" w:hAnsi="Akzidenz-Grotesk Std Light" w:cs="Times New Roman"/>
+          <w:color w:val="242423"/>
+          <w:sz w:val="32"/>
+          <w:szCs w:val="32"/>
+        </w:rPr>
+        <w:t xml:space="preserve"> Light 16pt.</w:t>
+      </w:r>
+      <w:r>
+        <w:rPr>
+          <w:rFonts w:ascii="Akzidenz-Grotesk Std Light" w:eastAsia="Times New Roman" w:hAnsi="Akzidenz-Grotesk Std Light" w:cs="Times New Roman"/>
+          <w:color w:val="242423"/>
+          <w:sz w:val="32"/>
+          <w:szCs w:val="32"/>
+        </w:rPr>
+        <w:t xml:space="preserve"> Line space 1.5</w:t>
+      </w:r>
+      <w:r>
+        <w:rPr>
+          <w:rFonts w:ascii="Akzidenz-Grotesk Std Light" w:eastAsia="Times New Roman" w:hAnsi="Akzidenz-Grotesk Std Light" w:cs="Times New Roman"/>
+          <w:color w:val="242423"/>
+          <w:sz w:val="32"/>
+          <w:szCs w:val="32"/>
+        </w:rPr>
         <w:t>)</w:t>
       </w:r>
     </w:p>
@@ -1057,7 +1286,23 @@
           <w:rFonts w:ascii="Akzidenz-Grotesk Std Light" w:eastAsia="Times New Roman" w:hAnsi="Akzidenz-Grotesk Std Light" w:cs="Times New Roman"/>
           <w:color w:val="242423"/>
         </w:rPr>
-        <w:t xml:space="preserve">Headline 2 (Akzidenz-Grotesk </w:t>
+        <w:t>Headline 2 (</w:t>
+      </w:r>
+      <w:proofErr w:type="spellStart"/>
+      <w:r>
+        <w:rPr>
+          <w:rFonts w:ascii="Akzidenz-Grotesk Std Light" w:eastAsia="Times New Roman" w:hAnsi="Akzidenz-Grotesk Std Light" w:cs="Times New Roman"/>
+          <w:color w:val="242423"/>
+        </w:rPr>
+        <w:t>Akzidenz-Grotesk</w:t>
+      </w:r>
+      <w:proofErr w:type="spellEnd"/>
+      <w:r>
+        <w:rPr>
+          <w:rFonts w:ascii="Akzidenz-Grotesk Std Light" w:eastAsia="Times New Roman" w:hAnsi="Akzidenz-Grotesk Std Light" w:cs="Times New Roman"/>
+          <w:color w:val="242423"/>
+        </w:rPr>
+        <w:t xml:space="preserve"> </w:t>
       </w:r>
       <w:r>
         <w:rPr>
@@ -1094,7 +1339,27 @@
           <w:sz w:val="20"/>
           <w:szCs w:val="20"/>
         </w:rPr>
-        <w:t xml:space="preserve">The description text is Akzidenz-Grotesk </w:t>
+        <w:t xml:space="preserve">The description text is </w:t>
+      </w:r>
+      <w:proofErr w:type="spellStart"/>
+      <w:r>
+        <w:rPr>
+          <w:rFonts w:ascii="Akzidenz-Grotesk Std Light" w:eastAsia="Times New Roman" w:hAnsi="Akzidenz-Grotesk Std Light" w:cs="Times New Roman"/>
+          <w:color w:val="242423"/>
+          <w:sz w:val="20"/>
+          <w:szCs w:val="20"/>
+        </w:rPr>
+        <w:t>Akzidenz-Grotesk</w:t>
+      </w:r>
+      <w:proofErr w:type="spellEnd"/>
+      <w:r>
+        <w:rPr>
+          <w:rFonts w:ascii="Akzidenz-Grotesk Std Light" w:eastAsia="Times New Roman" w:hAnsi="Akzidenz-Grotesk Std Light" w:cs="Times New Roman"/>
+          <w:color w:val="242423"/>
+          <w:sz w:val="20"/>
+          <w:szCs w:val="20"/>
+        </w:rPr>
+        <w:t xml:space="preserve"> </w:t>
       </w:r>
       <w:r>
         <w:rPr>
@@ -1112,7 +1377,27 @@
           <w:sz w:val="20"/>
           <w:szCs w:val="20"/>
         </w:rPr>
-        <w:t xml:space="preserve"> Light 10pt.  Line spacing as 1.2. We’re going to import a few data sets so that we’ll have something to query on. Your instructor should make a zip archive available to you. The following commands assume that MongoDB bin directory is in your path. </w:t>
+        <w:t xml:space="preserve"> Light 10pt.  Line spacing as 1.2. We’re going to import a few data sets so that we’ll have something to query on. Your instructor should make a zip archive available to you. The following commands assume that </w:t>
+      </w:r>
+      <w:proofErr w:type="spellStart"/>
+      <w:r>
+        <w:rPr>
+          <w:rFonts w:ascii="Akzidenz-Grotesk Std Light" w:eastAsia="Times New Roman" w:hAnsi="Akzidenz-Grotesk Std Light" w:cs="Times New Roman"/>
+          <w:color w:val="242423"/>
+          <w:sz w:val="20"/>
+          <w:szCs w:val="20"/>
+        </w:rPr>
+        <w:t>MongoDB</w:t>
+      </w:r>
+      <w:proofErr w:type="spellEnd"/>
+      <w:r>
+        <w:rPr>
+          <w:rFonts w:ascii="Akzidenz-Grotesk Std Light" w:eastAsia="Times New Roman" w:hAnsi="Akzidenz-Grotesk Std Light" w:cs="Times New Roman"/>
+          <w:color w:val="242423"/>
+          <w:sz w:val="20"/>
+          <w:szCs w:val="20"/>
+        </w:rPr>
+        <w:t xml:space="preserve"> bin directory is in your path. </w:t>
       </w:r>
     </w:p>
     <w:p>
@@ -1159,7 +1444,23 @@
           <w:rFonts w:ascii="Akzidenz-Grotesk Std Light" w:eastAsia="Times New Roman" w:hAnsi="Akzidenz-Grotesk Std Light" w:cs="Times New Roman"/>
           <w:color w:val="242423"/>
         </w:rPr>
-        <w:t xml:space="preserve">Headline 2 (Akzidenz-Grotesk </w:t>
+        <w:t>Headline 2 (</w:t>
+      </w:r>
+      <w:proofErr w:type="spellStart"/>
+      <w:r>
+        <w:rPr>
+          <w:rFonts w:ascii="Akzidenz-Grotesk Std Light" w:eastAsia="Times New Roman" w:hAnsi="Akzidenz-Grotesk Std Light" w:cs="Times New Roman"/>
+          <w:color w:val="242423"/>
+        </w:rPr>
+        <w:t>Akzidenz-Grotesk</w:t>
+      </w:r>
+      <w:proofErr w:type="spellEnd"/>
+      <w:r>
+        <w:rPr>
+          <w:rFonts w:ascii="Akzidenz-Grotesk Std Light" w:eastAsia="Times New Roman" w:hAnsi="Akzidenz-Grotesk Std Light" w:cs="Times New Roman"/>
+          <w:color w:val="242423"/>
+        </w:rPr>
+        <w:t xml:space="preserve"> </w:t>
       </w:r>
       <w:r>
         <w:rPr>
@@ -1202,7 +1503,27 @@
           <w:sz w:val="20"/>
           <w:szCs w:val="20"/>
         </w:rPr>
-        <w:t>If you don’t already have MongoDB installed, obtain a build from</w:t>
+        <w:t xml:space="preserve">If you don’t already have </w:t>
+      </w:r>
+      <w:proofErr w:type="spellStart"/>
+      <w:r>
+        <w:rPr>
+          <w:rFonts w:ascii="Akzidenz-Grotesk Std Light" w:eastAsia="Times New Roman" w:hAnsi="Akzidenz-Grotesk Std Light" w:cs="Times New Roman"/>
+          <w:color w:val="242423"/>
+          <w:sz w:val="20"/>
+          <w:szCs w:val="20"/>
+        </w:rPr>
+        <w:t>MongoDB</w:t>
+      </w:r>
+      <w:proofErr w:type="spellEnd"/>
+      <w:r>
+        <w:rPr>
+          <w:rFonts w:ascii="Akzidenz-Grotesk Std Light" w:eastAsia="Times New Roman" w:hAnsi="Akzidenz-Grotesk Std Light" w:cs="Times New Roman"/>
+          <w:color w:val="242423"/>
+          <w:sz w:val="20"/>
+          <w:szCs w:val="20"/>
+        </w:rPr>
+        <w:t xml:space="preserve"> installed, obtain a build from</w:t>
       </w:r>
       <w:r>
         <w:rPr>
@@ -1213,7 +1534,7 @@
         </w:rPr>
         <w:t xml:space="preserve"> </w:t>
       </w:r>
-      <w:hyperlink r:id="rId10" w:history="1">
+      <w:hyperlink r:id="rId11" w:history="1">
         <w:r>
           <w:rPr>
             <w:rStyle w:val="Hyperlink"/>
@@ -1320,7 +1641,67 @@
           <w:sz w:val="20"/>
           <w:szCs w:val="20"/>
         </w:rPr>
-        <w:t>Create the default data directory in /data/db or c:|\data\db. (If you can’t create the default data directory for some reason, create a directory somewhere else and start mongod with the extra option –dpath &lt;directory-name&gt;).</w:t>
+        <w:t>Create the default data directory in /data/</w:t>
+      </w:r>
+      <w:proofErr w:type="spellStart"/>
+      <w:r>
+        <w:rPr>
+          <w:rFonts w:ascii="Akzidenz-Grotesk Std Light" w:eastAsia="Times New Roman" w:hAnsi="Akzidenz-Grotesk Std Light" w:cs="Times New Roman"/>
+          <w:color w:val="242423"/>
+          <w:sz w:val="20"/>
+          <w:szCs w:val="20"/>
+        </w:rPr>
+        <w:t>db</w:t>
+      </w:r>
+      <w:proofErr w:type="spellEnd"/>
+      <w:r>
+        <w:rPr>
+          <w:rFonts w:ascii="Akzidenz-Grotesk Std Light" w:eastAsia="Times New Roman" w:hAnsi="Akzidenz-Grotesk Std Light" w:cs="Times New Roman"/>
+          <w:color w:val="242423"/>
+          <w:sz w:val="20"/>
+          <w:szCs w:val="20"/>
+        </w:rPr>
+        <w:t xml:space="preserve"> or c:|\data\db. (If you can’t create the default data directory for some reason, create a directory somewhere else and start </w:t>
+      </w:r>
+      <w:proofErr w:type="spellStart"/>
+      <w:r>
+        <w:rPr>
+          <w:rFonts w:ascii="Akzidenz-Grotesk Std Light" w:eastAsia="Times New Roman" w:hAnsi="Akzidenz-Grotesk Std Light" w:cs="Times New Roman"/>
+          <w:color w:val="242423"/>
+          <w:sz w:val="20"/>
+          <w:szCs w:val="20"/>
+        </w:rPr>
+        <w:t>mongod</w:t>
+      </w:r>
+      <w:proofErr w:type="spellEnd"/>
+      <w:r>
+        <w:rPr>
+          <w:rFonts w:ascii="Akzidenz-Grotesk Std Light" w:eastAsia="Times New Roman" w:hAnsi="Akzidenz-Grotesk Std Light" w:cs="Times New Roman"/>
+          <w:color w:val="242423"/>
+          <w:sz w:val="20"/>
+          <w:szCs w:val="20"/>
+        </w:rPr>
+        <w:t xml:space="preserve"> with the extra option –</w:t>
+      </w:r>
+      <w:proofErr w:type="spellStart"/>
+      <w:r>
+        <w:rPr>
+          <w:rFonts w:ascii="Akzidenz-Grotesk Std Light" w:eastAsia="Times New Roman" w:hAnsi="Akzidenz-Grotesk Std Light" w:cs="Times New Roman"/>
+          <w:color w:val="242423"/>
+          <w:sz w:val="20"/>
+          <w:szCs w:val="20"/>
+        </w:rPr>
+        <w:t>dpath</w:t>
+      </w:r>
+      <w:proofErr w:type="spellEnd"/>
+      <w:r>
+        <w:rPr>
+          <w:rFonts w:ascii="Akzidenz-Grotesk Std Light" w:eastAsia="Times New Roman" w:hAnsi="Akzidenz-Grotesk Std Light" w:cs="Times New Roman"/>
+          <w:color w:val="242423"/>
+          <w:sz w:val="20"/>
+          <w:szCs w:val="20"/>
+        </w:rPr>
+        <w:t xml:space="preserve"> &lt;directory-name&gt;).</w:t>
       </w:r>
     </w:p>
     <w:p>
@@ -1514,8 +1895,8 @@
           <w:szCs w:val="20"/>
         </w:rPr>
         <w:sectPr>
-          <w:footerReference w:type="even" r:id="rId11"/>
-          <w:footerReference w:type="default" r:id="rId12"/>
+          <w:footerReference w:type="even" r:id="rId12"/>
+          <w:footerReference w:type="default" r:id="rId13"/>
           <w:pgSz w:w="12240" w:h="15840"/>
           <w:pgMar w:top="1080" w:right="1584" w:bottom="1080" w:left="1584" w:header="720" w:footer="504" w:gutter="0"/>
           <w:cols w:space="720"/>
@@ -2053,7 +2434,7 @@
                     <pic:cNvPicPr/>
                   </pic:nvPicPr>
                   <pic:blipFill>
-                    <a:blip r:embed="rId9">
+                    <a:blip r:embed="rId10">
                       <a:extLst>
                         <a:ext uri="{28A0092B-C50C-407E-A947-70E740481C1C}">
                           <a14:useLocalDpi xmlns:a14="http://schemas.microsoft.com/office/drawing/2010/main" val="0"/>
@@ -2181,6 +2562,7 @@
         </w:rPr>
         <w:t>ongodb.com</w:t>
       </w:r>
+      <w:proofErr w:type="gramEnd"/>
       <w:r>
         <w:rPr>
           <w:rFonts w:ascii="Akzidenz-Grotesk Std Light" w:eastAsia="Times New Roman" w:hAnsi="Akzidenz-Grotesk Std Light" w:cs="Times New Roman"/>
@@ -2197,17 +2579,7 @@
           <w:sz w:val="20"/>
           <w:szCs w:val="20"/>
         </w:rPr>
-        <w:t xml:space="preserve"> |</w:t>
-      </w:r>
-      <w:proofErr w:type="gramEnd"/>
-      <w:r>
-        <w:rPr>
-          <w:rFonts w:ascii="Akzidenz-Grotesk Std Light" w:eastAsia="Times New Roman" w:hAnsi="Akzidenz-Grotesk Std Light" w:cs="Times New Roman"/>
-          <w:color w:val="242423"/>
-          <w:sz w:val="20"/>
-          <w:szCs w:val="20"/>
-        </w:rPr>
-        <w:t xml:space="preserve"> </w:t>
+        <w:t xml:space="preserve"> | </w:t>
       </w:r>
       <w:r>
         <w:rPr>
@@ -2370,8 +2742,19 @@
           <w:sz w:val="20"/>
           <w:szCs w:val="20"/>
         </w:rPr>
-        <w:t>@MongoDBInc</w:t>
-      </w:r>
+        <w:t>@</w:t>
+      </w:r>
+      <w:proofErr w:type="spellStart"/>
+      <w:r>
+        <w:rPr>
+          <w:rFonts w:ascii="Akzidenz-Grotesk Std Light" w:eastAsia="Times New Roman" w:hAnsi="Akzidenz-Grotesk Std Light" w:cs="Times New Roman"/>
+          <w:color w:val="242423"/>
+          <w:sz w:val="20"/>
+          <w:szCs w:val="20"/>
+        </w:rPr>
+        <w:t>MongoDBInc</w:t>
+      </w:r>
+      <w:proofErr w:type="spellEnd"/>
     </w:p>
     <w:p>
       <w:pPr>
@@ -2395,8 +2778,19 @@
           <w:sz w:val="20"/>
           <w:szCs w:val="20"/>
         </w:rPr>
-        <w:t>@MongoDB</w:t>
-      </w:r>
+        <w:t>@</w:t>
+      </w:r>
+      <w:proofErr w:type="spellStart"/>
+      <w:r>
+        <w:rPr>
+          <w:rFonts w:ascii="Akzidenz-Grotesk Std Light" w:eastAsia="Times New Roman" w:hAnsi="Akzidenz-Grotesk Std Light" w:cs="Times New Roman"/>
+          <w:color w:val="242423"/>
+          <w:sz w:val="20"/>
+          <w:szCs w:val="20"/>
+        </w:rPr>
+        <w:t>MongoDB</w:t>
+      </w:r>
+      <w:proofErr w:type="spellEnd"/>
     </w:p>
     <w:sectPr>
       <w:type w:val="continuous"/>
@@ -2410,7 +2804,7 @@
 </file>
 
 <file path=word/endnotes.xml><?xml version="1.0" encoding="utf-8"?>
-<w:endnotes xmlns:wpc="http://schemas.microsoft.com/office/word/2010/wordprocessingCanvas" xmlns:mo="http://schemas.microsoft.com/office/mac/office/2008/main" xmlns:mc="http://schemas.openxmlformats.org/markup-compatibility/2006" xmlns:mv="urn:schemas-microsoft-com:mac:vml" xmlns:o="urn:schemas-microsoft-com:office:office" xmlns:r="http://schemas.openxmlformats.org/officeDocument/2006/relationships" xmlns:m="http://schemas.openxmlformats.org/officeDocument/2006/math" xmlns:v="urn:schemas-microsoft-com:vml" xmlns:wp14="http://schemas.microsoft.com/office/word/2010/wordprocessingDrawing" xmlns:wp="http://schemas.openxmlformats.org/drawingml/2006/wordprocessingDrawing" xmlns:w10="urn:schemas-microsoft-com:office:word" xmlns:w="http://schemas.openxmlformats.org/wordprocessingml/2006/main" xmlns:w14="http://schemas.microsoft.com/office/word/2010/wordml" xmlns:w15="http://schemas.microsoft.com/office/word/2012/wordml" xmlns:wpg="http://schemas.microsoft.com/office/word/2010/wordprocessingGroup" xmlns:wpi="http://schemas.microsoft.com/office/word/2010/wordprocessingInk" xmlns:wne="http://schemas.microsoft.com/office/word/2006/wordml" xmlns:wps="http://schemas.microsoft.com/office/word/2010/wordprocessingShape" mc:Ignorable="w14 w15 wp14">
+<w:endnotes xmlns:wpc="http://schemas.microsoft.com/office/word/2010/wordprocessingCanvas" xmlns:mo="http://schemas.microsoft.com/office/mac/office/2008/main" xmlns:mc="http://schemas.openxmlformats.org/markup-compatibility/2006" xmlns:mv="urn:schemas-microsoft-com:mac:vml" xmlns:o="urn:schemas-microsoft-com:office:office" xmlns:r="http://schemas.openxmlformats.org/officeDocument/2006/relationships" xmlns:m="http://schemas.openxmlformats.org/officeDocument/2006/math" xmlns:v="urn:schemas-microsoft-com:vml" xmlns:wp14="http://schemas.microsoft.com/office/word/2010/wordprocessingDrawing" xmlns:wp="http://schemas.openxmlformats.org/drawingml/2006/wordprocessingDrawing" xmlns:w10="urn:schemas-microsoft-com:office:word" xmlns:w="http://schemas.openxmlformats.org/wordprocessingml/2006/main" xmlns:w14="http://schemas.microsoft.com/office/word/2010/wordml" xmlns:wpg="http://schemas.microsoft.com/office/word/2010/wordprocessingGroup" xmlns:wpi="http://schemas.microsoft.com/office/word/2010/wordprocessingInk" xmlns:wne="http://schemas.microsoft.com/office/word/2006/wordml" xmlns:wps="http://schemas.microsoft.com/office/word/2010/wordprocessingShape" mc:Ignorable="w14 wp14">
   <w:endnote w:type="separator" w:id="-1">
     <w:p>
       <w:r>
@@ -2429,7 +2823,7 @@
 </file>
 
 <file path=word/footer1.xml><?xml version="1.0" encoding="utf-8"?>
-<w:ftr xmlns:wpc="http://schemas.microsoft.com/office/word/2010/wordprocessingCanvas" xmlns:mo="http://schemas.microsoft.com/office/mac/office/2008/main" xmlns:mc="http://schemas.openxmlformats.org/markup-compatibility/2006" xmlns:mv="urn:schemas-microsoft-com:mac:vml" xmlns:o="urn:schemas-microsoft-com:office:office" xmlns:r="http://schemas.openxmlformats.org/officeDocument/2006/relationships" xmlns:m="http://schemas.openxmlformats.org/officeDocument/2006/math" xmlns:v="urn:schemas-microsoft-com:vml" xmlns:wp14="http://schemas.microsoft.com/office/word/2010/wordprocessingDrawing" xmlns:wp="http://schemas.openxmlformats.org/drawingml/2006/wordprocessingDrawing" xmlns:w10="urn:schemas-microsoft-com:office:word" xmlns:w="http://schemas.openxmlformats.org/wordprocessingml/2006/main" xmlns:w14="http://schemas.microsoft.com/office/word/2010/wordml" xmlns:w15="http://schemas.microsoft.com/office/word/2012/wordml" xmlns:wpg="http://schemas.microsoft.com/office/word/2010/wordprocessingGroup" xmlns:wpi="http://schemas.microsoft.com/office/word/2010/wordprocessingInk" xmlns:wne="http://schemas.microsoft.com/office/word/2006/wordml" xmlns:wps="http://schemas.microsoft.com/office/word/2010/wordprocessingShape" mc:Ignorable="w14 w15 wp14">
+<w:ftr xmlns:wpc="http://schemas.microsoft.com/office/word/2010/wordprocessingCanvas" xmlns:mo="http://schemas.microsoft.com/office/mac/office/2008/main" xmlns:mc="http://schemas.openxmlformats.org/markup-compatibility/2006" xmlns:mv="urn:schemas-microsoft-com:mac:vml" xmlns:o="urn:schemas-microsoft-com:office:office" xmlns:r="http://schemas.openxmlformats.org/officeDocument/2006/relationships" xmlns:m="http://schemas.openxmlformats.org/officeDocument/2006/math" xmlns:v="urn:schemas-microsoft-com:vml" xmlns:wp14="http://schemas.microsoft.com/office/word/2010/wordprocessingDrawing" xmlns:wp="http://schemas.openxmlformats.org/drawingml/2006/wordprocessingDrawing" xmlns:w10="urn:schemas-microsoft-com:office:word" xmlns:w="http://schemas.openxmlformats.org/wordprocessingml/2006/main" xmlns:w14="http://schemas.microsoft.com/office/word/2010/wordml" xmlns:wpg="http://schemas.microsoft.com/office/word/2010/wordprocessingGroup" xmlns:wpi="http://schemas.microsoft.com/office/word/2010/wordprocessingInk" xmlns:wne="http://schemas.microsoft.com/office/word/2006/wordml" xmlns:wps="http://schemas.microsoft.com/office/word/2010/wordprocessingShape" mc:Ignorable="w14 wp14">
   <w:p>
     <w:pPr>
       <w:pStyle w:val="Footer"/>
@@ -2443,7 +2837,6 @@
         <w:temporary/>
         <w:showingPlcHdr/>
       </w:sdtPr>
-      <w:sdtEndPr/>
       <w:sdtContent>
         <w:r>
           <w:t>[Type text]</w:t>
@@ -2462,7 +2855,6 @@
         <w:temporary/>
         <w:showingPlcHdr/>
       </w:sdtPr>
-      <w:sdtEndPr/>
       <w:sdtContent>
         <w:r>
           <w:t>[Type text]</w:t>
@@ -2481,7 +2873,6 @@
         <w:temporary/>
         <w:showingPlcHdr/>
       </w:sdtPr>
-      <w:sdtEndPr/>
       <w:sdtContent>
         <w:r>
           <w:t>[Type text]</w:t>
@@ -2493,7 +2884,7 @@
 </file>
 
 <file path=word/footer2.xml><?xml version="1.0" encoding="utf-8"?>
-<w:ftr xmlns:wpc="http://schemas.microsoft.com/office/word/2010/wordprocessingCanvas" xmlns:mo="http://schemas.microsoft.com/office/mac/office/2008/main" xmlns:mc="http://schemas.openxmlformats.org/markup-compatibility/2006" xmlns:mv="urn:schemas-microsoft-com:mac:vml" xmlns:o="urn:schemas-microsoft-com:office:office" xmlns:r="http://schemas.openxmlformats.org/officeDocument/2006/relationships" xmlns:m="http://schemas.openxmlformats.org/officeDocument/2006/math" xmlns:v="urn:schemas-microsoft-com:vml" xmlns:wp14="http://schemas.microsoft.com/office/word/2010/wordprocessingDrawing" xmlns:wp="http://schemas.openxmlformats.org/drawingml/2006/wordprocessingDrawing" xmlns:w10="urn:schemas-microsoft-com:office:word" xmlns:w="http://schemas.openxmlformats.org/wordprocessingml/2006/main" xmlns:w14="http://schemas.microsoft.com/office/word/2010/wordml" xmlns:w15="http://schemas.microsoft.com/office/word/2012/wordml" xmlns:wpg="http://schemas.microsoft.com/office/word/2010/wordprocessingGroup" xmlns:wpi="http://schemas.microsoft.com/office/word/2010/wordprocessingInk" xmlns:wne="http://schemas.microsoft.com/office/word/2006/wordml" xmlns:wps="http://schemas.microsoft.com/office/word/2010/wordprocessingShape" mc:Ignorable="w14 w15 wp14">
+<w:ftr xmlns:wpc="http://schemas.microsoft.com/office/word/2010/wordprocessingCanvas" xmlns:mo="http://schemas.microsoft.com/office/mac/office/2008/main" xmlns:mc="http://schemas.openxmlformats.org/markup-compatibility/2006" xmlns:mv="urn:schemas-microsoft-com:mac:vml" xmlns:o="urn:schemas-microsoft-com:office:office" xmlns:r="http://schemas.openxmlformats.org/officeDocument/2006/relationships" xmlns:m="http://schemas.openxmlformats.org/officeDocument/2006/math" xmlns:v="urn:schemas-microsoft-com:vml" xmlns:wp14="http://schemas.microsoft.com/office/word/2010/wordprocessingDrawing" xmlns:wp="http://schemas.openxmlformats.org/drawingml/2006/wordprocessingDrawing" xmlns:w10="urn:schemas-microsoft-com:office:word" xmlns:w="http://schemas.openxmlformats.org/wordprocessingml/2006/main" xmlns:w14="http://schemas.microsoft.com/office/word/2010/wordml" xmlns:wpg="http://schemas.microsoft.com/office/word/2010/wordprocessingGroup" xmlns:wpi="http://schemas.microsoft.com/office/word/2010/wordprocessingInk" xmlns:wne="http://schemas.microsoft.com/office/word/2006/wordml" xmlns:wps="http://schemas.microsoft.com/office/word/2010/wordprocessingShape" mc:Ignorable="w14 wp14">
   <w:p>
     <w:pPr>
       <w:pStyle w:val="Footer"/>
@@ -2514,7 +2905,27 @@
         <w:sz w:val="16"/>
         <w:szCs w:val="16"/>
       </w:rPr>
-      <w:t>© Footer is Akzidenz-Grotesk Light 8pt.</w:t>
+      <w:t xml:space="preserve">© Footer is </w:t>
+    </w:r>
+    <w:proofErr w:type="spellStart"/>
+    <w:r>
+      <w:rPr>
+        <w:rFonts w:ascii="Akzidenz-Grotesk Std Light" w:hAnsi="Akzidenz-Grotesk Std Light"/>
+        <w:color w:val="4E4C4B"/>
+        <w:sz w:val="16"/>
+        <w:szCs w:val="16"/>
+      </w:rPr>
+      <w:t>Akzidenz-Grotesk</w:t>
+    </w:r>
+    <w:proofErr w:type="spellEnd"/>
+    <w:r>
+      <w:rPr>
+        <w:rFonts w:ascii="Akzidenz-Grotesk Std Light" w:hAnsi="Akzidenz-Grotesk Std Light"/>
+        <w:color w:val="4E4C4B"/>
+        <w:sz w:val="16"/>
+        <w:szCs w:val="16"/>
+      </w:rPr>
+      <w:t xml:space="preserve"> Light 8pt.</w:t>
     </w:r>
     <w:r>
       <w:rPr>
@@ -2533,7 +2944,26 @@
         <w:szCs w:val="16"/>
       </w:rPr>
       <w:tab/>
-      <w:t>MongoDB Training</w:t>
+    </w:r>
+    <w:proofErr w:type="spellStart"/>
+    <w:r>
+      <w:rPr>
+        <w:rFonts w:ascii="Akzidenz-Grotesk Std Light" w:hAnsi="Akzidenz-Grotesk Std Light"/>
+        <w:color w:val="4E4C4B"/>
+        <w:sz w:val="16"/>
+        <w:szCs w:val="16"/>
+      </w:rPr>
+      <w:t>MongoDB</w:t>
+    </w:r>
+    <w:proofErr w:type="spellEnd"/>
+    <w:r>
+      <w:rPr>
+        <w:rFonts w:ascii="Akzidenz-Grotesk Std Light" w:hAnsi="Akzidenz-Grotesk Std Light"/>
+        <w:color w:val="4E4C4B"/>
+        <w:sz w:val="16"/>
+        <w:szCs w:val="16"/>
+      </w:rPr>
+      <w:t xml:space="preserve"> Training</w:t>
     </w:r>
     <w:r>
       <w:rPr>
@@ -2600,7 +3030,7 @@
 </file>
 
 <file path=word/footnotes.xml><?xml version="1.0" encoding="utf-8"?>
-<w:footnotes xmlns:wpc="http://schemas.microsoft.com/office/word/2010/wordprocessingCanvas" xmlns:mo="http://schemas.microsoft.com/office/mac/office/2008/main" xmlns:mc="http://schemas.openxmlformats.org/markup-compatibility/2006" xmlns:mv="urn:schemas-microsoft-com:mac:vml" xmlns:o="urn:schemas-microsoft-com:office:office" xmlns:r="http://schemas.openxmlformats.org/officeDocument/2006/relationships" xmlns:m="http://schemas.openxmlformats.org/officeDocument/2006/math" xmlns:v="urn:schemas-microsoft-com:vml" xmlns:wp14="http://schemas.microsoft.com/office/word/2010/wordprocessingDrawing" xmlns:wp="http://schemas.openxmlformats.org/drawingml/2006/wordprocessingDrawing" xmlns:w10="urn:schemas-microsoft-com:office:word" xmlns:w="http://schemas.openxmlformats.org/wordprocessingml/2006/main" xmlns:w14="http://schemas.microsoft.com/office/word/2010/wordml" xmlns:w15="http://schemas.microsoft.com/office/word/2012/wordml" xmlns:wpg="http://schemas.microsoft.com/office/word/2010/wordprocessingGroup" xmlns:wpi="http://schemas.microsoft.com/office/word/2010/wordprocessingInk" xmlns:wne="http://schemas.microsoft.com/office/word/2006/wordml" xmlns:wps="http://schemas.microsoft.com/office/word/2010/wordprocessingShape" mc:Ignorable="w14 w15 wp14">
+<w:footnotes xmlns:wpc="http://schemas.microsoft.com/office/word/2010/wordprocessingCanvas" xmlns:mo="http://schemas.microsoft.com/office/mac/office/2008/main" xmlns:mc="http://schemas.openxmlformats.org/markup-compatibility/2006" xmlns:mv="urn:schemas-microsoft-com:mac:vml" xmlns:o="urn:schemas-microsoft-com:office:office" xmlns:r="http://schemas.openxmlformats.org/officeDocument/2006/relationships" xmlns:m="http://schemas.openxmlformats.org/officeDocument/2006/math" xmlns:v="urn:schemas-microsoft-com:vml" xmlns:wp14="http://schemas.microsoft.com/office/word/2010/wordprocessingDrawing" xmlns:wp="http://schemas.openxmlformats.org/drawingml/2006/wordprocessingDrawing" xmlns:w10="urn:schemas-microsoft-com:office:word" xmlns:w="http://schemas.openxmlformats.org/wordprocessingml/2006/main" xmlns:w14="http://schemas.microsoft.com/office/word/2010/wordml" xmlns:wpg="http://schemas.microsoft.com/office/word/2010/wordprocessingGroup" xmlns:wpi="http://schemas.microsoft.com/office/word/2010/wordprocessingInk" xmlns:wne="http://schemas.microsoft.com/office/word/2006/wordml" xmlns:wps="http://schemas.microsoft.com/office/word/2010/wordprocessingShape" mc:Ignorable="w14 wp14">
   <w:footnote w:type="separator" w:id="-1">
     <w:p>
       <w:r>
@@ -2619,7 +3049,7 @@
 </file>
 
 <file path=word/numbering.xml><?xml version="1.0" encoding="utf-8"?>
-<w:numbering xmlns:wpc="http://schemas.microsoft.com/office/word/2010/wordprocessingCanvas" xmlns:mo="http://schemas.microsoft.com/office/mac/office/2008/main" xmlns:mc="http://schemas.openxmlformats.org/markup-compatibility/2006" xmlns:mv="urn:schemas-microsoft-com:mac:vml" xmlns:o="urn:schemas-microsoft-com:office:office" xmlns:r="http://schemas.openxmlformats.org/officeDocument/2006/relationships" xmlns:m="http://schemas.openxmlformats.org/officeDocument/2006/math" xmlns:v="urn:schemas-microsoft-com:vml" xmlns:wp14="http://schemas.microsoft.com/office/word/2010/wordprocessingDrawing" xmlns:wp="http://schemas.openxmlformats.org/drawingml/2006/wordprocessingDrawing" xmlns:w10="urn:schemas-microsoft-com:office:word" xmlns:w="http://schemas.openxmlformats.org/wordprocessingml/2006/main" xmlns:w14="http://schemas.microsoft.com/office/word/2010/wordml" xmlns:w15="http://schemas.microsoft.com/office/word/2012/wordml" xmlns:wpg="http://schemas.microsoft.com/office/word/2010/wordprocessingGroup" xmlns:wpi="http://schemas.microsoft.com/office/word/2010/wordprocessingInk" xmlns:wne="http://schemas.microsoft.com/office/word/2006/wordml" xmlns:wps="http://schemas.microsoft.com/office/word/2010/wordprocessingShape" mc:Ignorable="w14 w15 wp14">
+<w:numbering xmlns:wpc="http://schemas.microsoft.com/office/word/2010/wordprocessingCanvas" xmlns:mo="http://schemas.microsoft.com/office/mac/office/2008/main" xmlns:mc="http://schemas.openxmlformats.org/markup-compatibility/2006" xmlns:mv="urn:schemas-microsoft-com:mac:vml" xmlns:o="urn:schemas-microsoft-com:office:office" xmlns:r="http://schemas.openxmlformats.org/officeDocument/2006/relationships" xmlns:m="http://schemas.openxmlformats.org/officeDocument/2006/math" xmlns:v="urn:schemas-microsoft-com:vml" xmlns:wp14="http://schemas.microsoft.com/office/word/2010/wordprocessingDrawing" xmlns:wp="http://schemas.openxmlformats.org/drawingml/2006/wordprocessingDrawing" xmlns:w10="urn:schemas-microsoft-com:office:word" xmlns:w="http://schemas.openxmlformats.org/wordprocessingml/2006/main" xmlns:w14="http://schemas.microsoft.com/office/word/2010/wordml" xmlns:wpg="http://schemas.microsoft.com/office/word/2010/wordprocessingGroup" xmlns:wpi="http://schemas.microsoft.com/office/word/2010/wordprocessingInk" xmlns:wne="http://schemas.microsoft.com/office/word/2006/wordml" xmlns:wps="http://schemas.microsoft.com/office/word/2010/wordprocessingShape" mc:Ignorable="w14 wp14">
   <w:abstractNum w:abstractNumId="0">
     <w:nsid w:val="3F1B1F44"/>
     <w:multiLevelType w:val="hybridMultilevel"/>
@@ -2808,7 +3238,7 @@
 </file>
 
 <file path=word/styles.xml><?xml version="1.0" encoding="utf-8"?>
-<w:styles xmlns:mc="http://schemas.openxmlformats.org/markup-compatibility/2006" xmlns:r="http://schemas.openxmlformats.org/officeDocument/2006/relationships" xmlns:w="http://schemas.openxmlformats.org/wordprocessingml/2006/main" xmlns:w14="http://schemas.microsoft.com/office/word/2010/wordml" xmlns:w15="http://schemas.microsoft.com/office/word/2012/wordml" mc:Ignorable="w14 w15">
+<w:styles xmlns:mc="http://schemas.openxmlformats.org/markup-compatibility/2006" xmlns:r="http://schemas.openxmlformats.org/officeDocument/2006/relationships" xmlns:w="http://schemas.openxmlformats.org/wordprocessingml/2006/main" xmlns:w14="http://schemas.microsoft.com/office/word/2010/wordml" mc:Ignorable="w14">
   <w:docDefaults>
     <w:rPrDefault>
       <w:rPr>
@@ -2820,387 +3250,144 @@
     </w:rPrDefault>
     <w:pPrDefault/>
   </w:docDefaults>
-  <w:latentStyles w:defLockedState="0" w:defUIPriority="99" w:defSemiHidden="0" w:defUnhideWhenUsed="0" w:defQFormat="0" w:count="380">
-    <w:lsdException w:name="Normal" w:uiPriority="0" w:qFormat="1"/>
-    <w:lsdException w:name="heading 1" w:uiPriority="9" w:qFormat="1"/>
-    <w:lsdException w:name="heading 2" w:semiHidden="1" w:uiPriority="9" w:unhideWhenUsed="1" w:qFormat="1"/>
-    <w:lsdException w:name="heading 3" w:semiHidden="1" w:uiPriority="9" w:unhideWhenUsed="1" w:qFormat="1"/>
-    <w:lsdException w:name="heading 4" w:semiHidden="1" w:uiPriority="9" w:unhideWhenUsed="1" w:qFormat="1"/>
-    <w:lsdException w:name="heading 5" w:semiHidden="1" w:uiPriority="9" w:unhideWhenUsed="1" w:qFormat="1"/>
-    <w:lsdException w:name="heading 6" w:semiHidden="1" w:uiPriority="9" w:unhideWhenUsed="1" w:qFormat="1"/>
-    <w:lsdException w:name="heading 7" w:semiHidden="1" w:uiPriority="9" w:unhideWhenUsed="1" w:qFormat="1"/>
-    <w:lsdException w:name="heading 8" w:semiHidden="1" w:uiPriority="9" w:unhideWhenUsed="1" w:qFormat="1"/>
-    <w:lsdException w:name="heading 9" w:semiHidden="1" w:uiPriority="9" w:unhideWhenUsed="1" w:qFormat="1"/>
-    <w:lsdException w:name="index 1" w:semiHidden="1" w:unhideWhenUsed="1"/>
-    <w:lsdException w:name="index 2" w:semiHidden="1" w:unhideWhenUsed="1"/>
-    <w:lsdException w:name="index 3" w:semiHidden="1" w:unhideWhenUsed="1"/>
-    <w:lsdException w:name="index 4" w:semiHidden="1" w:unhideWhenUsed="1"/>
-    <w:lsdException w:name="index 5" w:semiHidden="1" w:unhideWhenUsed="1"/>
-    <w:lsdException w:name="index 6" w:semiHidden="1" w:unhideWhenUsed="1"/>
-    <w:lsdException w:name="index 7" w:semiHidden="1" w:unhideWhenUsed="1"/>
-    <w:lsdException w:name="index 8" w:semiHidden="1" w:unhideWhenUsed="1"/>
-    <w:lsdException w:name="index 9" w:semiHidden="1" w:unhideWhenUsed="1"/>
-    <w:lsdException w:name="toc 1" w:semiHidden="1" w:uiPriority="39" w:unhideWhenUsed="1"/>
-    <w:lsdException w:name="toc 2" w:semiHidden="1" w:uiPriority="39" w:unhideWhenUsed="1"/>
-    <w:lsdException w:name="toc 3" w:semiHidden="1" w:uiPriority="39" w:unhideWhenUsed="1"/>
-    <w:lsdException w:name="toc 4" w:semiHidden="1" w:uiPriority="39" w:unhideWhenUsed="1"/>
-    <w:lsdException w:name="toc 5" w:semiHidden="1" w:uiPriority="39" w:unhideWhenUsed="1"/>
-    <w:lsdException w:name="toc 6" w:semiHidden="1" w:uiPriority="39" w:unhideWhenUsed="1"/>
-    <w:lsdException w:name="toc 7" w:semiHidden="1" w:uiPriority="39" w:unhideWhenUsed="1"/>
-    <w:lsdException w:name="toc 8" w:semiHidden="1" w:uiPriority="39" w:unhideWhenUsed="1"/>
-    <w:lsdException w:name="toc 9" w:semiHidden="1" w:uiPriority="39" w:unhideWhenUsed="1"/>
-    <w:lsdException w:name="Normal Indent" w:semiHidden="1" w:unhideWhenUsed="1"/>
-    <w:lsdException w:name="footnote text" w:semiHidden="1" w:unhideWhenUsed="1"/>
-    <w:lsdException w:name="annotation text" w:semiHidden="1" w:unhideWhenUsed="1"/>
-    <w:lsdException w:name="header" w:semiHidden="1" w:unhideWhenUsed="1"/>
-    <w:lsdException w:name="footer" w:semiHidden="1" w:unhideWhenUsed="1"/>
-    <w:lsdException w:name="index heading" w:semiHidden="1" w:unhideWhenUsed="1"/>
-    <w:lsdException w:name="caption" w:semiHidden="1" w:uiPriority="35" w:unhideWhenUsed="1" w:qFormat="1"/>
-    <w:lsdException w:name="table of figures" w:semiHidden="1" w:unhideWhenUsed="1"/>
-    <w:lsdException w:name="envelope address" w:semiHidden="1" w:unhideWhenUsed="1"/>
-    <w:lsdException w:name="envelope return" w:semiHidden="1" w:unhideWhenUsed="1"/>
-    <w:lsdException w:name="footnote reference" w:semiHidden="1" w:unhideWhenUsed="1"/>
-    <w:lsdException w:name="annotation reference" w:semiHidden="1" w:unhideWhenUsed="1"/>
-    <w:lsdException w:name="line number" w:semiHidden="1" w:unhideWhenUsed="1"/>
-    <w:lsdException w:name="page number" w:semiHidden="1" w:unhideWhenUsed="1"/>
-    <w:lsdException w:name="endnote reference" w:semiHidden="1" w:unhideWhenUsed="1"/>
-    <w:lsdException w:name="endnote text" w:semiHidden="1" w:unhideWhenUsed="1"/>
-    <w:lsdException w:name="table of authorities" w:semiHidden="1" w:unhideWhenUsed="1"/>
-    <w:lsdException w:name="macro" w:semiHidden="1" w:unhideWhenUsed="1"/>
-    <w:lsdException w:name="toa heading" w:semiHidden="1" w:unhideWhenUsed="1"/>
-    <w:lsdException w:name="List" w:semiHidden="1" w:unhideWhenUsed="1"/>
-    <w:lsdException w:name="List Bullet" w:semiHidden="1" w:unhideWhenUsed="1"/>
-    <w:lsdException w:name="List Number" w:semiHidden="1" w:unhideWhenUsed="1"/>
-    <w:lsdException w:name="List 2" w:semiHidden="1" w:unhideWhenUsed="1"/>
-    <w:lsdException w:name="List 3" w:semiHidden="1" w:unhideWhenUsed="1"/>
-    <w:lsdException w:name="List 4" w:semiHidden="1" w:unhideWhenUsed="1"/>
-    <w:lsdException w:name="List 5" w:semiHidden="1" w:unhideWhenUsed="1"/>
-    <w:lsdException w:name="List Bullet 2" w:semiHidden="1" w:unhideWhenUsed="1"/>
-    <w:lsdException w:name="List Bullet 3" w:semiHidden="1" w:unhideWhenUsed="1"/>
-    <w:lsdException w:name="List Bullet 4" w:semiHidden="1" w:unhideWhenUsed="1"/>
-    <w:lsdException w:name="List Bullet 5" w:semiHidden="1" w:unhideWhenUsed="1"/>
-    <w:lsdException w:name="List Number 2" w:semiHidden="1" w:unhideWhenUsed="1"/>
-    <w:lsdException w:name="List Number 3" w:semiHidden="1" w:unhideWhenUsed="1"/>
-    <w:lsdException w:name="List Number 4" w:semiHidden="1" w:unhideWhenUsed="1"/>
-    <w:lsdException w:name="List Number 5" w:semiHidden="1" w:unhideWhenUsed="1"/>
-    <w:lsdException w:name="Title" w:uiPriority="10" w:qFormat="1"/>
-    <w:lsdException w:name="Closing" w:semiHidden="1" w:unhideWhenUsed="1"/>
-    <w:lsdException w:name="Signature" w:semiHidden="1" w:unhideWhenUsed="1"/>
-    <w:lsdException w:name="Default Paragraph Font" w:semiHidden="1" w:uiPriority="1" w:unhideWhenUsed="1"/>
-    <w:lsdException w:name="Body Text" w:semiHidden="1" w:unhideWhenUsed="1"/>
-    <w:lsdException w:name="Body Text Indent" w:semiHidden="1" w:unhideWhenUsed="1"/>
-    <w:lsdException w:name="List Continue" w:semiHidden="1" w:unhideWhenUsed="1"/>
-    <w:lsdException w:name="List Continue 2" w:semiHidden="1" w:unhideWhenUsed="1"/>
-    <w:lsdException w:name="List Continue 3" w:semiHidden="1" w:unhideWhenUsed="1"/>
-    <w:lsdException w:name="List Continue 4" w:semiHidden="1" w:unhideWhenUsed="1"/>
-    <w:lsdException w:name="List Continue 5" w:semiHidden="1" w:unhideWhenUsed="1"/>
-    <w:lsdException w:name="Message Header" w:semiHidden="1" w:unhideWhenUsed="1"/>
-    <w:lsdException w:name="Subtitle" w:uiPriority="11" w:qFormat="1"/>
-    <w:lsdException w:name="Salutation" w:semiHidden="1" w:unhideWhenUsed="1"/>
-    <w:lsdException w:name="Date" w:semiHidden="1" w:unhideWhenUsed="1"/>
-    <w:lsdException w:name="Body Text First Indent" w:semiHidden="1" w:unhideWhenUsed="1"/>
-    <w:lsdException w:name="Body Text First Indent 2" w:semiHidden="1" w:unhideWhenUsed="1"/>
-    <w:lsdException w:name="Note Heading" w:semiHidden="1" w:unhideWhenUsed="1"/>
-    <w:lsdException w:name="Body Text 2" w:semiHidden="1" w:unhideWhenUsed="1"/>
-    <w:lsdException w:name="Body Text 3" w:semiHidden="1" w:unhideWhenUsed="1"/>
-    <w:lsdException w:name="Body Text Indent 2" w:semiHidden="1" w:unhideWhenUsed="1"/>
-    <w:lsdException w:name="Body Text Indent 3" w:semiHidden="1" w:unhideWhenUsed="1"/>
-    <w:lsdException w:name="Block Text" w:semiHidden="1" w:unhideWhenUsed="1"/>
-    <w:lsdException w:name="Hyperlink" w:semiHidden="1" w:unhideWhenUsed="1"/>
-    <w:lsdException w:name="FollowedHyperlink" w:semiHidden="1" w:unhideWhenUsed="1"/>
-    <w:lsdException w:name="Strong" w:uiPriority="22" w:qFormat="1"/>
-    <w:lsdException w:name="Emphasis" w:uiPriority="20" w:qFormat="1"/>
-    <w:lsdException w:name="Document Map" w:semiHidden="1" w:unhideWhenUsed="1"/>
-    <w:lsdException w:name="Plain Text" w:semiHidden="1" w:unhideWhenUsed="1"/>
-    <w:lsdException w:name="E-mail Signature" w:semiHidden="1" w:unhideWhenUsed="1"/>
-    <w:lsdException w:name="HTML Top of Form" w:semiHidden="1" w:unhideWhenUsed="1"/>
-    <w:lsdException w:name="HTML Bottom of Form" w:semiHidden="1" w:unhideWhenUsed="1"/>
-    <w:lsdException w:name="Normal (Web)" w:semiHidden="1" w:unhideWhenUsed="1"/>
-    <w:lsdException w:name="HTML Acronym" w:semiHidden="1" w:unhideWhenUsed="1"/>
-    <w:lsdException w:name="HTML Address" w:semiHidden="1" w:unhideWhenUsed="1"/>
-    <w:lsdException w:name="HTML Cite" w:semiHidden="1" w:unhideWhenUsed="1"/>
-    <w:lsdException w:name="HTML Code" w:semiHidden="1" w:unhideWhenUsed="1"/>
-    <w:lsdException w:name="HTML Definition" w:semiHidden="1" w:unhideWhenUsed="1"/>
-    <w:lsdException w:name="HTML Keyboard" w:semiHidden="1" w:unhideWhenUsed="1"/>
-    <w:lsdException w:name="HTML Preformatted" w:semiHidden="1" w:unhideWhenUsed="1"/>
-    <w:lsdException w:name="HTML Sample" w:semiHidden="1" w:unhideWhenUsed="1"/>
-    <w:lsdException w:name="HTML Typewriter" w:semiHidden="1" w:unhideWhenUsed="1"/>
-    <w:lsdException w:name="HTML Variable" w:semiHidden="1" w:unhideWhenUsed="1"/>
-    <w:lsdException w:name="Normal Table" w:semiHidden="1" w:unhideWhenUsed="1"/>
-    <w:lsdException w:name="annotation subject" w:semiHidden="1" w:unhideWhenUsed="1"/>
-    <w:lsdException w:name="No List" w:semiHidden="1" w:unhideWhenUsed="1"/>
-    <w:lsdException w:name="Outline List 1" w:semiHidden="1" w:unhideWhenUsed="1"/>
-    <w:lsdException w:name="Outline List 2" w:semiHidden="1" w:unhideWhenUsed="1"/>
-    <w:lsdException w:name="Outline List 3" w:semiHidden="1" w:unhideWhenUsed="1"/>
-    <w:lsdException w:name="Table Simple 1" w:semiHidden="1" w:unhideWhenUsed="1"/>
-    <w:lsdException w:name="Table Simple 2" w:semiHidden="1" w:unhideWhenUsed="1"/>
-    <w:lsdException w:name="Table Simple 3" w:semiHidden="1" w:unhideWhenUsed="1"/>
-    <w:lsdException w:name="Table Classic 1" w:semiHidden="1" w:unhideWhenUsed="1"/>
-    <w:lsdException w:name="Table Classic 2" w:semiHidden="1" w:unhideWhenUsed="1"/>
-    <w:lsdException w:name="Table Classic 3" w:semiHidden="1" w:unhideWhenUsed="1"/>
-    <w:lsdException w:name="Table Classic 4" w:semiHidden="1" w:unhideWhenUsed="1"/>
-    <w:lsdException w:name="Table Colorful 1" w:semiHidden="1" w:unhideWhenUsed="1"/>
-    <w:lsdException w:name="Table Colorful 2" w:semiHidden="1" w:unhideWhenUsed="1"/>
-    <w:lsdException w:name="Table Colorful 3" w:semiHidden="1" w:unhideWhenUsed="1"/>
-    <w:lsdException w:name="Table Columns 1" w:semiHidden="1" w:unhideWhenUsed="1"/>
-    <w:lsdException w:name="Table Columns 2" w:semiHidden="1" w:unhideWhenUsed="1"/>
-    <w:lsdException w:name="Table Columns 3" w:semiHidden="1" w:unhideWhenUsed="1"/>
-    <w:lsdException w:name="Table Columns 4" w:semiHidden="1" w:unhideWhenUsed="1"/>
-    <w:lsdException w:name="Table Columns 5" w:semiHidden="1" w:unhideWhenUsed="1"/>
-    <w:lsdException w:name="Table Grid 1" w:semiHidden="1" w:unhideWhenUsed="1"/>
-    <w:lsdException w:name="Table Grid 2" w:semiHidden="1" w:unhideWhenUsed="1"/>
-    <w:lsdException w:name="Table Grid 3" w:semiHidden="1" w:unhideWhenUsed="1"/>
-    <w:lsdException w:name="Table Grid 4" w:semiHidden="1" w:unhideWhenUsed="1"/>
-    <w:lsdException w:name="Table Grid 5" w:semiHidden="1" w:unhideWhenUsed="1"/>
-    <w:lsdException w:name="Table Grid 6" w:semiHidden="1" w:unhideWhenUsed="1"/>
-    <w:lsdException w:name="Table Grid 7" w:semiHidden="1" w:unhideWhenUsed="1"/>
-    <w:lsdException w:name="Table Grid 8" w:semiHidden="1" w:unhideWhenUsed="1"/>
-    <w:lsdException w:name="Table List 1" w:semiHidden="1" w:unhideWhenUsed="1"/>
-    <w:lsdException w:name="Table List 2" w:semiHidden="1" w:unhideWhenUsed="1"/>
-    <w:lsdException w:name="Table List 3" w:semiHidden="1" w:unhideWhenUsed="1"/>
-    <w:lsdException w:name="Table List 4" w:semiHidden="1" w:unhideWhenUsed="1"/>
-    <w:lsdException w:name="Table List 5" w:semiHidden="1" w:unhideWhenUsed="1"/>
-    <w:lsdException w:name="Table List 6" w:semiHidden="1" w:unhideWhenUsed="1"/>
-    <w:lsdException w:name="Table List 7" w:semiHidden="1" w:unhideWhenUsed="1"/>
-    <w:lsdException w:name="Table List 8" w:semiHidden="1" w:unhideWhenUsed="1"/>
-    <w:lsdException w:name="Table 3D effects 1" w:semiHidden="1" w:unhideWhenUsed="1"/>
-    <w:lsdException w:name="Table 3D effects 2" w:semiHidden="1" w:unhideWhenUsed="1"/>
-    <w:lsdException w:name="Table 3D effects 3" w:semiHidden="1" w:unhideWhenUsed="1"/>
-    <w:lsdException w:name="Table Contemporary" w:semiHidden="1" w:unhideWhenUsed="1"/>
-    <w:lsdException w:name="Table Elegant" w:semiHidden="1" w:unhideWhenUsed="1"/>
-    <w:lsdException w:name="Table Professional" w:semiHidden="1" w:unhideWhenUsed="1"/>
-    <w:lsdException w:name="Table Subtle 1" w:semiHidden="1" w:unhideWhenUsed="1"/>
-    <w:lsdException w:name="Table Subtle 2" w:semiHidden="1" w:unhideWhenUsed="1"/>
-    <w:lsdException w:name="Table Web 1" w:semiHidden="1" w:unhideWhenUsed="1"/>
-    <w:lsdException w:name="Table Web 2" w:semiHidden="1" w:unhideWhenUsed="1"/>
-    <w:lsdException w:name="Table Web 3" w:semiHidden="1" w:unhideWhenUsed="1"/>
-    <w:lsdException w:name="Balloon Text" w:semiHidden="1" w:unhideWhenUsed="1"/>
-    <w:lsdException w:name="Table Grid" w:uiPriority="59"/>
-    <w:lsdException w:name="Table Theme" w:semiHidden="1" w:unhideWhenUsed="1"/>
-    <w:lsdException w:name="Note Level 1" w:semiHidden="1" w:unhideWhenUsed="1"/>
-    <w:lsdException w:name="Note Level 2" w:semiHidden="1" w:unhideWhenUsed="1"/>
-    <w:lsdException w:name="Note Level 3" w:semiHidden="1" w:unhideWhenUsed="1"/>
-    <w:lsdException w:name="Note Level 4" w:semiHidden="1" w:unhideWhenUsed="1"/>
-    <w:lsdException w:name="Note Level 5" w:semiHidden="1" w:unhideWhenUsed="1"/>
-    <w:lsdException w:name="Note Level 6" w:semiHidden="1" w:unhideWhenUsed="1"/>
-    <w:lsdException w:name="Note Level 7" w:semiHidden="1" w:unhideWhenUsed="1"/>
-    <w:lsdException w:name="Note Level 8" w:semiHidden="1" w:unhideWhenUsed="1"/>
-    <w:lsdException w:name="Note Level 9" w:semiHidden="1" w:unhideWhenUsed="1"/>
-    <w:lsdException w:name="Placeholder Text" w:semiHidden="1"/>
-    <w:lsdException w:name="No Spacing" w:uiPriority="1" w:qFormat="1"/>
-    <w:lsdException w:name="Light Shading" w:uiPriority="60"/>
-    <w:lsdException w:name="Light List" w:uiPriority="61"/>
-    <w:lsdException w:name="Light Grid" w:uiPriority="62"/>
-    <w:lsdException w:name="Medium Shading 1" w:uiPriority="63"/>
-    <w:lsdException w:name="Medium Shading 2" w:uiPriority="64"/>
-    <w:lsdException w:name="Medium List 1" w:uiPriority="65"/>
-    <w:lsdException w:name="Medium List 2" w:uiPriority="66"/>
-    <w:lsdException w:name="Medium Grid 1" w:uiPriority="67"/>
-    <w:lsdException w:name="Medium Grid 2" w:uiPriority="68"/>
-    <w:lsdException w:name="Medium Grid 3" w:uiPriority="69"/>
-    <w:lsdException w:name="Dark List" w:uiPriority="70"/>
-    <w:lsdException w:name="Colorful Shading" w:uiPriority="71"/>
-    <w:lsdException w:name="Colorful List" w:uiPriority="72"/>
-    <w:lsdException w:name="Colorful Grid" w:uiPriority="73"/>
-    <w:lsdException w:name="Light Shading Accent 1" w:uiPriority="60"/>
-    <w:lsdException w:name="Light List Accent 1" w:uiPriority="61"/>
-    <w:lsdException w:name="Light Grid Accent 1" w:uiPriority="62"/>
-    <w:lsdException w:name="Medium Shading 1 Accent 1" w:uiPriority="63"/>
-    <w:lsdException w:name="Medium Shading 2 Accent 1" w:uiPriority="64"/>
-    <w:lsdException w:name="Medium List 1 Accent 1" w:uiPriority="65"/>
-    <w:lsdException w:name="Revision" w:semiHidden="1"/>
-    <w:lsdException w:name="List Paragraph" w:uiPriority="34" w:qFormat="1"/>
-    <w:lsdException w:name="Quote" w:uiPriority="29" w:qFormat="1"/>
-    <w:lsdException w:name="Intense Quote" w:uiPriority="30" w:qFormat="1"/>
-    <w:lsdException w:name="Medium List 2 Accent 1" w:uiPriority="66"/>
-    <w:lsdException w:name="Medium Grid 1 Accent 1" w:uiPriority="67"/>
-    <w:lsdException w:name="Medium Grid 2 Accent 1" w:uiPriority="68"/>
-    <w:lsdException w:name="Medium Grid 3 Accent 1" w:uiPriority="69"/>
-    <w:lsdException w:name="Dark List Accent 1" w:uiPriority="70"/>
-    <w:lsdException w:name="Colorful Shading Accent 1" w:uiPriority="71"/>
-    <w:lsdException w:name="Colorful List Accent 1" w:uiPriority="72"/>
-    <w:lsdException w:name="Colorful Grid Accent 1" w:uiPriority="73"/>
-    <w:lsdException w:name="Light Shading Accent 2" w:uiPriority="60"/>
-    <w:lsdException w:name="Light List Accent 2" w:uiPriority="61"/>
-    <w:lsdException w:name="Light Grid Accent 2" w:uiPriority="62"/>
-    <w:lsdException w:name="Medium Shading 1 Accent 2" w:uiPriority="63"/>
-    <w:lsdException w:name="Medium Shading 2 Accent 2" w:uiPriority="64"/>
-    <w:lsdException w:name="Medium List 1 Accent 2" w:uiPriority="65"/>
-    <w:lsdException w:name="Medium List 2 Accent 2" w:uiPriority="66"/>
-    <w:lsdException w:name="Medium Grid 1 Accent 2" w:uiPriority="67"/>
-    <w:lsdException w:name="Medium Grid 2 Accent 2" w:uiPriority="68"/>
-    <w:lsdException w:name="Medium Grid 3 Accent 2" w:uiPriority="69"/>
-    <w:lsdException w:name="Dark List Accent 2" w:uiPriority="70"/>
-    <w:lsdException w:name="Colorful Shading Accent 2" w:uiPriority="71"/>
-    <w:lsdException w:name="Colorful List Accent 2" w:uiPriority="72"/>
-    <w:lsdException w:name="Colorful Grid Accent 2" w:uiPriority="73"/>
-    <w:lsdException w:name="Light Shading Accent 3" w:uiPriority="60"/>
-    <w:lsdException w:name="Light List Accent 3" w:uiPriority="61"/>
-    <w:lsdException w:name="Light Grid Accent 3" w:uiPriority="62"/>
-    <w:lsdException w:name="Medium Shading 1 Accent 3" w:uiPriority="63"/>
-    <w:lsdException w:name="Medium Shading 2 Accent 3" w:uiPriority="64"/>
-    <w:lsdException w:name="Medium List 1 Accent 3" w:uiPriority="65"/>
-    <w:lsdException w:name="Medium List 2 Accent 3" w:uiPriority="66"/>
-    <w:lsdException w:name="Medium Grid 1 Accent 3" w:uiPriority="67"/>
-    <w:lsdException w:name="Medium Grid 2 Accent 3" w:uiPriority="68"/>
-    <w:lsdException w:name="Medium Grid 3 Accent 3" w:uiPriority="69"/>
-    <w:lsdException w:name="Dark List Accent 3" w:uiPriority="70"/>
-    <w:lsdException w:name="Colorful Shading Accent 3" w:uiPriority="71"/>
-    <w:lsdException w:name="Colorful List Accent 3" w:uiPriority="72"/>
-    <w:lsdException w:name="Colorful Grid Accent 3" w:uiPriority="73"/>
-    <w:lsdException w:name="Light Shading Accent 4" w:uiPriority="60"/>
-    <w:lsdException w:name="Light List Accent 4" w:uiPriority="61"/>
-    <w:lsdException w:name="Light Grid Accent 4" w:uiPriority="62"/>
-    <w:lsdException w:name="Medium Shading 1 Accent 4" w:uiPriority="63"/>
-    <w:lsdException w:name="Medium Shading 2 Accent 4" w:uiPriority="64"/>
-    <w:lsdException w:name="Medium List 1 Accent 4" w:uiPriority="65"/>
-    <w:lsdException w:name="Medium List 2 Accent 4" w:uiPriority="66"/>
-    <w:lsdException w:name="Medium Grid 1 Accent 4" w:uiPriority="67"/>
-    <w:lsdException w:name="Medium Grid 2 Accent 4" w:uiPriority="68"/>
-    <w:lsdException w:name="Medium Grid 3 Accent 4" w:uiPriority="69"/>
-    <w:lsdException w:name="Dark List Accent 4" w:uiPriority="70"/>
-    <w:lsdException w:name="Colorful Shading Accent 4" w:uiPriority="71"/>
-    <w:lsdException w:name="Colorful List Accent 4" w:uiPriority="72"/>
-    <w:lsdException w:name="Colorful Grid Accent 4" w:uiPriority="73"/>
-    <w:lsdException w:name="Light Shading Accent 5" w:uiPriority="60"/>
-    <w:lsdException w:name="Light List Accent 5" w:uiPriority="61"/>
-    <w:lsdException w:name="Light Grid Accent 5" w:uiPriority="62"/>
-    <w:lsdException w:name="Medium Shading 1 Accent 5" w:uiPriority="63"/>
-    <w:lsdException w:name="Medium Shading 2 Accent 5" w:uiPriority="64"/>
-    <w:lsdException w:name="Medium List 1 Accent 5" w:uiPriority="65"/>
-    <w:lsdException w:name="Medium List 2 Accent 5" w:uiPriority="66"/>
-    <w:lsdException w:name="Medium Grid 1 Accent 5" w:uiPriority="67"/>
-    <w:lsdException w:name="Medium Grid 2 Accent 5" w:uiPriority="68"/>
-    <w:lsdException w:name="Medium Grid 3 Accent 5" w:uiPriority="69"/>
-    <w:lsdException w:name="Dark List Accent 5" w:uiPriority="70"/>
-    <w:lsdException w:name="Colorful Shading Accent 5" w:uiPriority="71"/>
-    <w:lsdException w:name="Colorful List Accent 5" w:uiPriority="72"/>
-    <w:lsdException w:name="Colorful Grid Accent 5" w:uiPriority="73"/>
-    <w:lsdException w:name="Light Shading Accent 6" w:uiPriority="60"/>
-    <w:lsdException w:name="Light List Accent 6" w:uiPriority="61"/>
-    <w:lsdException w:name="Light Grid Accent 6" w:uiPriority="62"/>
-    <w:lsdException w:name="Medium Shading 1 Accent 6" w:uiPriority="63"/>
-    <w:lsdException w:name="Medium Shading 2 Accent 6" w:uiPriority="64"/>
-    <w:lsdException w:name="Medium List 1 Accent 6" w:uiPriority="65"/>
-    <w:lsdException w:name="Medium List 2 Accent 6" w:uiPriority="66"/>
-    <w:lsdException w:name="Medium Grid 1 Accent 6" w:uiPriority="67"/>
-    <w:lsdException w:name="Medium Grid 2 Accent 6" w:uiPriority="68"/>
-    <w:lsdException w:name="Medium Grid 3 Accent 6" w:uiPriority="69"/>
-    <w:lsdException w:name="Dark List Accent 6" w:uiPriority="70"/>
-    <w:lsdException w:name="Colorful Shading Accent 6" w:uiPriority="71"/>
-    <w:lsdException w:name="Colorful List Accent 6" w:uiPriority="72"/>
-    <w:lsdException w:name="Colorful Grid Accent 6" w:uiPriority="73"/>
-    <w:lsdException w:name="Subtle Emphasis" w:uiPriority="19" w:qFormat="1"/>
-    <w:lsdException w:name="Intense Emphasis" w:uiPriority="21" w:qFormat="1"/>
-    <w:lsdException w:name="Subtle Reference" w:uiPriority="31" w:qFormat="1"/>
-    <w:lsdException w:name="Intense Reference" w:uiPriority="32" w:qFormat="1"/>
-    <w:lsdException w:name="Book Title" w:uiPriority="33" w:qFormat="1"/>
-    <w:lsdException w:name="Bibliography" w:semiHidden="1" w:uiPriority="37" w:unhideWhenUsed="1"/>
-    <w:lsdException w:name="TOC Heading" w:semiHidden="1" w:uiPriority="39" w:unhideWhenUsed="1" w:qFormat="1"/>
-    <w:lsdException w:name="Plain Table 1" w:uiPriority="41"/>
-    <w:lsdException w:name="Plain Table 2" w:uiPriority="42"/>
-    <w:lsdException w:name="Plain Table 3" w:uiPriority="43"/>
-    <w:lsdException w:name="Plain Table 4" w:uiPriority="44"/>
-    <w:lsdException w:name="Plain Table 5" w:uiPriority="45"/>
-    <w:lsdException w:name="Grid Table Light" w:uiPriority="40"/>
-    <w:lsdException w:name="Grid Table 1 Light" w:uiPriority="46"/>
-    <w:lsdException w:name="Grid Table 2" w:uiPriority="47"/>
-    <w:lsdException w:name="Grid Table 3" w:uiPriority="48"/>
-    <w:lsdException w:name="Grid Table 4" w:uiPriority="49"/>
-    <w:lsdException w:name="Grid Table 5 Dark" w:uiPriority="50"/>
-    <w:lsdException w:name="Grid Table 6 Colorful" w:uiPriority="51"/>
-    <w:lsdException w:name="Grid Table 7 Colorful" w:uiPriority="52"/>
-    <w:lsdException w:name="Grid Table 1 Light Accent 1" w:uiPriority="46"/>
-    <w:lsdException w:name="Grid Table 2 Accent 1" w:uiPriority="47"/>
-    <w:lsdException w:name="Grid Table 3 Accent 1" w:uiPriority="48"/>
-    <w:lsdException w:name="Grid Table 4 Accent 1" w:uiPriority="49"/>
-    <w:lsdException w:name="Grid Table 5 Dark Accent 1" w:uiPriority="50"/>
-    <w:lsdException w:name="Grid Table 6 Colorful Accent 1" w:uiPriority="51"/>
-    <w:lsdException w:name="Grid Table 7 Colorful Accent 1" w:uiPriority="52"/>
-    <w:lsdException w:name="Grid Table 1 Light Accent 2" w:uiPriority="46"/>
-    <w:lsdException w:name="Grid Table 2 Accent 2" w:uiPriority="47"/>
-    <w:lsdException w:name="Grid Table 3 Accent 2" w:uiPriority="48"/>
-    <w:lsdException w:name="Grid Table 4 Accent 2" w:uiPriority="49"/>
-    <w:lsdException w:name="Grid Table 5 Dark Accent 2" w:uiPriority="50"/>
-    <w:lsdException w:name="Grid Table 6 Colorful Accent 2" w:uiPriority="51"/>
-    <w:lsdException w:name="Grid Table 7 Colorful Accent 2" w:uiPriority="52"/>
-    <w:lsdException w:name="Grid Table 1 Light Accent 3" w:uiPriority="46"/>
-    <w:lsdException w:name="Grid Table 2 Accent 3" w:uiPriority="47"/>
-    <w:lsdException w:name="Grid Table 3 Accent 3" w:uiPriority="48"/>
-    <w:lsdException w:name="Grid Table 4 Accent 3" w:uiPriority="49"/>
-    <w:lsdException w:name="Grid Table 5 Dark Accent 3" w:uiPriority="50"/>
-    <w:lsdException w:name="Grid Table 6 Colorful Accent 3" w:uiPriority="51"/>
-    <w:lsdException w:name="Grid Table 7 Colorful Accent 3" w:uiPriority="52"/>
-    <w:lsdException w:name="Grid Table 1 Light Accent 4" w:uiPriority="46"/>
-    <w:lsdException w:name="Grid Table 2 Accent 4" w:uiPriority="47"/>
-    <w:lsdException w:name="Grid Table 3 Accent 4" w:uiPriority="48"/>
-    <w:lsdException w:name="Grid Table 4 Accent 4" w:uiPriority="49"/>
-    <w:lsdException w:name="Grid Table 5 Dark Accent 4" w:uiPriority="50"/>
-    <w:lsdException w:name="Grid Table 6 Colorful Accent 4" w:uiPriority="51"/>
-    <w:lsdException w:name="Grid Table 7 Colorful Accent 4" w:uiPriority="52"/>
-    <w:lsdException w:name="Grid Table 1 Light Accent 5" w:uiPriority="46"/>
-    <w:lsdException w:name="Grid Table 2 Accent 5" w:uiPriority="47"/>
-    <w:lsdException w:name="Grid Table 3 Accent 5" w:uiPriority="48"/>
-    <w:lsdException w:name="Grid Table 4 Accent 5" w:uiPriority="49"/>
-    <w:lsdException w:name="Grid Table 5 Dark Accent 5" w:uiPriority="50"/>
-    <w:lsdException w:name="Grid Table 6 Colorful Accent 5" w:uiPriority="51"/>
-    <w:lsdException w:name="Grid Table 7 Colorful Accent 5" w:uiPriority="52"/>
-    <w:lsdException w:name="Grid Table 1 Light Accent 6" w:uiPriority="46"/>
-    <w:lsdException w:name="Grid Table 2 Accent 6" w:uiPriority="47"/>
-    <w:lsdException w:name="Grid Table 3 Accent 6" w:uiPriority="48"/>
-    <w:lsdException w:name="Grid Table 4 Accent 6" w:uiPriority="49"/>
-    <w:lsdException w:name="Grid Table 5 Dark Accent 6" w:uiPriority="50"/>
-    <w:lsdException w:name="Grid Table 6 Colorful Accent 6" w:uiPriority="51"/>
-    <w:lsdException w:name="Grid Table 7 Colorful Accent 6" w:uiPriority="52"/>
-    <w:lsdException w:name="List Table 1 Light" w:uiPriority="46"/>
-    <w:lsdException w:name="List Table 2" w:uiPriority="47"/>
-    <w:lsdException w:name="List Table 3" w:uiPriority="48"/>
-    <w:lsdException w:name="List Table 4" w:uiPriority="49"/>
-    <w:lsdException w:name="List Table 5 Dark" w:uiPriority="50"/>
-    <w:lsdException w:name="List Table 6 Colorful" w:uiPriority="51"/>
-    <w:lsdException w:name="List Table 7 Colorful" w:uiPriority="52"/>
-    <w:lsdException w:name="List Table 1 Light Accent 1" w:uiPriority="46"/>
-    <w:lsdException w:name="List Table 2 Accent 1" w:uiPriority="47"/>
-    <w:lsdException w:name="List Table 3 Accent 1" w:uiPriority="48"/>
-    <w:lsdException w:name="List Table 4 Accent 1" w:uiPriority="49"/>
-    <w:lsdException w:name="List Table 5 Dark Accent 1" w:uiPriority="50"/>
-    <w:lsdException w:name="List Table 6 Colorful Accent 1" w:uiPriority="51"/>
-    <w:lsdException w:name="List Table 7 Colorful Accent 1" w:uiPriority="52"/>
-    <w:lsdException w:name="List Table 1 Light Accent 2" w:uiPriority="46"/>
-    <w:lsdException w:name="List Table 2 Accent 2" w:uiPriority="47"/>
-    <w:lsdException w:name="List Table 3 Accent 2" w:uiPriority="48"/>
-    <w:lsdException w:name="List Table 4 Accent 2" w:uiPriority="49"/>
-    <w:lsdException w:name="List Table 5 Dark Accent 2" w:uiPriority="50"/>
-    <w:lsdException w:name="List Table 6 Colorful Accent 2" w:uiPriority="51"/>
-    <w:lsdException w:name="List Table 7 Colorful Accent 2" w:uiPriority="52"/>
-    <w:lsdException w:name="List Table 1 Light Accent 3" w:uiPriority="46"/>
-    <w:lsdException w:name="List Table 2 Accent 3" w:uiPriority="47"/>
-    <w:lsdException w:name="List Table 3 Accent 3" w:uiPriority="48"/>
-    <w:lsdException w:name="List Table 4 Accent 3" w:uiPriority="49"/>
-    <w:lsdException w:name="List Table 5 Dark Accent 3" w:uiPriority="50"/>
-    <w:lsdException w:name="List Table 6 Colorful Accent 3" w:uiPriority="51"/>
-    <w:lsdException w:name="List Table 7 Colorful Accent 3" w:uiPriority="52"/>
-    <w:lsdException w:name="List Table 1 Light Accent 4" w:uiPriority="46"/>
-    <w:lsdException w:name="List Table 2 Accent 4" w:uiPriority="47"/>
-    <w:lsdException w:name="List Table 3 Accent 4" w:uiPriority="48"/>
-    <w:lsdException w:name="List Table 4 Accent 4" w:uiPriority="49"/>
-    <w:lsdException w:name="List Table 5 Dark Accent 4" w:uiPriority="50"/>
-    <w:lsdException w:name="List Table 6 Colorful Accent 4" w:uiPriority="51"/>
-    <w:lsdException w:name="List Table 7 Colorful Accent 4" w:uiPriority="52"/>
-    <w:lsdException w:name="List Table 1 Light Accent 5" w:uiPriority="46"/>
-    <w:lsdException w:name="List Table 2 Accent 5" w:uiPriority="47"/>
-    <w:lsdException w:name="List Table 3 Accent 5" w:uiPriority="48"/>
-    <w:lsdException w:name="List Table 4 Accent 5" w:uiPriority="49"/>
-    <w:lsdException w:name="List Table 5 Dark Accent 5" w:uiPriority="50"/>
-    <w:lsdException w:name="List Table 6 Colorful Accent 5" w:uiPriority="51"/>
-    <w:lsdException w:name="List Table 7 Colorful Accent 5" w:uiPriority="52"/>
-    <w:lsdException w:name="List Table 1 Light Accent 6" w:uiPriority="46"/>
-    <w:lsdException w:name="List Table 2 Accent 6" w:uiPriority="47"/>
-    <w:lsdException w:name="List Table 3 Accent 6" w:uiPriority="48"/>
-    <w:lsdException w:name="List Table 4 Accent 6" w:uiPriority="49"/>
-    <w:lsdException w:name="List Table 5 Dark Accent 6" w:uiPriority="50"/>
-    <w:lsdException w:name="List Table 6 Colorful Accent 6" w:uiPriority="51"/>
-    <w:lsdException w:name="List Table 7 Colorful Accent 6" w:uiPriority="52"/>
+  <w:latentStyles w:defLockedState="0" w:defUIPriority="99" w:defSemiHidden="1" w:defUnhideWhenUsed="1" w:defQFormat="0" w:count="276">
+    <w:lsdException w:name="Normal" w:semiHidden="0" w:uiPriority="0" w:unhideWhenUsed="0" w:qFormat="1"/>
+    <w:lsdException w:name="heading 1" w:semiHidden="0" w:uiPriority="9" w:unhideWhenUsed="0" w:qFormat="1"/>
+    <w:lsdException w:name="heading 2" w:uiPriority="9" w:qFormat="1"/>
+    <w:lsdException w:name="heading 3" w:uiPriority="9" w:qFormat="1"/>
+    <w:lsdException w:name="heading 4" w:uiPriority="9" w:qFormat="1"/>
+    <w:lsdException w:name="heading 5" w:uiPriority="9" w:qFormat="1"/>
+    <w:lsdException w:name="heading 6" w:uiPriority="9" w:qFormat="1"/>
+    <w:lsdException w:name="heading 7" w:uiPriority="9" w:qFormat="1"/>
+    <w:lsdException w:name="heading 8" w:uiPriority="9" w:qFormat="1"/>
+    <w:lsdException w:name="heading 9" w:uiPriority="9" w:qFormat="1"/>
+    <w:lsdException w:name="toc 1" w:uiPriority="39"/>
+    <w:lsdException w:name="toc 2" w:uiPriority="39"/>
+    <w:lsdException w:name="toc 3" w:uiPriority="39"/>
+    <w:lsdException w:name="toc 4" w:uiPriority="39"/>
+    <w:lsdException w:name="toc 5" w:uiPriority="39"/>
+    <w:lsdException w:name="toc 6" w:uiPriority="39"/>
+    <w:lsdException w:name="toc 7" w:uiPriority="39"/>
+    <w:lsdException w:name="toc 8" w:uiPriority="39"/>
+    <w:lsdException w:name="toc 9" w:uiPriority="39"/>
+    <w:lsdException w:name="caption" w:uiPriority="35" w:qFormat="1"/>
+    <w:lsdException w:name="Title" w:semiHidden="0" w:uiPriority="10" w:unhideWhenUsed="0" w:qFormat="1"/>
+    <w:lsdException w:name="Default Paragraph Font" w:uiPriority="1"/>
+    <w:lsdException w:name="Subtitle" w:semiHidden="0" w:uiPriority="11" w:unhideWhenUsed="0" w:qFormat="1"/>
+    <w:lsdException w:name="Strong" w:semiHidden="0" w:uiPriority="22" w:unhideWhenUsed="0" w:qFormat="1"/>
+    <w:lsdException w:name="Emphasis" w:semiHidden="0" w:uiPriority="20" w:unhideWhenUsed="0" w:qFormat="1"/>
+    <w:lsdException w:name="Table Grid" w:semiHidden="0" w:uiPriority="59" w:unhideWhenUsed="0"/>
+    <w:lsdException w:name="Placeholder Text" w:unhideWhenUsed="0"/>
+    <w:lsdException w:name="No Spacing" w:semiHidden="0" w:uiPriority="1" w:unhideWhenUsed="0" w:qFormat="1"/>
+    <w:lsdException w:name="Light Shading" w:semiHidden="0" w:uiPriority="60" w:unhideWhenUsed="0"/>
+    <w:lsdException w:name="Light List" w:semiHidden="0" w:uiPriority="61" w:unhideWhenUsed="0"/>
+    <w:lsdException w:name="Light Grid" w:semiHidden="0" w:uiPriority="62" w:unhideWhenUsed="0"/>
+    <w:lsdException w:name="Medium Shading 1" w:semiHidden="0" w:uiPriority="63" w:unhideWhenUsed="0"/>
+    <w:lsdException w:name="Medium Shading 2" w:semiHidden="0" w:uiPriority="64" w:unhideWhenUsed="0"/>
+    <w:lsdException w:name="Medium List 1" w:semiHidden="0" w:uiPriority="65" w:unhideWhenUsed="0"/>
+    <w:lsdException w:name="Medium List 2" w:semiHidden="0" w:uiPriority="66" w:unhideWhenUsed="0"/>
+    <w:lsdException w:name="Medium Grid 1" w:semiHidden="0" w:uiPriority="67" w:unhideWhenUsed="0"/>
+    <w:lsdException w:name="Medium Grid 2" w:semiHidden="0" w:uiPriority="68" w:unhideWhenUsed="0"/>
+    <w:lsdException w:name="Medium Grid 3" w:semiHidden="0" w:uiPriority="69" w:unhideWhenUsed="0"/>
+    <w:lsdException w:name="Dark List" w:semiHidden="0" w:uiPriority="70" w:unhideWhenUsed="0"/>
+    <w:lsdException w:name="Colorful Shading" w:semiHidden="0" w:uiPriority="71" w:unhideWhenUsed="0"/>
+    <w:lsdException w:name="Colorful List" w:semiHidden="0" w:uiPriority="72" w:unhideWhenUsed="0"/>
+    <w:lsdException w:name="Colorful Grid" w:semiHidden="0" w:uiPriority="73" w:unhideWhenUsed="0"/>
+    <w:lsdException w:name="Light Shading Accent 1" w:semiHidden="0" w:uiPriority="60" w:unhideWhenUsed="0"/>
+    <w:lsdException w:name="Light List Accent 1" w:semiHidden="0" w:uiPriority="61" w:unhideWhenUsed="0"/>
+    <w:lsdException w:name="Light Grid Accent 1" w:semiHidden="0" w:uiPriority="62" w:unhideWhenUsed="0"/>
+    <w:lsdException w:name="Medium Shading 1 Accent 1" w:semiHidden="0" w:uiPriority="63" w:unhideWhenUsed="0"/>
+    <w:lsdException w:name="Medium Shading 2 Accent 1" w:semiHidden="0" w:uiPriority="64" w:unhideWhenUsed="0"/>
+    <w:lsdException w:name="Medium List 1 Accent 1" w:semiHidden="0" w:uiPriority="65" w:unhideWhenUsed="0"/>
+    <w:lsdException w:name="Revision" w:unhideWhenUsed="0"/>
+    <w:lsdException w:name="List Paragraph" w:semiHidden="0" w:uiPriority="34" w:unhideWhenUsed="0" w:qFormat="1"/>
+    <w:lsdException w:name="Quote" w:semiHidden="0" w:uiPriority="29" w:unhideWhenUsed="0" w:qFormat="1"/>
+    <w:lsdException w:name="Intense Quote" w:semiHidden="0" w:uiPriority="30" w:unhideWhenUsed="0" w:qFormat="1"/>
+    <w:lsdException w:name="Medium List 2 Accent 1" w:semiHidden="0" w:uiPriority="66" w:unhideWhenUsed="0"/>
+    <w:lsdException w:name="Medium Grid 1 Accent 1" w:semiHidden="0" w:uiPriority="67" w:unhideWhenUsed="0"/>
+    <w:lsdException w:name="Medium Grid 2 Accent 1" w:semiHidden="0" w:uiPriority="68" w:unhideWhenUsed="0"/>
+    <w:lsdException w:name="Medium Grid 3 Accent 1" w:semiHidden="0" w:uiPriority="69" w:unhideWhenUsed="0"/>
+    <w:lsdException w:name="Dark List Accent 1" w:semiHidden="0" w:uiPriority="70" w:unhideWhenUsed="0"/>
+    <w:lsdException w:name="Colorful Shading Accent 1" w:semiHidden="0" w:uiPriority="71" w:unhideWhenUsed="0"/>
+    <w:lsdException w:name="Colorful List Accent 1" w:semiHidden="0" w:uiPriority="72" w:unhideWhenUsed="0"/>
+    <w:lsdException w:name="Colorful Grid Accent 1" w:semiHidden="0" w:uiPriority="73" w:unhideWhenUsed="0"/>
+    <w:lsdException w:name="Light Shading Accent 2" w:semiHidden="0" w:uiPriority="60" w:unhideWhenUsed="0"/>
+    <w:lsdException w:name="Light List Accent 2" w:semiHidden="0" w:uiPriority="61" w:unhideWhenUsed="0"/>
+    <w:lsdException w:name="Light Grid Accent 2" w:semiHidden="0" w:uiPriority="62" w:unhideWhenUsed="0"/>
+    <w:lsdException w:name="Medium Shading 1 Accent 2" w:semiHidden="0" w:uiPriority="63" w:unhideWhenUsed="0"/>
+    <w:lsdException w:name="Medium Shading 2 Accent 2" w:semiHidden="0" w:uiPriority="64" w:unhideWhenUsed="0"/>
+    <w:lsdException w:name="Medium List 1 Accent 2" w:semiHidden="0" w:uiPriority="65" w:unhideWhenUsed="0"/>
+    <w:lsdException w:name="Medium List 2 Accent 2" w:semiHidden="0" w:uiPriority="66" w:unhideWhenUsed="0"/>
+    <w:lsdException w:name="Medium Grid 1 Accent 2" w:semiHidden="0" w:uiPriority="67" w:unhideWhenUsed="0"/>
+    <w:lsdException w:name="Medium Grid 2 Accent 2" w:semiHidden="0" w:uiPriority="68" w:unhideWhenUsed="0"/>
+    <w:lsdException w:name="Medium Grid 3 Accent 2" w:semiHidden="0" w:uiPriority="69" w:unhideWhenUsed="0"/>
+    <w:lsdException w:name="Dark List Accent 2" w:semiHidden="0" w:uiPriority="70" w:unhideWhenUsed="0"/>
+    <w:lsdException w:name="Colorful Shading Accent 2" w:semiHidden="0" w:uiPriority="71" w:unhideWhenUsed="0"/>
+    <w:lsdException w:name="Colorful List Accent 2" w:semiHidden="0" w:uiPriority="72" w:unhideWhenUsed="0"/>
+    <w:lsdException w:name="Colorful Grid Accent 2" w:semiHidden="0" w:uiPriority="73" w:unhideWhenUsed="0"/>
+    <w:lsdException w:name="Light Shading Accent 3" w:semiHidden="0" w:uiPriority="60" w:unhideWhenUsed="0"/>
+    <w:lsdException w:name="Light List Accent 3" w:semiHidden="0" w:uiPriority="61" w:unhideWhenUsed="0"/>
+    <w:lsdException w:name="Light Grid Accent 3" w:semiHidden="0" w:uiPriority="62" w:unhideWhenUsed="0"/>
+    <w:lsdException w:name="Medium Shading 1 Accent 3" w:semiHidden="0" w:uiPriority="63" w:unhideWhenUsed="0"/>
+    <w:lsdException w:name="Medium Shading 2 Accent 3" w:semiHidden="0" w:uiPriority="64" w:unhideWhenUsed="0"/>
+    <w:lsdException w:name="Medium List 1 Accent 3" w:semiHidden="0" w:uiPriority="65" w:unhideWhenUsed="0"/>
+    <w:lsdException w:name="Medium List 2 Accent 3" w:semiHidden="0" w:uiPriority="66" w:unhideWhenUsed="0"/>
+    <w:lsdException w:name="Medium Grid 1 Accent 3" w:semiHidden="0" w:uiPriority="67" w:unhideWhenUsed="0"/>
+    <w:lsdException w:name="Medium Grid 2 Accent 3" w:semiHidden="0" w:uiPriority="68" w:unhideWhenUsed="0"/>
+    <w:lsdException w:name="Medium Grid 3 Accent 3" w:semiHidden="0" w:uiPriority="69" w:unhideWhenUsed="0"/>
+    <w:lsdException w:name="Dark List Accent 3" w:semiHidden="0" w:uiPriority="70" w:unhideWhenUsed="0"/>
+    <w:lsdException w:name="Colorful Shading Accent 3" w:semiHidden="0" w:uiPriority="71" w:unhideWhenUsed="0"/>
+    <w:lsdException w:name="Colorful List Accent 3" w:semiHidden="0" w:uiPriority="72" w:unhideWhenUsed="0"/>
+    <w:lsdException w:name="Colorful Grid Accent 3" w:semiHidden="0" w:uiPriority="73" w:unhideWhenUsed="0"/>
+    <w:lsdException w:name="Light Shading Accent 4" w:semiHidden="0" w:uiPriority="60" w:unhideWhenUsed="0"/>
+    <w:lsdException w:name="Light List Accent 4" w:semiHidden="0" w:uiPriority="61" w:unhideWhenUsed="0"/>
+    <w:lsdException w:name="Light Grid Accent 4" w:semiHidden="0" w:uiPriority="62" w:unhideWhenUsed="0"/>
+    <w:lsdException w:name="Medium Shading 1 Accent 4" w:semiHidden="0" w:uiPriority="63" w:unhideWhenUsed="0"/>
+    <w:lsdException w:name="Medium Shading 2 Accent 4" w:semiHidden="0" w:uiPriority="64" w:unhideWhenUsed="0"/>
+    <w:lsdException w:name="Medium List 1 Accent 4" w:semiHidden="0" w:uiPriority="65" w:unhideWhenUsed="0"/>
+    <w:lsdException w:name="Medium List 2 Accent 4" w:semiHidden="0" w:uiPriority="66" w:unhideWhenUsed="0"/>
+    <w:lsdException w:name="Medium Grid 1 Accent 4" w:semiHidden="0" w:uiPriority="67" w:unhideWhenUsed="0"/>
+    <w:lsdException w:name="Medium Grid 2 Accent 4" w:semiHidden="0" w:uiPriority="68" w:unhideWhenUsed="0"/>
+    <w:lsdException w:name="Medium Grid 3 Accent 4" w:semiHidden="0" w:uiPriority="69" w:unhideWhenUsed="0"/>
+    <w:lsdException w:name="Dark List Accent 4" w:semiHidden="0" w:uiPriority="70" w:unhideWhenUsed="0"/>
+    <w:lsdException w:name="Colorful Shading Accent 4" w:semiHidden="0" w:uiPriority="71" w:unhideWhenUsed="0"/>
+    <w:lsdException w:name="Colorful List Accent 4" w:semiHidden="0" w:uiPriority="72" w:unhideWhenUsed="0"/>
+    <w:lsdException w:name="Colorful Grid Accent 4" w:semiHidden="0" w:uiPriority="73" w:unhideWhenUsed="0"/>
+    <w:lsdException w:name="Light Shading Accent 5" w:semiHidden="0" w:uiPriority="60" w:unhideWhenUsed="0"/>
+    <w:lsdException w:name="Light List Accent 5" w:semiHidden="0" w:uiPriority="61" w:unhideWhenUsed="0"/>
+    <w:lsdException w:name="Light Grid Accent 5" w:semiHidden="0" w:uiPriority="62" w:unhideWhenUsed="0"/>
+    <w:lsdException w:name="Medium Shading 1 Accent 5" w:semiHidden="0" w:uiPriority="63" w:unhideWhenUsed="0"/>
+    <w:lsdException w:name="Medium Shading 2 Accent 5" w:semiHidden="0" w:uiPriority="64" w:unhideWhenUsed="0"/>
+    <w:lsdException w:name="Medium List 1 Accent 5" w:semiHidden="0" w:uiPriority="65" w:unhideWhenUsed="0"/>
+    <w:lsdException w:name="Medium List 2 Accent 5" w:semiHidden="0" w:uiPriority="66" w:unhideWhenUsed="0"/>
+    <w:lsdException w:name="Medium Grid 1 Accent 5" w:semiHidden="0" w:uiPriority="67" w:unhideWhenUsed="0"/>
+    <w:lsdException w:name="Medium Grid 2 Accent 5" w:semiHidden="0" w:uiPriority="68" w:unhideWhenUsed="0"/>
+    <w:lsdException w:name="Medium Grid 3 Accent 5" w:semiHidden="0" w:uiPriority="69" w:unhideWhenUsed="0"/>
+    <w:lsdException w:name="Dark List Accent 5" w:semiHidden="0" w:uiPriority="70" w:unhideWhenUsed="0"/>
+    <w:lsdException w:name="Colorful Shading Accent 5" w:semiHidden="0" w:uiPriority="71" w:unhideWhenUsed="0"/>
+    <w:lsdException w:name="Colorful List Accent 5" w:semiHidden="0" w:uiPriority="72" w:unhideWhenUsed="0"/>
+    <w:lsdException w:name="Colorful Grid Accent 5" w:semiHidden="0" w:uiPriority="73" w:unhideWhenUsed="0"/>
+    <w:lsdException w:name="Light Shading Accent 6" w:semiHidden="0" w:uiPriority="60" w:unhideWhenUsed="0"/>
+    <w:lsdException w:name="Light List Accent 6" w:semiHidden="0" w:uiPriority="61" w:unhideWhenUsed="0"/>
+    <w:lsdException w:name="Light Grid Accent 6" w:semiHidden="0" w:uiPriority="62" w:unhideWhenUsed="0"/>
+    <w:lsdException w:name="Medium Shading 1 Accent 6" w:semiHidden="0" w:uiPriority="63" w:unhideWhenUsed="0"/>
+    <w:lsdException w:name="Medium Shading 2 Accent 6" w:semiHidden="0" w:uiPriority="64" w:unhideWhenUsed="0"/>
+    <w:lsdException w:name="Medium List 1 Accent 6" w:semiHidden="0" w:uiPriority="65" w:unhideWhenUsed="0"/>
+    <w:lsdException w:name="Medium List 2 Accent 6" w:semiHidden="0" w:uiPriority="66" w:unhideWhenUsed="0"/>
+    <w:lsdException w:name="Medium Grid 1 Accent 6" w:semiHidden="0" w:uiPriority="67" w:unhideWhenUsed="0"/>
+    <w:lsdException w:name="Medium Grid 2 Accent 6" w:semiHidden="0" w:uiPriority="68" w:unhideWhenUsed="0"/>
+    <w:lsdException w:name="Medium Grid 3 Accent 6" w:semiHidden="0" w:uiPriority="69" w:unhideWhenUsed="0"/>
+    <w:lsdException w:name="Dark List Accent 6" w:semiHidden="0" w:uiPriority="70" w:unhideWhenUsed="0"/>
+    <w:lsdException w:name="Colorful Shading Accent 6" w:semiHidden="0" w:uiPriority="71" w:unhideWhenUsed="0"/>
+    <w:lsdException w:name="Colorful List Accent 6" w:semiHidden="0" w:uiPriority="72" w:unhideWhenUsed="0"/>
+    <w:lsdException w:name="Colorful Grid Accent 6" w:semiHidden="0" w:uiPriority="73" w:unhideWhenUsed="0"/>
+    <w:lsdException w:name="Subtle Emphasis" w:semiHidden="0" w:uiPriority="19" w:unhideWhenUsed="0" w:qFormat="1"/>
+    <w:lsdException w:name="Intense Emphasis" w:semiHidden="0" w:uiPriority="21" w:unhideWhenUsed="0" w:qFormat="1"/>
+    <w:lsdException w:name="Subtle Reference" w:semiHidden="0" w:uiPriority="31" w:unhideWhenUsed="0" w:qFormat="1"/>
+    <w:lsdException w:name="Intense Reference" w:semiHidden="0" w:uiPriority="32" w:unhideWhenUsed="0" w:qFormat="1"/>
+    <w:lsdException w:name="Book Title" w:semiHidden="0" w:uiPriority="33" w:unhideWhenUsed="0" w:qFormat="1"/>
+    <w:lsdException w:name="Bibliography" w:uiPriority="37"/>
+    <w:lsdException w:name="TOC Heading" w:uiPriority="39" w:qFormat="1"/>
   </w:latentStyles>
   <w:style w:type="paragraph" w:default="1" w:styleId="Normal">
     <w:name w:val="Normal"/>
@@ -3357,11 +3544,367 @@
       <w:vertAlign w:val="superscript"/>
     </w:rPr>
   </w:style>
+  <w:style w:type="paragraph" w:styleId="DocumentMap">
+    <w:name w:val="Document Map"/>
+    <w:basedOn w:val="Normal"/>
+    <w:link w:val="DocumentMapChar"/>
+    <w:uiPriority w:val="99"/>
+    <w:semiHidden/>
+    <w:unhideWhenUsed/>
+    <w:rsid w:val="00C6605F"/>
+    <w:rPr>
+      <w:rFonts w:ascii="Lucida Grande" w:hAnsi="Lucida Grande" w:cs="Lucida Grande"/>
+    </w:rPr>
+  </w:style>
+  <w:style w:type="character" w:customStyle="1" w:styleId="DocumentMapChar">
+    <w:name w:val="Document Map Char"/>
+    <w:basedOn w:val="DefaultParagraphFont"/>
+    <w:link w:val="DocumentMap"/>
+    <w:uiPriority w:val="99"/>
+    <w:semiHidden/>
+    <w:rsid w:val="00C6605F"/>
+    <w:rPr>
+      <w:rFonts w:ascii="Lucida Grande" w:hAnsi="Lucida Grande" w:cs="Lucida Grande"/>
+    </w:rPr>
+  </w:style>
+</w:styles>
+</file>
+
+<file path=word/stylesWithEffects.xml><?xml version="1.0" encoding="utf-8"?>
+<w:styles xmlns:wpc="http://schemas.microsoft.com/office/word/2010/wordprocessingCanvas" xmlns:mo="http://schemas.microsoft.com/office/mac/office/2008/main" xmlns:mc="http://schemas.openxmlformats.org/markup-compatibility/2006" xmlns:mv="urn:schemas-microsoft-com:mac:vml" xmlns:o="urn:schemas-microsoft-com:office:office" xmlns:r="http://schemas.openxmlformats.org/officeDocument/2006/relationships" xmlns:m="http://schemas.openxmlformats.org/officeDocument/2006/math" xmlns:v="urn:schemas-microsoft-com:vml" xmlns:wp14="http://schemas.microsoft.com/office/word/2010/wordprocessingDrawing" xmlns:wp="http://schemas.openxmlformats.org/drawingml/2006/wordprocessingDrawing" xmlns:w10="urn:schemas-microsoft-com:office:word" xmlns:w="http://schemas.openxmlformats.org/wordprocessingml/2006/main" xmlns:w14="http://schemas.microsoft.com/office/word/2010/wordml" xmlns:wpg="http://schemas.microsoft.com/office/word/2010/wordprocessingGroup" xmlns:wpi="http://schemas.microsoft.com/office/word/2010/wordprocessingInk" xmlns:wne="http://schemas.microsoft.com/office/word/2006/wordml" xmlns:wps="http://schemas.microsoft.com/office/word/2010/wordprocessingShape" mc:Ignorable="w14 wp14">
+  <w:docDefaults>
+    <w:rPrDefault>
+      <w:rPr>
+        <w:rFonts w:asciiTheme="minorHAnsi" w:eastAsiaTheme="minorEastAsia" w:hAnsiTheme="minorHAnsi" w:cstheme="minorBidi"/>
+        <w:sz w:val="24"/>
+        <w:szCs w:val="24"/>
+        <w:lang w:val="en-US" w:eastAsia="en-US" w:bidi="ar-SA"/>
+      </w:rPr>
+    </w:rPrDefault>
+    <w:pPrDefault/>
+  </w:docDefaults>
+  <w:latentStyles w:defLockedState="0" w:defUIPriority="99" w:defSemiHidden="1" w:defUnhideWhenUsed="1" w:defQFormat="0" w:count="276">
+    <w:lsdException w:name="Normal" w:semiHidden="0" w:uiPriority="0" w:unhideWhenUsed="0" w:qFormat="1"/>
+    <w:lsdException w:name="heading 1" w:semiHidden="0" w:uiPriority="9" w:unhideWhenUsed="0" w:qFormat="1"/>
+    <w:lsdException w:name="heading 2" w:uiPriority="9" w:qFormat="1"/>
+    <w:lsdException w:name="heading 3" w:uiPriority="9" w:qFormat="1"/>
+    <w:lsdException w:name="heading 4" w:uiPriority="9" w:qFormat="1"/>
+    <w:lsdException w:name="heading 5" w:uiPriority="9" w:qFormat="1"/>
+    <w:lsdException w:name="heading 6" w:uiPriority="9" w:qFormat="1"/>
+    <w:lsdException w:name="heading 7" w:uiPriority="9" w:qFormat="1"/>
+    <w:lsdException w:name="heading 8" w:uiPriority="9" w:qFormat="1"/>
+    <w:lsdException w:name="heading 9" w:uiPriority="9" w:qFormat="1"/>
+    <w:lsdException w:name="toc 1" w:uiPriority="39"/>
+    <w:lsdException w:name="toc 2" w:uiPriority="39"/>
+    <w:lsdException w:name="toc 3" w:uiPriority="39"/>
+    <w:lsdException w:name="toc 4" w:uiPriority="39"/>
+    <w:lsdException w:name="toc 5" w:uiPriority="39"/>
+    <w:lsdException w:name="toc 6" w:uiPriority="39"/>
+    <w:lsdException w:name="toc 7" w:uiPriority="39"/>
+    <w:lsdException w:name="toc 8" w:uiPriority="39"/>
+    <w:lsdException w:name="toc 9" w:uiPriority="39"/>
+    <w:lsdException w:name="caption" w:uiPriority="35" w:qFormat="1"/>
+    <w:lsdException w:name="Title" w:semiHidden="0" w:uiPriority="10" w:unhideWhenUsed="0" w:qFormat="1"/>
+    <w:lsdException w:name="Default Paragraph Font" w:uiPriority="1"/>
+    <w:lsdException w:name="Subtitle" w:semiHidden="0" w:uiPriority="11" w:unhideWhenUsed="0" w:qFormat="1"/>
+    <w:lsdException w:name="Strong" w:semiHidden="0" w:uiPriority="22" w:unhideWhenUsed="0" w:qFormat="1"/>
+    <w:lsdException w:name="Emphasis" w:semiHidden="0" w:uiPriority="20" w:unhideWhenUsed="0" w:qFormat="1"/>
+    <w:lsdException w:name="Table Grid" w:semiHidden="0" w:uiPriority="59" w:unhideWhenUsed="0"/>
+    <w:lsdException w:name="Placeholder Text" w:unhideWhenUsed="0"/>
+    <w:lsdException w:name="No Spacing" w:semiHidden="0" w:uiPriority="1" w:unhideWhenUsed="0" w:qFormat="1"/>
+    <w:lsdException w:name="Light Shading" w:semiHidden="0" w:uiPriority="60" w:unhideWhenUsed="0"/>
+    <w:lsdException w:name="Light List" w:semiHidden="0" w:uiPriority="61" w:unhideWhenUsed="0"/>
+    <w:lsdException w:name="Light Grid" w:semiHidden="0" w:uiPriority="62" w:unhideWhenUsed="0"/>
+    <w:lsdException w:name="Medium Shading 1" w:semiHidden="0" w:uiPriority="63" w:unhideWhenUsed="0"/>
+    <w:lsdException w:name="Medium Shading 2" w:semiHidden="0" w:uiPriority="64" w:unhideWhenUsed="0"/>
+    <w:lsdException w:name="Medium List 1" w:semiHidden="0" w:uiPriority="65" w:unhideWhenUsed="0"/>
+    <w:lsdException w:name="Medium List 2" w:semiHidden="0" w:uiPriority="66" w:unhideWhenUsed="0"/>
+    <w:lsdException w:name="Medium Grid 1" w:semiHidden="0" w:uiPriority="67" w:unhideWhenUsed="0"/>
+    <w:lsdException w:name="Medium Grid 2" w:semiHidden="0" w:uiPriority="68" w:unhideWhenUsed="0"/>
+    <w:lsdException w:name="Medium Grid 3" w:semiHidden="0" w:uiPriority="69" w:unhideWhenUsed="0"/>
+    <w:lsdException w:name="Dark List" w:semiHidden="0" w:uiPriority="70" w:unhideWhenUsed="0"/>
+    <w:lsdException w:name="Colorful Shading" w:semiHidden="0" w:uiPriority="71" w:unhideWhenUsed="0"/>
+    <w:lsdException w:name="Colorful List" w:semiHidden="0" w:uiPriority="72" w:unhideWhenUsed="0"/>
+    <w:lsdException w:name="Colorful Grid" w:semiHidden="0" w:uiPriority="73" w:unhideWhenUsed="0"/>
+    <w:lsdException w:name="Light Shading Accent 1" w:semiHidden="0" w:uiPriority="60" w:unhideWhenUsed="0"/>
+    <w:lsdException w:name="Light List Accent 1" w:semiHidden="0" w:uiPriority="61" w:unhideWhenUsed="0"/>
+    <w:lsdException w:name="Light Grid Accent 1" w:semiHidden="0" w:uiPriority="62" w:unhideWhenUsed="0"/>
+    <w:lsdException w:name="Medium Shading 1 Accent 1" w:semiHidden="0" w:uiPriority="63" w:unhideWhenUsed="0"/>
+    <w:lsdException w:name="Medium Shading 2 Accent 1" w:semiHidden="0" w:uiPriority="64" w:unhideWhenUsed="0"/>
+    <w:lsdException w:name="Medium List 1 Accent 1" w:semiHidden="0" w:uiPriority="65" w:unhideWhenUsed="0"/>
+    <w:lsdException w:name="Revision" w:unhideWhenUsed="0"/>
+    <w:lsdException w:name="List Paragraph" w:semiHidden="0" w:uiPriority="34" w:unhideWhenUsed="0" w:qFormat="1"/>
+    <w:lsdException w:name="Quote" w:semiHidden="0" w:uiPriority="29" w:unhideWhenUsed="0" w:qFormat="1"/>
+    <w:lsdException w:name="Intense Quote" w:semiHidden="0" w:uiPriority="30" w:unhideWhenUsed="0" w:qFormat="1"/>
+    <w:lsdException w:name="Medium List 2 Accent 1" w:semiHidden="0" w:uiPriority="66" w:unhideWhenUsed="0"/>
+    <w:lsdException w:name="Medium Grid 1 Accent 1" w:semiHidden="0" w:uiPriority="67" w:unhideWhenUsed="0"/>
+    <w:lsdException w:name="Medium Grid 2 Accent 1" w:semiHidden="0" w:uiPriority="68" w:unhideWhenUsed="0"/>
+    <w:lsdException w:name="Medium Grid 3 Accent 1" w:semiHidden="0" w:uiPriority="69" w:unhideWhenUsed="0"/>
+    <w:lsdException w:name="Dark List Accent 1" w:semiHidden="0" w:uiPriority="70" w:unhideWhenUsed="0"/>
+    <w:lsdException w:name="Colorful Shading Accent 1" w:semiHidden="0" w:uiPriority="71" w:unhideWhenUsed="0"/>
+    <w:lsdException w:name="Colorful List Accent 1" w:semiHidden="0" w:uiPriority="72" w:unhideWhenUsed="0"/>
+    <w:lsdException w:name="Colorful Grid Accent 1" w:semiHidden="0" w:uiPriority="73" w:unhideWhenUsed="0"/>
+    <w:lsdException w:name="Light Shading Accent 2" w:semiHidden="0" w:uiPriority="60" w:unhideWhenUsed="0"/>
+    <w:lsdException w:name="Light List Accent 2" w:semiHidden="0" w:uiPriority="61" w:unhideWhenUsed="0"/>
+    <w:lsdException w:name="Light Grid Accent 2" w:semiHidden="0" w:uiPriority="62" w:unhideWhenUsed="0"/>
+    <w:lsdException w:name="Medium Shading 1 Accent 2" w:semiHidden="0" w:uiPriority="63" w:unhideWhenUsed="0"/>
+    <w:lsdException w:name="Medium Shading 2 Accent 2" w:semiHidden="0" w:uiPriority="64" w:unhideWhenUsed="0"/>
+    <w:lsdException w:name="Medium List 1 Accent 2" w:semiHidden="0" w:uiPriority="65" w:unhideWhenUsed="0"/>
+    <w:lsdException w:name="Medium List 2 Accent 2" w:semiHidden="0" w:uiPriority="66" w:unhideWhenUsed="0"/>
+    <w:lsdException w:name="Medium Grid 1 Accent 2" w:semiHidden="0" w:uiPriority="67" w:unhideWhenUsed="0"/>
+    <w:lsdException w:name="Medium Grid 2 Accent 2" w:semiHidden="0" w:uiPriority="68" w:unhideWhenUsed="0"/>
+    <w:lsdException w:name="Medium Grid 3 Accent 2" w:semiHidden="0" w:uiPriority="69" w:unhideWhenUsed="0"/>
+    <w:lsdException w:name="Dark List Accent 2" w:semiHidden="0" w:uiPriority="70" w:unhideWhenUsed="0"/>
+    <w:lsdException w:name="Colorful Shading Accent 2" w:semiHidden="0" w:uiPriority="71" w:unhideWhenUsed="0"/>
+    <w:lsdException w:name="Colorful List Accent 2" w:semiHidden="0" w:uiPriority="72" w:unhideWhenUsed="0"/>
+    <w:lsdException w:name="Colorful Grid Accent 2" w:semiHidden="0" w:uiPriority="73" w:unhideWhenUsed="0"/>
+    <w:lsdException w:name="Light Shading Accent 3" w:semiHidden="0" w:uiPriority="60" w:unhideWhenUsed="0"/>
+    <w:lsdException w:name="Light List Accent 3" w:semiHidden="0" w:uiPriority="61" w:unhideWhenUsed="0"/>
+    <w:lsdException w:name="Light Grid Accent 3" w:semiHidden="0" w:uiPriority="62" w:unhideWhenUsed="0"/>
+    <w:lsdException w:name="Medium Shading 1 Accent 3" w:semiHidden="0" w:uiPriority="63" w:unhideWhenUsed="0"/>
+    <w:lsdException w:name="Medium Shading 2 Accent 3" w:semiHidden="0" w:uiPriority="64" w:unhideWhenUsed="0"/>
+    <w:lsdException w:name="Medium List 1 Accent 3" w:semiHidden="0" w:uiPriority="65" w:unhideWhenUsed="0"/>
+    <w:lsdException w:name="Medium List 2 Accent 3" w:semiHidden="0" w:uiPriority="66" w:unhideWhenUsed="0"/>
+    <w:lsdException w:name="Medium Grid 1 Accent 3" w:semiHidden="0" w:uiPriority="67" w:unhideWhenUsed="0"/>
+    <w:lsdException w:name="Medium Grid 2 Accent 3" w:semiHidden="0" w:uiPriority="68" w:unhideWhenUsed="0"/>
+    <w:lsdException w:name="Medium Grid 3 Accent 3" w:semiHidden="0" w:uiPriority="69" w:unhideWhenUsed="0"/>
+    <w:lsdException w:name="Dark List Accent 3" w:semiHidden="0" w:uiPriority="70" w:unhideWhenUsed="0"/>
+    <w:lsdException w:name="Colorful Shading Accent 3" w:semiHidden="0" w:uiPriority="71" w:unhideWhenUsed="0"/>
+    <w:lsdException w:name="Colorful List Accent 3" w:semiHidden="0" w:uiPriority="72" w:unhideWhenUsed="0"/>
+    <w:lsdException w:name="Colorful Grid Accent 3" w:semiHidden="0" w:uiPriority="73" w:unhideWhenUsed="0"/>
+    <w:lsdException w:name="Light Shading Accent 4" w:semiHidden="0" w:uiPriority="60" w:unhideWhenUsed="0"/>
+    <w:lsdException w:name="Light List Accent 4" w:semiHidden="0" w:uiPriority="61" w:unhideWhenUsed="0"/>
+    <w:lsdException w:name="Light Grid Accent 4" w:semiHidden="0" w:uiPriority="62" w:unhideWhenUsed="0"/>
+    <w:lsdException w:name="Medium Shading 1 Accent 4" w:semiHidden="0" w:uiPriority="63" w:unhideWhenUsed="0"/>
+    <w:lsdException w:name="Medium Shading 2 Accent 4" w:semiHidden="0" w:uiPriority="64" w:unhideWhenUsed="0"/>
+    <w:lsdException w:name="Medium List 1 Accent 4" w:semiHidden="0" w:uiPriority="65" w:unhideWhenUsed="0"/>
+    <w:lsdException w:name="Medium List 2 Accent 4" w:semiHidden="0" w:uiPriority="66" w:unhideWhenUsed="0"/>
+    <w:lsdException w:name="Medium Grid 1 Accent 4" w:semiHidden="0" w:uiPriority="67" w:unhideWhenUsed="0"/>
+    <w:lsdException w:name="Medium Grid 2 Accent 4" w:semiHidden="0" w:uiPriority="68" w:unhideWhenUsed="0"/>
+    <w:lsdException w:name="Medium Grid 3 Accent 4" w:semiHidden="0" w:uiPriority="69" w:unhideWhenUsed="0"/>
+    <w:lsdException w:name="Dark List Accent 4" w:semiHidden="0" w:uiPriority="70" w:unhideWhenUsed="0"/>
+    <w:lsdException w:name="Colorful Shading Accent 4" w:semiHidden="0" w:uiPriority="71" w:unhideWhenUsed="0"/>
+    <w:lsdException w:name="Colorful List Accent 4" w:semiHidden="0" w:uiPriority="72" w:unhideWhenUsed="0"/>
+    <w:lsdException w:name="Colorful Grid Accent 4" w:semiHidden="0" w:uiPriority="73" w:unhideWhenUsed="0"/>
+    <w:lsdException w:name="Light Shading Accent 5" w:semiHidden="0" w:uiPriority="60" w:unhideWhenUsed="0"/>
+    <w:lsdException w:name="Light List Accent 5" w:semiHidden="0" w:uiPriority="61" w:unhideWhenUsed="0"/>
+    <w:lsdException w:name="Light Grid Accent 5" w:semiHidden="0" w:uiPriority="62" w:unhideWhenUsed="0"/>
+    <w:lsdException w:name="Medium Shading 1 Accent 5" w:semiHidden="0" w:uiPriority="63" w:unhideWhenUsed="0"/>
+    <w:lsdException w:name="Medium Shading 2 Accent 5" w:semiHidden="0" w:uiPriority="64" w:unhideWhenUsed="0"/>
+    <w:lsdException w:name="Medium List 1 Accent 5" w:semiHidden="0" w:uiPriority="65" w:unhideWhenUsed="0"/>
+    <w:lsdException w:name="Medium List 2 Accent 5" w:semiHidden="0" w:uiPriority="66" w:unhideWhenUsed="0"/>
+    <w:lsdException w:name="Medium Grid 1 Accent 5" w:semiHidden="0" w:uiPriority="67" w:unhideWhenUsed="0"/>
+    <w:lsdException w:name="Medium Grid 2 Accent 5" w:semiHidden="0" w:uiPriority="68" w:unhideWhenUsed="0"/>
+    <w:lsdException w:name="Medium Grid 3 Accent 5" w:semiHidden="0" w:uiPriority="69" w:unhideWhenUsed="0"/>
+    <w:lsdException w:name="Dark List Accent 5" w:semiHidden="0" w:uiPriority="70" w:unhideWhenUsed="0"/>
+    <w:lsdException w:name="Colorful Shading Accent 5" w:semiHidden="0" w:uiPriority="71" w:unhideWhenUsed="0"/>
+    <w:lsdException w:name="Colorful List Accent 5" w:semiHidden="0" w:uiPriority="72" w:unhideWhenUsed="0"/>
+    <w:lsdException w:name="Colorful Grid Accent 5" w:semiHidden="0" w:uiPriority="73" w:unhideWhenUsed="0"/>
+    <w:lsdException w:name="Light Shading Accent 6" w:semiHidden="0" w:uiPriority="60" w:unhideWhenUsed="0"/>
+    <w:lsdException w:name="Light List Accent 6" w:semiHidden="0" w:uiPriority="61" w:unhideWhenUsed="0"/>
+    <w:lsdException w:name="Light Grid Accent 6" w:semiHidden="0" w:uiPriority="62" w:unhideWhenUsed="0"/>
+    <w:lsdException w:name="Medium Shading 1 Accent 6" w:semiHidden="0" w:uiPriority="63" w:unhideWhenUsed="0"/>
+    <w:lsdException w:name="Medium Shading 2 Accent 6" w:semiHidden="0" w:uiPriority="64" w:unhideWhenUsed="0"/>
+    <w:lsdException w:name="Medium List 1 Accent 6" w:semiHidden="0" w:uiPriority="65" w:unhideWhenUsed="0"/>
+    <w:lsdException w:name="Medium List 2 Accent 6" w:semiHidden="0" w:uiPriority="66" w:unhideWhenUsed="0"/>
+    <w:lsdException w:name="Medium Grid 1 Accent 6" w:semiHidden="0" w:uiPriority="67" w:unhideWhenUsed="0"/>
+    <w:lsdException w:name="Medium Grid 2 Accent 6" w:semiHidden="0" w:uiPriority="68" w:unhideWhenUsed="0"/>
+    <w:lsdException w:name="Medium Grid 3 Accent 6" w:semiHidden="0" w:uiPriority="69" w:unhideWhenUsed="0"/>
+    <w:lsdException w:name="Dark List Accent 6" w:semiHidden="0" w:uiPriority="70" w:unhideWhenUsed="0"/>
+    <w:lsdException w:name="Colorful Shading Accent 6" w:semiHidden="0" w:uiPriority="71" w:unhideWhenUsed="0"/>
+    <w:lsdException w:name="Colorful List Accent 6" w:semiHidden="0" w:uiPriority="72" w:unhideWhenUsed="0"/>
+    <w:lsdException w:name="Colorful Grid Accent 6" w:semiHidden="0" w:uiPriority="73" w:unhideWhenUsed="0"/>
+    <w:lsdException w:name="Subtle Emphasis" w:semiHidden="0" w:uiPriority="19" w:unhideWhenUsed="0" w:qFormat="1"/>
+    <w:lsdException w:name="Intense Emphasis" w:semiHidden="0" w:uiPriority="21" w:unhideWhenUsed="0" w:qFormat="1"/>
+    <w:lsdException w:name="Subtle Reference" w:semiHidden="0" w:uiPriority="31" w:unhideWhenUsed="0" w:qFormat="1"/>
+    <w:lsdException w:name="Intense Reference" w:semiHidden="0" w:uiPriority="32" w:unhideWhenUsed="0" w:qFormat="1"/>
+    <w:lsdException w:name="Book Title" w:semiHidden="0" w:uiPriority="33" w:unhideWhenUsed="0" w:qFormat="1"/>
+    <w:lsdException w:name="Bibliography" w:uiPriority="37"/>
+    <w:lsdException w:name="TOC Heading" w:uiPriority="39" w:qFormat="1"/>
+  </w:latentStyles>
+  <w:style w:type="paragraph" w:default="1" w:styleId="Normal">
+    <w:name w:val="Normal"/>
+    <w:qFormat/>
+  </w:style>
+  <w:style w:type="character" w:default="1" w:styleId="DefaultParagraphFont">
+    <w:name w:val="Default Paragraph Font"/>
+    <w:uiPriority w:val="1"/>
+    <w:semiHidden/>
+    <w:unhideWhenUsed/>
+  </w:style>
+  <w:style w:type="table" w:default="1" w:styleId="TableNormal">
+    <w:name w:val="Normal Table"/>
+    <w:uiPriority w:val="99"/>
+    <w:semiHidden/>
+    <w:unhideWhenUsed/>
+    <w:tblPr>
+      <w:tblInd w:w="0" w:type="dxa"/>
+      <w:tblCellMar>
+        <w:top w:w="0" w:type="dxa"/>
+        <w:left w:w="108" w:type="dxa"/>
+        <w:bottom w:w="0" w:type="dxa"/>
+        <w:right w:w="108" w:type="dxa"/>
+      </w:tblCellMar>
+    </w:tblPr>
+  </w:style>
+  <w:style w:type="numbering" w:default="1" w:styleId="NoList">
+    <w:name w:val="No List"/>
+    <w:uiPriority w:val="99"/>
+    <w:semiHidden/>
+    <w:unhideWhenUsed/>
+  </w:style>
+  <w:style w:type="paragraph" w:styleId="Header">
+    <w:name w:val="header"/>
+    <w:basedOn w:val="Normal"/>
+    <w:link w:val="HeaderChar"/>
+    <w:uiPriority w:val="99"/>
+    <w:unhideWhenUsed/>
+    <w:rsid w:val="003D4961"/>
+    <w:pPr>
+      <w:tabs>
+        <w:tab w:val="center" w:pos="4320"/>
+        <w:tab w:val="right" w:pos="8640"/>
+      </w:tabs>
+    </w:pPr>
+  </w:style>
+  <w:style w:type="character" w:customStyle="1" w:styleId="HeaderChar">
+    <w:name w:val="Header Char"/>
+    <w:basedOn w:val="DefaultParagraphFont"/>
+    <w:link w:val="Header"/>
+    <w:uiPriority w:val="99"/>
+    <w:rsid w:val="003D4961"/>
+  </w:style>
+  <w:style w:type="paragraph" w:styleId="Footer">
+    <w:name w:val="footer"/>
+    <w:basedOn w:val="Normal"/>
+    <w:link w:val="FooterChar"/>
+    <w:uiPriority w:val="99"/>
+    <w:unhideWhenUsed/>
+    <w:rsid w:val="003D4961"/>
+    <w:pPr>
+      <w:tabs>
+        <w:tab w:val="center" w:pos="4320"/>
+        <w:tab w:val="right" w:pos="8640"/>
+      </w:tabs>
+    </w:pPr>
+  </w:style>
+  <w:style w:type="character" w:customStyle="1" w:styleId="FooterChar">
+    <w:name w:val="Footer Char"/>
+    <w:basedOn w:val="DefaultParagraphFont"/>
+    <w:link w:val="Footer"/>
+    <w:uiPriority w:val="99"/>
+    <w:rsid w:val="003D4961"/>
+  </w:style>
+  <w:style w:type="character" w:styleId="PageNumber">
+    <w:name w:val="page number"/>
+    <w:basedOn w:val="DefaultParagraphFont"/>
+    <w:uiPriority w:val="99"/>
+    <w:semiHidden/>
+    <w:unhideWhenUsed/>
+    <w:rsid w:val="003D4961"/>
+  </w:style>
+  <w:style w:type="paragraph" w:styleId="BalloonText">
+    <w:name w:val="Balloon Text"/>
+    <w:basedOn w:val="Normal"/>
+    <w:link w:val="BalloonTextChar"/>
+    <w:uiPriority w:val="99"/>
+    <w:semiHidden/>
+    <w:unhideWhenUsed/>
+    <w:rsid w:val="00B27AC9"/>
+    <w:rPr>
+      <w:rFonts w:ascii="Lucida Grande" w:hAnsi="Lucida Grande" w:cs="Lucida Grande"/>
+      <w:sz w:val="18"/>
+      <w:szCs w:val="18"/>
+    </w:rPr>
+  </w:style>
+  <w:style w:type="character" w:customStyle="1" w:styleId="BalloonTextChar">
+    <w:name w:val="Balloon Text Char"/>
+    <w:basedOn w:val="DefaultParagraphFont"/>
+    <w:link w:val="BalloonText"/>
+    <w:uiPriority w:val="99"/>
+    <w:semiHidden/>
+    <w:rsid w:val="00B27AC9"/>
+    <w:rPr>
+      <w:rFonts w:ascii="Lucida Grande" w:hAnsi="Lucida Grande" w:cs="Lucida Grande"/>
+      <w:sz w:val="18"/>
+      <w:szCs w:val="18"/>
+    </w:rPr>
+  </w:style>
+  <w:style w:type="paragraph" w:styleId="ListParagraph">
+    <w:name w:val="List Paragraph"/>
+    <w:basedOn w:val="Normal"/>
+    <w:uiPriority w:val="34"/>
+    <w:qFormat/>
+    <w:rsid w:val="00AB0B68"/>
+    <w:pPr>
+      <w:ind w:left="720"/>
+      <w:contextualSpacing/>
+    </w:pPr>
+  </w:style>
+  <w:style w:type="character" w:styleId="Hyperlink">
+    <w:name w:val="Hyperlink"/>
+    <w:basedOn w:val="DefaultParagraphFont"/>
+    <w:uiPriority w:val="99"/>
+    <w:unhideWhenUsed/>
+    <w:rsid w:val="003E409D"/>
+    <w:rPr>
+      <w:color w:val="0000FF" w:themeColor="hyperlink"/>
+      <w:u w:val="single"/>
+    </w:rPr>
+  </w:style>
+  <w:style w:type="paragraph" w:styleId="FootnoteText">
+    <w:name w:val="footnote text"/>
+    <w:basedOn w:val="Normal"/>
+    <w:link w:val="FootnoteTextChar"/>
+    <w:uiPriority w:val="99"/>
+    <w:unhideWhenUsed/>
+    <w:rsid w:val="00502607"/>
+  </w:style>
+  <w:style w:type="character" w:customStyle="1" w:styleId="FootnoteTextChar">
+    <w:name w:val="Footnote Text Char"/>
+    <w:basedOn w:val="DefaultParagraphFont"/>
+    <w:link w:val="FootnoteText"/>
+    <w:uiPriority w:val="99"/>
+    <w:rsid w:val="00502607"/>
+  </w:style>
+  <w:style w:type="character" w:styleId="FootnoteReference">
+    <w:name w:val="footnote reference"/>
+    <w:basedOn w:val="DefaultParagraphFont"/>
+    <w:uiPriority w:val="99"/>
+    <w:unhideWhenUsed/>
+    <w:rsid w:val="00502607"/>
+    <w:rPr>
+      <w:vertAlign w:val="superscript"/>
+    </w:rPr>
+  </w:style>
+  <w:style w:type="paragraph" w:styleId="DocumentMap">
+    <w:name w:val="Document Map"/>
+    <w:basedOn w:val="Normal"/>
+    <w:link w:val="DocumentMapChar"/>
+    <w:uiPriority w:val="99"/>
+    <w:semiHidden/>
+    <w:unhideWhenUsed/>
+    <w:rsid w:val="00C6605F"/>
+    <w:rPr>
+      <w:rFonts w:ascii="Lucida Grande" w:hAnsi="Lucida Grande" w:cs="Lucida Grande"/>
+    </w:rPr>
+  </w:style>
+  <w:style w:type="character" w:customStyle="1" w:styleId="DocumentMapChar">
+    <w:name w:val="Document Map Char"/>
+    <w:basedOn w:val="DefaultParagraphFont"/>
+    <w:link w:val="DocumentMap"/>
+    <w:uiPriority w:val="99"/>
+    <w:semiHidden/>
+    <w:rsid w:val="00C6605F"/>
+    <w:rPr>
+      <w:rFonts w:ascii="Lucida Grande" w:hAnsi="Lucida Grande" w:cs="Lucida Grande"/>
+    </w:rPr>
+  </w:style>
 </w:styles>
 </file>
 
 <file path=word/glossary/document.xml><?xml version="1.0" encoding="utf-8"?>
-<w:glossaryDocument xmlns:wpc="http://schemas.microsoft.com/office/word/2010/wordprocessingCanvas" xmlns:mo="http://schemas.microsoft.com/office/mac/office/2008/main" xmlns:mc="http://schemas.openxmlformats.org/markup-compatibility/2006" xmlns:mv="urn:schemas-microsoft-com:mac:vml" xmlns:o="urn:schemas-microsoft-com:office:office" xmlns:r="http://schemas.openxmlformats.org/officeDocument/2006/relationships" xmlns:m="http://schemas.openxmlformats.org/officeDocument/2006/math" xmlns:v="urn:schemas-microsoft-com:vml" xmlns:wp14="http://schemas.microsoft.com/office/word/2010/wordprocessingDrawing" xmlns:wp="http://schemas.openxmlformats.org/drawingml/2006/wordprocessingDrawing" xmlns:w10="urn:schemas-microsoft-com:office:word" xmlns:w="http://schemas.openxmlformats.org/wordprocessingml/2006/main" xmlns:w14="http://schemas.microsoft.com/office/word/2010/wordml" xmlns:w15="http://schemas.microsoft.com/office/word/2012/wordml" xmlns:wpg="http://schemas.microsoft.com/office/word/2010/wordprocessingGroup" xmlns:wpi="http://schemas.microsoft.com/office/word/2010/wordprocessingInk" xmlns:wne="http://schemas.microsoft.com/office/word/2006/wordml" xmlns:wps="http://schemas.microsoft.com/office/word/2010/wordprocessingShape" mc:Ignorable="w14 w15 wp14">
+<w:glossaryDocument xmlns:wpc="http://schemas.microsoft.com/office/word/2010/wordprocessingCanvas" xmlns:mo="http://schemas.microsoft.com/office/mac/office/2008/main" xmlns:mc="http://schemas.openxmlformats.org/markup-compatibility/2006" xmlns:mv="urn:schemas-microsoft-com:mac:vml" xmlns:o="urn:schemas-microsoft-com:office:office" xmlns:r="http://schemas.openxmlformats.org/officeDocument/2006/relationships" xmlns:m="http://schemas.openxmlformats.org/officeDocument/2006/math" xmlns:v="urn:schemas-microsoft-com:vml" xmlns:wp14="http://schemas.microsoft.com/office/word/2010/wordprocessingDrawing" xmlns:wp="http://schemas.openxmlformats.org/drawingml/2006/wordprocessingDrawing" xmlns:w10="urn:schemas-microsoft-com:office:word" xmlns:w="http://schemas.openxmlformats.org/wordprocessingml/2006/main" xmlns:w14="http://schemas.microsoft.com/office/word/2010/wordml" xmlns:wpg="http://schemas.microsoft.com/office/word/2010/wordprocessingGroup" xmlns:wpi="http://schemas.microsoft.com/office/word/2010/wordprocessingInk" xmlns:wne="http://schemas.microsoft.com/office/word/2006/wordml" xmlns:wps="http://schemas.microsoft.com/office/word/2010/wordprocessingShape" mc:Ignorable="w14 wp14">
   <w:docParts>
     <w:docPart>
       <w:docPartPr>
@@ -3446,15 +3989,13 @@
 </file>
 
 <file path=word/glossary/fontTable.xml><?xml version="1.0" encoding="utf-8"?>
-<w:fonts xmlns:mc="http://schemas.openxmlformats.org/markup-compatibility/2006" xmlns:r="http://schemas.openxmlformats.org/officeDocument/2006/relationships" xmlns:w="http://schemas.openxmlformats.org/wordprocessingml/2006/main" xmlns:w14="http://schemas.microsoft.com/office/word/2010/wordml" xmlns:w15="http://schemas.microsoft.com/office/word/2012/wordml" mc:Ignorable="w14 w15">
+<w:fonts xmlns:mc="http://schemas.openxmlformats.org/markup-compatibility/2006" xmlns:r="http://schemas.openxmlformats.org/officeDocument/2006/relationships" xmlns:w="http://schemas.openxmlformats.org/wordprocessingml/2006/main" xmlns:w14="http://schemas.microsoft.com/office/word/2010/wordml" mc:Ignorable="w14">
   <w:font w:name="Times New Roman">
-    <w:altName w:val="Calibri"/>
-    <w:panose1 w:val="00000000000000000000"/>
-    <w:charset w:val="4D"/>
-    <w:family w:val="roman"/>
-    <w:notTrueType/>
+    <w:panose1 w:val="02020603050405020304"/>
+    <w:charset w:val="00"/>
+    <w:family w:val="auto"/>
     <w:pitch w:val="variable"/>
-    <w:sig w:usb0="00000003" w:usb1="00000000" w:usb2="00000000" w:usb3="00000000" w:csb0="00000001" w:csb1="00000000"/>
+    <w:sig w:usb0="E0002AFF" w:usb1="C0007841" w:usb2="00000009" w:usb3="00000000" w:csb0="000001FF" w:csb1="00000000"/>
   </w:font>
   <w:font w:name="Cambria">
     <w:panose1 w:val="02040503050406030204"/>
@@ -3464,10 +4005,10 @@
     <w:sig w:usb0="E00002FF" w:usb1="400004FF" w:usb2="00000000" w:usb3="00000000" w:csb0="0000019F" w:csb1="00000000"/>
   </w:font>
   <w:font w:name="ＭＳ 明朝">
-    <w:charset w:val="80"/>
+    <w:charset w:val="4E"/>
     <w:family w:val="auto"/>
     <w:pitch w:val="variable"/>
-    <w:sig w:usb0="E00002FF" w:usb1="6AC7FDFB" w:usb2="08000012" w:usb3="00000000" w:csb0="0002009F" w:csb1="00000000"/>
+    <w:sig w:usb0="00000001" w:usb1="08070000" w:usb2="00000010" w:usb3="00000000" w:csb0="00020000" w:csb1="00000000"/>
   </w:font>
   <w:font w:name="Lucida Grande">
     <w:panose1 w:val="020B0600040502020204"/>
@@ -3477,21 +4018,21 @@
     <w:sig w:usb0="E1000AEF" w:usb1="5000A1FF" w:usb2="00000000" w:usb3="00000000" w:csb0="000001BF" w:csb1="00000000"/>
   </w:font>
   <w:font w:name="Akzidenz-Grotesk BQ Light">
-    <w:altName w:val="Arno Pro"/>
+    <w:altName w:val="Times New Roman"/>
     <w:charset w:val="00"/>
     <w:family w:val="auto"/>
     <w:pitch w:val="variable"/>
     <w:sig w:usb0="8000002F" w:usb1="0000000A" w:usb2="00000000" w:usb3="00000000" w:csb0="00000111" w:csb1="00000000"/>
   </w:font>
-  <w:font w:name="Akzidenz-Grotesk Std Medium">
-    <w:panose1 w:val="00000000000000000000"/>
+  <w:font w:name="Akzidenz-Grotesk Std Regular">
+    <w:panose1 w:val="02000503030000020003"/>
     <w:charset w:val="00"/>
-    <w:family w:val="roman"/>
-    <w:notTrueType/>
-    <w:pitch w:val="default"/>
+    <w:family w:val="auto"/>
+    <w:pitch w:val="variable"/>
+    <w:sig w:usb0="8000002F" w:usb1="5000204A" w:usb2="00000000" w:usb3="00000000" w:csb0="00000001" w:csb1="00000000"/>
   </w:font>
   <w:font w:name="Akzidenz-Grotesk BQ Medium">
-    <w:altName w:val="Arno Pro"/>
+    <w:altName w:val="Times New Roman"/>
     <w:charset w:val="00"/>
     <w:family w:val="auto"/>
     <w:pitch w:val="variable"/>
@@ -3502,7 +4043,15 @@
     <w:charset w:val="00"/>
     <w:family w:val="auto"/>
     <w:pitch w:val="variable"/>
-    <w:sig w:usb0="8000002F" w:usb1="5000204A" w:usb2="00000000" w:usb3="00000000" w:csb0="00000001" w:csb1="00000000"/>
+    <w:sig w:usb0="00000003" w:usb1="00000000" w:usb2="00000000" w:usb3="00000000" w:csb0="00000001" w:csb1="00000000"/>
+  </w:font>
+  <w:font w:name="Akzidenz-Grotesk Std Medium">
+    <w:altName w:val="Times New Roman"/>
+    <w:panose1 w:val="00000000000000000000"/>
+    <w:charset w:val="00"/>
+    <w:family w:val="roman"/>
+    <w:notTrueType/>
+    <w:pitch w:val="default"/>
   </w:font>
   <w:font w:name="Arial">
     <w:panose1 w:val="020B0604020202020204"/>
@@ -3512,30 +4061,23 @@
     <w:sig w:usb0="E0002AFF" w:usb1="C0007843" w:usb2="00000009" w:usb3="00000000" w:csb0="000001FF" w:csb1="00000000"/>
   </w:font>
   <w:font w:name="ＭＳ ゴシック">
-    <w:charset w:val="80"/>
+    <w:charset w:val="4E"/>
     <w:family w:val="auto"/>
     <w:pitch w:val="variable"/>
-    <w:sig w:usb0="E00002FF" w:usb1="6AC7FDFB" w:usb2="08000012" w:usb3="00000000" w:csb0="0002009F" w:csb1="00000000"/>
+    <w:sig w:usb0="00000001" w:usb1="08070000" w:usb2="00000010" w:usb3="00000000" w:csb0="00020000" w:csb1="00000000"/>
   </w:font>
   <w:font w:name="Calibri">
     <w:panose1 w:val="020F0502020204030204"/>
     <w:charset w:val="00"/>
     <w:family w:val="auto"/>
     <w:pitch w:val="variable"/>
-    <w:sig w:usb0="E00002FF" w:usb1="4000ACFF" w:usb2="00000001" w:usb3="00000000" w:csb0="0000019F" w:csb1="00000000"/>
-  </w:font>
-  <w:font w:name="Calibri Light">
-    <w:panose1 w:val="020F0302020204030204"/>
-    <w:charset w:val="00"/>
-    <w:family w:val="auto"/>
-    <w:pitch w:val="variable"/>
-    <w:sig w:usb0="A00002EF" w:usb1="4000207B" w:usb2="00000000" w:usb3="00000000" w:csb0="0000019F" w:csb1="00000000"/>
+    <w:sig w:usb0="E10002FF" w:usb1="4000ACFF" w:usb2="00000009" w:usb3="00000000" w:csb0="0000019F" w:csb1="00000000"/>
   </w:font>
 </w:fonts>
 </file>
 
 <file path=word/glossary/settings.xml><?xml version="1.0" encoding="utf-8"?>
-<w:settings xmlns:mc="http://schemas.openxmlformats.org/markup-compatibility/2006" xmlns:o="urn:schemas-microsoft-com:office:office" xmlns:r="http://schemas.openxmlformats.org/officeDocument/2006/relationships" xmlns:m="http://schemas.openxmlformats.org/officeDocument/2006/math" xmlns:v="urn:schemas-microsoft-com:vml" xmlns:w10="urn:schemas-microsoft-com:office:word" xmlns:w="http://schemas.openxmlformats.org/wordprocessingml/2006/main" xmlns:w14="http://schemas.microsoft.com/office/word/2010/wordml" xmlns:w15="http://schemas.microsoft.com/office/word/2012/wordml" xmlns:sl="http://schemas.openxmlformats.org/schemaLibrary/2006/main" mc:Ignorable="w14 w15">
+<w:settings xmlns:mc="http://schemas.openxmlformats.org/markup-compatibility/2006" xmlns:o="urn:schemas-microsoft-com:office:office" xmlns:r="http://schemas.openxmlformats.org/officeDocument/2006/relationships" xmlns:m="http://schemas.openxmlformats.org/officeDocument/2006/math" xmlns:v="urn:schemas-microsoft-com:vml" xmlns:w10="urn:schemas-microsoft-com:office:word" xmlns:w="http://schemas.openxmlformats.org/wordprocessingml/2006/main" xmlns:w14="http://schemas.microsoft.com/office/word/2010/wordml" xmlns:sl="http://schemas.openxmlformats.org/schemaLibrary/2006/main" mc:Ignorable="w14">
   <w:view w:val="normal"/>
   <w:defaultTabStop w:val="720"/>
   <w:characterSpacingControl w:val="doNotCompress"/>
@@ -3549,6 +4091,7 @@
   <w:rsids>
     <w:rsidRoot w:val="008C7E91"/>
     <w:rsid w:val="008C7E91"/>
+    <w:rsid w:val="00A10FD3"/>
     <w:rsid w:val="00D51397"/>
   </w:rsids>
   <m:mathPr>
@@ -3574,7 +4117,7 @@
 </file>
 
 <file path=word/glossary/styles.xml><?xml version="1.0" encoding="utf-8"?>
-<w:styles xmlns:mc="http://schemas.openxmlformats.org/markup-compatibility/2006" xmlns:r="http://schemas.openxmlformats.org/officeDocument/2006/relationships" xmlns:w="http://schemas.openxmlformats.org/wordprocessingml/2006/main" xmlns:w14="http://schemas.microsoft.com/office/word/2010/wordml" xmlns:w15="http://schemas.microsoft.com/office/word/2012/wordml" mc:Ignorable="w14 w15">
+<w:styles xmlns:mc="http://schemas.openxmlformats.org/markup-compatibility/2006" xmlns:r="http://schemas.openxmlformats.org/officeDocument/2006/relationships" xmlns:w="http://schemas.openxmlformats.org/wordprocessingml/2006/main" xmlns:w14="http://schemas.microsoft.com/office/word/2010/wordml" mc:Ignorable="w14">
   <w:docDefaults>
     <w:rPrDefault>
       <w:rPr>
@@ -3586,387 +4129,144 @@
     </w:rPrDefault>
     <w:pPrDefault/>
   </w:docDefaults>
-  <w:latentStyles w:defLockedState="0" w:defUIPriority="99" w:defSemiHidden="0" w:defUnhideWhenUsed="0" w:defQFormat="0" w:count="380">
-    <w:lsdException w:name="Normal" w:uiPriority="0" w:qFormat="1"/>
-    <w:lsdException w:name="heading 1" w:uiPriority="9" w:qFormat="1"/>
-    <w:lsdException w:name="heading 2" w:semiHidden="1" w:uiPriority="9" w:unhideWhenUsed="1" w:qFormat="1"/>
-    <w:lsdException w:name="heading 3" w:semiHidden="1" w:uiPriority="9" w:unhideWhenUsed="1" w:qFormat="1"/>
-    <w:lsdException w:name="heading 4" w:semiHidden="1" w:uiPriority="9" w:unhideWhenUsed="1" w:qFormat="1"/>
-    <w:lsdException w:name="heading 5" w:semiHidden="1" w:uiPriority="9" w:unhideWhenUsed="1" w:qFormat="1"/>
-    <w:lsdException w:name="heading 6" w:semiHidden="1" w:uiPriority="9" w:unhideWhenUsed="1" w:qFormat="1"/>
-    <w:lsdException w:name="heading 7" w:semiHidden="1" w:uiPriority="9" w:unhideWhenUsed="1" w:qFormat="1"/>
-    <w:lsdException w:name="heading 8" w:semiHidden="1" w:uiPriority="9" w:unhideWhenUsed="1" w:qFormat="1"/>
-    <w:lsdException w:name="heading 9" w:semiHidden="1" w:uiPriority="9" w:unhideWhenUsed="1" w:qFormat="1"/>
-    <w:lsdException w:name="index 1" w:semiHidden="1" w:unhideWhenUsed="1"/>
-    <w:lsdException w:name="index 2" w:semiHidden="1" w:unhideWhenUsed="1"/>
-    <w:lsdException w:name="index 3" w:semiHidden="1" w:unhideWhenUsed="1"/>
-    <w:lsdException w:name="index 4" w:semiHidden="1" w:unhideWhenUsed="1"/>
-    <w:lsdException w:name="index 5" w:semiHidden="1" w:unhideWhenUsed="1"/>
-    <w:lsdException w:name="index 6" w:semiHidden="1" w:unhideWhenUsed="1"/>
-    <w:lsdException w:name="index 7" w:semiHidden="1" w:unhideWhenUsed="1"/>
-    <w:lsdException w:name="index 8" w:semiHidden="1" w:unhideWhenUsed="1"/>
-    <w:lsdException w:name="index 9" w:semiHidden="1" w:unhideWhenUsed="1"/>
-    <w:lsdException w:name="toc 1" w:semiHidden="1" w:uiPriority="39" w:unhideWhenUsed="1"/>
-    <w:lsdException w:name="toc 2" w:semiHidden="1" w:uiPriority="39" w:unhideWhenUsed="1"/>
-    <w:lsdException w:name="toc 3" w:semiHidden="1" w:uiPriority="39" w:unhideWhenUsed="1"/>
-    <w:lsdException w:name="toc 4" w:semiHidden="1" w:uiPriority="39" w:unhideWhenUsed="1"/>
-    <w:lsdException w:name="toc 5" w:semiHidden="1" w:uiPriority="39" w:unhideWhenUsed="1"/>
-    <w:lsdException w:name="toc 6" w:semiHidden="1" w:uiPriority="39" w:unhideWhenUsed="1"/>
-    <w:lsdException w:name="toc 7" w:semiHidden="1" w:uiPriority="39" w:unhideWhenUsed="1"/>
-    <w:lsdException w:name="toc 8" w:semiHidden="1" w:uiPriority="39" w:unhideWhenUsed="1"/>
-    <w:lsdException w:name="toc 9" w:semiHidden="1" w:uiPriority="39" w:unhideWhenUsed="1"/>
-    <w:lsdException w:name="Normal Indent" w:semiHidden="1" w:unhideWhenUsed="1"/>
-    <w:lsdException w:name="footnote text" w:semiHidden="1" w:unhideWhenUsed="1"/>
-    <w:lsdException w:name="annotation text" w:semiHidden="1" w:unhideWhenUsed="1"/>
-    <w:lsdException w:name="header" w:semiHidden="1" w:unhideWhenUsed="1"/>
-    <w:lsdException w:name="footer" w:semiHidden="1" w:unhideWhenUsed="1"/>
-    <w:lsdException w:name="index heading" w:semiHidden="1" w:unhideWhenUsed="1"/>
-    <w:lsdException w:name="caption" w:semiHidden="1" w:uiPriority="35" w:unhideWhenUsed="1" w:qFormat="1"/>
-    <w:lsdException w:name="table of figures" w:semiHidden="1" w:unhideWhenUsed="1"/>
-    <w:lsdException w:name="envelope address" w:semiHidden="1" w:unhideWhenUsed="1"/>
-    <w:lsdException w:name="envelope return" w:semiHidden="1" w:unhideWhenUsed="1"/>
-    <w:lsdException w:name="footnote reference" w:semiHidden="1" w:unhideWhenUsed="1"/>
-    <w:lsdException w:name="annotation reference" w:semiHidden="1" w:unhideWhenUsed="1"/>
-    <w:lsdException w:name="line number" w:semiHidden="1" w:unhideWhenUsed="1"/>
-    <w:lsdException w:name="page number" w:semiHidden="1" w:unhideWhenUsed="1"/>
-    <w:lsdException w:name="endnote reference" w:semiHidden="1" w:unhideWhenUsed="1"/>
-    <w:lsdException w:name="endnote text" w:semiHidden="1" w:unhideWhenUsed="1"/>
-    <w:lsdException w:name="table of authorities" w:semiHidden="1" w:unhideWhenUsed="1"/>
-    <w:lsdException w:name="macro" w:semiHidden="1" w:unhideWhenUsed="1"/>
-    <w:lsdException w:name="toa heading" w:semiHidden="1" w:unhideWhenUsed="1"/>
-    <w:lsdException w:name="List" w:semiHidden="1" w:unhideWhenUsed="1"/>
-    <w:lsdException w:name="List Bullet" w:semiHidden="1" w:unhideWhenUsed="1"/>
-    <w:lsdException w:name="List Number" w:semiHidden="1" w:unhideWhenUsed="1"/>
-    <w:lsdException w:name="List 2" w:semiHidden="1" w:unhideWhenUsed="1"/>
-    <w:lsdException w:name="List 3" w:semiHidden="1" w:unhideWhenUsed="1"/>
-    <w:lsdException w:name="List 4" w:semiHidden="1" w:unhideWhenUsed="1"/>
-    <w:lsdException w:name="List 5" w:semiHidden="1" w:unhideWhenUsed="1"/>
-    <w:lsdException w:name="List Bullet 2" w:semiHidden="1" w:unhideWhenUsed="1"/>
-    <w:lsdException w:name="List Bullet 3" w:semiHidden="1" w:unhideWhenUsed="1"/>
-    <w:lsdException w:name="List Bullet 4" w:semiHidden="1" w:unhideWhenUsed="1"/>
-    <w:lsdException w:name="List Bullet 5" w:semiHidden="1" w:unhideWhenUsed="1"/>
-    <w:lsdException w:name="List Number 2" w:semiHidden="1" w:unhideWhenUsed="1"/>
-    <w:lsdException w:name="List Number 3" w:semiHidden="1" w:unhideWhenUsed="1"/>
-    <w:lsdException w:name="List Number 4" w:semiHidden="1" w:unhideWhenUsed="1"/>
-    <w:lsdException w:name="List Number 5" w:semiHidden="1" w:unhideWhenUsed="1"/>
-    <w:lsdException w:name="Title" w:uiPriority="10" w:qFormat="1"/>
-    <w:lsdException w:name="Closing" w:semiHidden="1" w:unhideWhenUsed="1"/>
-    <w:lsdException w:name="Signature" w:semiHidden="1" w:unhideWhenUsed="1"/>
-    <w:lsdException w:name="Default Paragraph Font" w:semiHidden="1" w:uiPriority="1" w:unhideWhenUsed="1"/>
-    <w:lsdException w:name="Body Text" w:semiHidden="1" w:unhideWhenUsed="1"/>
-    <w:lsdException w:name="Body Text Indent" w:semiHidden="1" w:unhideWhenUsed="1"/>
-    <w:lsdException w:name="List Continue" w:semiHidden="1" w:unhideWhenUsed="1"/>
-    <w:lsdException w:name="List Continue 2" w:semiHidden="1" w:unhideWhenUsed="1"/>
-    <w:lsdException w:name="List Continue 3" w:semiHidden="1" w:unhideWhenUsed="1"/>
-    <w:lsdException w:name="List Continue 4" w:semiHidden="1" w:unhideWhenUsed="1"/>
-    <w:lsdException w:name="List Continue 5" w:semiHidden="1" w:unhideWhenUsed="1"/>
-    <w:lsdException w:name="Message Header" w:semiHidden="1" w:unhideWhenUsed="1"/>
-    <w:lsdException w:name="Subtitle" w:uiPriority="11" w:qFormat="1"/>
-    <w:lsdException w:name="Salutation" w:semiHidden="1" w:unhideWhenUsed="1"/>
-    <w:lsdException w:name="Date" w:semiHidden="1" w:unhideWhenUsed="1"/>
-    <w:lsdException w:name="Body Text First Indent" w:semiHidden="1" w:unhideWhenUsed="1"/>
-    <w:lsdException w:name="Body Text First Indent 2" w:semiHidden="1" w:unhideWhenUsed="1"/>
-    <w:lsdException w:name="Note Heading" w:semiHidden="1" w:unhideWhenUsed="1"/>
-    <w:lsdException w:name="Body Text 2" w:semiHidden="1" w:unhideWhenUsed="1"/>
-    <w:lsdException w:name="Body Text 3" w:semiHidden="1" w:unhideWhenUsed="1"/>
-    <w:lsdException w:name="Body Text Indent 2" w:semiHidden="1" w:unhideWhenUsed="1"/>
-    <w:lsdException w:name="Body Text Indent 3" w:semiHidden="1" w:unhideWhenUsed="1"/>
-    <w:lsdException w:name="Block Text" w:semiHidden="1" w:unhideWhenUsed="1"/>
-    <w:lsdException w:name="Hyperlink" w:semiHidden="1" w:unhideWhenUsed="1"/>
-    <w:lsdException w:name="FollowedHyperlink" w:semiHidden="1" w:unhideWhenUsed="1"/>
-    <w:lsdException w:name="Strong" w:uiPriority="22" w:qFormat="1"/>
-    <w:lsdException w:name="Emphasis" w:uiPriority="20" w:qFormat="1"/>
-    <w:lsdException w:name="Document Map" w:semiHidden="1" w:unhideWhenUsed="1"/>
-    <w:lsdException w:name="Plain Text" w:semiHidden="1" w:unhideWhenUsed="1"/>
-    <w:lsdException w:name="E-mail Signature" w:semiHidden="1" w:unhideWhenUsed="1"/>
-    <w:lsdException w:name="HTML Top of Form" w:semiHidden="1" w:unhideWhenUsed="1"/>
-    <w:lsdException w:name="HTML Bottom of Form" w:semiHidden="1" w:unhideWhenUsed="1"/>
-    <w:lsdException w:name="Normal (Web)" w:semiHidden="1" w:unhideWhenUsed="1"/>
-    <w:lsdException w:name="HTML Acronym" w:semiHidden="1" w:unhideWhenUsed="1"/>
-    <w:lsdException w:name="HTML Address" w:semiHidden="1" w:unhideWhenUsed="1"/>
-    <w:lsdException w:name="HTML Cite" w:semiHidden="1" w:unhideWhenUsed="1"/>
-    <w:lsdException w:name="HTML Code" w:semiHidden="1" w:unhideWhenUsed="1"/>
-    <w:lsdException w:name="HTML Definition" w:semiHidden="1" w:unhideWhenUsed="1"/>
-    <w:lsdException w:name="HTML Keyboard" w:semiHidden="1" w:unhideWhenUsed="1"/>
-    <w:lsdException w:name="HTML Preformatted" w:semiHidden="1" w:unhideWhenUsed="1"/>
-    <w:lsdException w:name="HTML Sample" w:semiHidden="1" w:unhideWhenUsed="1"/>
-    <w:lsdException w:name="HTML Typewriter" w:semiHidden="1" w:unhideWhenUsed="1"/>
-    <w:lsdException w:name="HTML Variable" w:semiHidden="1" w:unhideWhenUsed="1"/>
-    <w:lsdException w:name="Normal Table" w:semiHidden="1" w:unhideWhenUsed="1"/>
-    <w:lsdException w:name="annotation subject" w:semiHidden="1" w:unhideWhenUsed="1"/>
-    <w:lsdException w:name="No List" w:semiHidden="1" w:unhideWhenUsed="1"/>
-    <w:lsdException w:name="Outline List 1" w:semiHidden="1" w:unhideWhenUsed="1"/>
-    <w:lsdException w:name="Outline List 2" w:semiHidden="1" w:unhideWhenUsed="1"/>
-    <w:lsdException w:name="Outline List 3" w:semiHidden="1" w:unhideWhenUsed="1"/>
-    <w:lsdException w:name="Table Simple 1" w:semiHidden="1" w:unhideWhenUsed="1"/>
-    <w:lsdException w:name="Table Simple 2" w:semiHidden="1" w:unhideWhenUsed="1"/>
-    <w:lsdException w:name="Table Simple 3" w:semiHidden="1" w:unhideWhenUsed="1"/>
-    <w:lsdException w:name="Table Classic 1" w:semiHidden="1" w:unhideWhenUsed="1"/>
-    <w:lsdException w:name="Table Classic 2" w:semiHidden="1" w:unhideWhenUsed="1"/>
-    <w:lsdException w:name="Table Classic 3" w:semiHidden="1" w:unhideWhenUsed="1"/>
-    <w:lsdException w:name="Table Classic 4" w:semiHidden="1" w:unhideWhenUsed="1"/>
-    <w:lsdException w:name="Table Colorful 1" w:semiHidden="1" w:unhideWhenUsed="1"/>
-    <w:lsdException w:name="Table Colorful 2" w:semiHidden="1" w:unhideWhenUsed="1"/>
-    <w:lsdException w:name="Table Colorful 3" w:semiHidden="1" w:unhideWhenUsed="1"/>
-    <w:lsdException w:name="Table Columns 1" w:semiHidden="1" w:unhideWhenUsed="1"/>
-    <w:lsdException w:name="Table Columns 2" w:semiHidden="1" w:unhideWhenUsed="1"/>
-    <w:lsdException w:name="Table Columns 3" w:semiHidden="1" w:unhideWhenUsed="1"/>
-    <w:lsdException w:name="Table Columns 4" w:semiHidden="1" w:unhideWhenUsed="1"/>
-    <w:lsdException w:name="Table Columns 5" w:semiHidden="1" w:unhideWhenUsed="1"/>
-    <w:lsdException w:name="Table Grid 1" w:semiHidden="1" w:unhideWhenUsed="1"/>
-    <w:lsdException w:name="Table Grid 2" w:semiHidden="1" w:unhideWhenUsed="1"/>
-    <w:lsdException w:name="Table Grid 3" w:semiHidden="1" w:unhideWhenUsed="1"/>
-    <w:lsdException w:name="Table Grid 4" w:semiHidden="1" w:unhideWhenUsed="1"/>
-    <w:lsdException w:name="Table Grid 5" w:semiHidden="1" w:unhideWhenUsed="1"/>
-    <w:lsdException w:name="Table Grid 6" w:semiHidden="1" w:unhideWhenUsed="1"/>
-    <w:lsdException w:name="Table Grid 7" w:semiHidden="1" w:unhideWhenUsed="1"/>
-    <w:lsdException w:name="Table Grid 8" w:semiHidden="1" w:unhideWhenUsed="1"/>
-    <w:lsdException w:name="Table List 1" w:semiHidden="1" w:unhideWhenUsed="1"/>
-    <w:lsdException w:name="Table List 2" w:semiHidden="1" w:unhideWhenUsed="1"/>
-    <w:lsdException w:name="Table List 3" w:semiHidden="1" w:unhideWhenUsed="1"/>
-    <w:lsdException w:name="Table List 4" w:semiHidden="1" w:unhideWhenUsed="1"/>
-    <w:lsdException w:name="Table List 5" w:semiHidden="1" w:unhideWhenUsed="1"/>
-    <w:lsdException w:name="Table List 6" w:semiHidden="1" w:unhideWhenUsed="1"/>
-    <w:lsdException w:name="Table List 7" w:semiHidden="1" w:unhideWhenUsed="1"/>
-    <w:lsdException w:name="Table List 8" w:semiHidden="1" w:unhideWhenUsed="1"/>
-    <w:lsdException w:name="Table 3D effects 1" w:semiHidden="1" w:unhideWhenUsed="1"/>
-    <w:lsdException w:name="Table 3D effects 2" w:semiHidden="1" w:unhideWhenUsed="1"/>
-    <w:lsdException w:name="Table 3D effects 3" w:semiHidden="1" w:unhideWhenUsed="1"/>
-    <w:lsdException w:name="Table Contemporary" w:semiHidden="1" w:unhideWhenUsed="1"/>
-    <w:lsdException w:name="Table Elegant" w:semiHidden="1" w:unhideWhenUsed="1"/>
-    <w:lsdException w:name="Table Professional" w:semiHidden="1" w:unhideWhenUsed="1"/>
-    <w:lsdException w:name="Table Subtle 1" w:semiHidden="1" w:unhideWhenUsed="1"/>
-    <w:lsdException w:name="Table Subtle 2" w:semiHidden="1" w:unhideWhenUsed="1"/>
-    <w:lsdException w:name="Table Web 1" w:semiHidden="1" w:unhideWhenUsed="1"/>
-    <w:lsdException w:name="Table Web 2" w:semiHidden="1" w:unhideWhenUsed="1"/>
-    <w:lsdException w:name="Table Web 3" w:semiHidden="1" w:unhideWhenUsed="1"/>
-    <w:lsdException w:name="Balloon Text" w:semiHidden="1" w:unhideWhenUsed="1"/>
-    <w:lsdException w:name="Table Grid" w:uiPriority="59"/>
-    <w:lsdException w:name="Table Theme" w:semiHidden="1" w:unhideWhenUsed="1"/>
-    <w:lsdException w:name="Note Level 1" w:semiHidden="1" w:unhideWhenUsed="1"/>
-    <w:lsdException w:name="Note Level 2" w:semiHidden="1" w:unhideWhenUsed="1"/>
-    <w:lsdException w:name="Note Level 3" w:semiHidden="1" w:unhideWhenUsed="1"/>
-    <w:lsdException w:name="Note Level 4" w:semiHidden="1" w:unhideWhenUsed="1"/>
-    <w:lsdException w:name="Note Level 5" w:semiHidden="1" w:unhideWhenUsed="1"/>
-    <w:lsdException w:name="Note Level 6" w:semiHidden="1" w:unhideWhenUsed="1"/>
-    <w:lsdException w:name="Note Level 7" w:semiHidden="1" w:unhideWhenUsed="1"/>
-    <w:lsdException w:name="Note Level 8" w:semiHidden="1" w:unhideWhenUsed="1"/>
-    <w:lsdException w:name="Note Level 9" w:semiHidden="1" w:unhideWhenUsed="1"/>
-    <w:lsdException w:name="Placeholder Text" w:semiHidden="1"/>
-    <w:lsdException w:name="No Spacing" w:uiPriority="1" w:qFormat="1"/>
-    <w:lsdException w:name="Light Shading" w:uiPriority="60"/>
-    <w:lsdException w:name="Light List" w:uiPriority="61"/>
-    <w:lsdException w:name="Light Grid" w:uiPriority="62"/>
-    <w:lsdException w:name="Medium Shading 1" w:uiPriority="63"/>
-    <w:lsdException w:name="Medium Shading 2" w:uiPriority="64"/>
-    <w:lsdException w:name="Medium List 1" w:uiPriority="65"/>
-    <w:lsdException w:name="Medium List 2" w:uiPriority="66"/>
-    <w:lsdException w:name="Medium Grid 1" w:uiPriority="67"/>
-    <w:lsdException w:name="Medium Grid 2" w:uiPriority="68"/>
-    <w:lsdException w:name="Medium Grid 3" w:uiPriority="69"/>
-    <w:lsdException w:name="Dark List" w:uiPriority="70"/>
-    <w:lsdException w:name="Colorful Shading" w:uiPriority="71"/>
-    <w:lsdException w:name="Colorful List" w:uiPriority="72"/>
-    <w:lsdException w:name="Colorful Grid" w:uiPriority="73"/>
-    <w:lsdException w:name="Light Shading Accent 1" w:uiPriority="60"/>
-    <w:lsdException w:name="Light List Accent 1" w:uiPriority="61"/>
-    <w:lsdException w:name="Light Grid Accent 1" w:uiPriority="62"/>
-    <w:lsdException w:name="Medium Shading 1 Accent 1" w:uiPriority="63"/>
-    <w:lsdException w:name="Medium Shading 2 Accent 1" w:uiPriority="64"/>
-    <w:lsdException w:name="Medium List 1 Accent 1" w:uiPriority="65"/>
-    <w:lsdException w:name="Revision" w:semiHidden="1"/>
-    <w:lsdException w:name="List Paragraph" w:uiPriority="34" w:qFormat="1"/>
-    <w:lsdException w:name="Quote" w:uiPriority="29" w:qFormat="1"/>
-    <w:lsdException w:name="Intense Quote" w:uiPriority="30" w:qFormat="1"/>
-    <w:lsdException w:name="Medium List 2 Accent 1" w:uiPriority="66"/>
-    <w:lsdException w:name="Medium Grid 1 Accent 1" w:uiPriority="67"/>
-    <w:lsdException w:name="Medium Grid 2 Accent 1" w:uiPriority="68"/>
-    <w:lsdException w:name="Medium Grid 3 Accent 1" w:uiPriority="69"/>
-    <w:lsdException w:name="Dark List Accent 1" w:uiPriority="70"/>
-    <w:lsdException w:name="Colorful Shading Accent 1" w:uiPriority="71"/>
-    <w:lsdException w:name="Colorful List Accent 1" w:uiPriority="72"/>
-    <w:lsdException w:name="Colorful Grid Accent 1" w:uiPriority="73"/>
-    <w:lsdException w:name="Light Shading Accent 2" w:uiPriority="60"/>
-    <w:lsdException w:name="Light List Accent 2" w:uiPriority="61"/>
-    <w:lsdException w:name="Light Grid Accent 2" w:uiPriority="62"/>
-    <w:lsdException w:name="Medium Shading 1 Accent 2" w:uiPriority="63"/>
-    <w:lsdException w:name="Medium Shading 2 Accent 2" w:uiPriority="64"/>
-    <w:lsdException w:name="Medium List 1 Accent 2" w:uiPriority="65"/>
-    <w:lsdException w:name="Medium List 2 Accent 2" w:uiPriority="66"/>
-    <w:lsdException w:name="Medium Grid 1 Accent 2" w:uiPriority="67"/>
-    <w:lsdException w:name="Medium Grid 2 Accent 2" w:uiPriority="68"/>
-    <w:lsdException w:name="Medium Grid 3 Accent 2" w:uiPriority="69"/>
-    <w:lsdException w:name="Dark List Accent 2" w:uiPriority="70"/>
-    <w:lsdException w:name="Colorful Shading Accent 2" w:uiPriority="71"/>
-    <w:lsdException w:name="Colorful List Accent 2" w:uiPriority="72"/>
-    <w:lsdException w:name="Colorful Grid Accent 2" w:uiPriority="73"/>
-    <w:lsdException w:name="Light Shading Accent 3" w:uiPriority="60"/>
-    <w:lsdException w:name="Light List Accent 3" w:uiPriority="61"/>
-    <w:lsdException w:name="Light Grid Accent 3" w:uiPriority="62"/>
-    <w:lsdException w:name="Medium Shading 1 Accent 3" w:uiPriority="63"/>
-    <w:lsdException w:name="Medium Shading 2 Accent 3" w:uiPriority="64"/>
-    <w:lsdException w:name="Medium List 1 Accent 3" w:uiPriority="65"/>
-    <w:lsdException w:name="Medium List 2 Accent 3" w:uiPriority="66"/>
-    <w:lsdException w:name="Medium Grid 1 Accent 3" w:uiPriority="67"/>
-    <w:lsdException w:name="Medium Grid 2 Accent 3" w:uiPriority="68"/>
-    <w:lsdException w:name="Medium Grid 3 Accent 3" w:uiPriority="69"/>
-    <w:lsdException w:name="Dark List Accent 3" w:uiPriority="70"/>
-    <w:lsdException w:name="Colorful Shading Accent 3" w:uiPriority="71"/>
-    <w:lsdException w:name="Colorful List Accent 3" w:uiPriority="72"/>
-    <w:lsdException w:name="Colorful Grid Accent 3" w:uiPriority="73"/>
-    <w:lsdException w:name="Light Shading Accent 4" w:uiPriority="60"/>
-    <w:lsdException w:name="Light List Accent 4" w:uiPriority="61"/>
-    <w:lsdException w:name="Light Grid Accent 4" w:uiPriority="62"/>
-    <w:lsdException w:name="Medium Shading 1 Accent 4" w:uiPriority="63"/>
-    <w:lsdException w:name="Medium Shading 2 Accent 4" w:uiPriority="64"/>
-    <w:lsdException w:name="Medium List 1 Accent 4" w:uiPriority="65"/>
-    <w:lsdException w:name="Medium List 2 Accent 4" w:uiPriority="66"/>
-    <w:lsdException w:name="Medium Grid 1 Accent 4" w:uiPriority="67"/>
-    <w:lsdException w:name="Medium Grid 2 Accent 4" w:uiPriority="68"/>
-    <w:lsdException w:name="Medium Grid 3 Accent 4" w:uiPriority="69"/>
-    <w:lsdException w:name="Dark List Accent 4" w:uiPriority="70"/>
-    <w:lsdException w:name="Colorful Shading Accent 4" w:uiPriority="71"/>
-    <w:lsdException w:name="Colorful List Accent 4" w:uiPriority="72"/>
-    <w:lsdException w:name="Colorful Grid Accent 4" w:uiPriority="73"/>
-    <w:lsdException w:name="Light Shading Accent 5" w:uiPriority="60"/>
-    <w:lsdException w:name="Light List Accent 5" w:uiPriority="61"/>
-    <w:lsdException w:name="Light Grid Accent 5" w:uiPriority="62"/>
-    <w:lsdException w:name="Medium Shading 1 Accent 5" w:uiPriority="63"/>
-    <w:lsdException w:name="Medium Shading 2 Accent 5" w:uiPriority="64"/>
-    <w:lsdException w:name="Medium List 1 Accent 5" w:uiPriority="65"/>
-    <w:lsdException w:name="Medium List 2 Accent 5" w:uiPriority="66"/>
-    <w:lsdException w:name="Medium Grid 1 Accent 5" w:uiPriority="67"/>
-    <w:lsdException w:name="Medium Grid 2 Accent 5" w:uiPriority="68"/>
-    <w:lsdException w:name="Medium Grid 3 Accent 5" w:uiPriority="69"/>
-    <w:lsdException w:name="Dark List Accent 5" w:uiPriority="70"/>
-    <w:lsdException w:name="Colorful Shading Accent 5" w:uiPriority="71"/>
-    <w:lsdException w:name="Colorful List Accent 5" w:uiPriority="72"/>
-    <w:lsdException w:name="Colorful Grid Accent 5" w:uiPriority="73"/>
-    <w:lsdException w:name="Light Shading Accent 6" w:uiPriority="60"/>
-    <w:lsdException w:name="Light List Accent 6" w:uiPriority="61"/>
-    <w:lsdException w:name="Light Grid Accent 6" w:uiPriority="62"/>
-    <w:lsdException w:name="Medium Shading 1 Accent 6" w:uiPriority="63"/>
-    <w:lsdException w:name="Medium Shading 2 Accent 6" w:uiPriority="64"/>
-    <w:lsdException w:name="Medium List 1 Accent 6" w:uiPriority="65"/>
-    <w:lsdException w:name="Medium List 2 Accent 6" w:uiPriority="66"/>
-    <w:lsdException w:name="Medium Grid 1 Accent 6" w:uiPriority="67"/>
-    <w:lsdException w:name="Medium Grid 2 Accent 6" w:uiPriority="68"/>
-    <w:lsdException w:name="Medium Grid 3 Accent 6" w:uiPriority="69"/>
-    <w:lsdException w:name="Dark List Accent 6" w:uiPriority="70"/>
-    <w:lsdException w:name="Colorful Shading Accent 6" w:uiPriority="71"/>
-    <w:lsdException w:name="Colorful List Accent 6" w:uiPriority="72"/>
-    <w:lsdException w:name="Colorful Grid Accent 6" w:uiPriority="73"/>
-    <w:lsdException w:name="Subtle Emphasis" w:uiPriority="19" w:qFormat="1"/>
-    <w:lsdException w:name="Intense Emphasis" w:uiPriority="21" w:qFormat="1"/>
-    <w:lsdException w:name="Subtle Reference" w:uiPriority="31" w:qFormat="1"/>
-    <w:lsdException w:name="Intense Reference" w:uiPriority="32" w:qFormat="1"/>
-    <w:lsdException w:name="Book Title" w:uiPriority="33" w:qFormat="1"/>
-    <w:lsdException w:name="Bibliography" w:semiHidden="1" w:uiPriority="37" w:unhideWhenUsed="1"/>
-    <w:lsdException w:name="TOC Heading" w:semiHidden="1" w:uiPriority="39" w:unhideWhenUsed="1" w:qFormat="1"/>
-    <w:lsdException w:name="Plain Table 1" w:uiPriority="41"/>
-    <w:lsdException w:name="Plain Table 2" w:uiPriority="42"/>
-    <w:lsdException w:name="Plain Table 3" w:uiPriority="43"/>
-    <w:lsdException w:name="Plain Table 4" w:uiPriority="44"/>
-    <w:lsdException w:name="Plain Table 5" w:uiPriority="45"/>
-    <w:lsdException w:name="Grid Table Light" w:uiPriority="40"/>
-    <w:lsdException w:name="Grid Table 1 Light" w:uiPriority="46"/>
-    <w:lsdException w:name="Grid Table 2" w:uiPriority="47"/>
-    <w:lsdException w:name="Grid Table 3" w:uiPriority="48"/>
-    <w:lsdException w:name="Grid Table 4" w:uiPriority="49"/>
-    <w:lsdException w:name="Grid Table 5 Dark" w:uiPriority="50"/>
-    <w:lsdException w:name="Grid Table 6 Colorful" w:uiPriority="51"/>
-    <w:lsdException w:name="Grid Table 7 Colorful" w:uiPriority="52"/>
-    <w:lsdException w:name="Grid Table 1 Light Accent 1" w:uiPriority="46"/>
-    <w:lsdException w:name="Grid Table 2 Accent 1" w:uiPriority="47"/>
-    <w:lsdException w:name="Grid Table 3 Accent 1" w:uiPriority="48"/>
-    <w:lsdException w:name="Grid Table 4 Accent 1" w:uiPriority="49"/>
-    <w:lsdException w:name="Grid Table 5 Dark Accent 1" w:uiPriority="50"/>
-    <w:lsdException w:name="Grid Table 6 Colorful Accent 1" w:uiPriority="51"/>
-    <w:lsdException w:name="Grid Table 7 Colorful Accent 1" w:uiPriority="52"/>
-    <w:lsdException w:name="Grid Table 1 Light Accent 2" w:uiPriority="46"/>
-    <w:lsdException w:name="Grid Table 2 Accent 2" w:uiPriority="47"/>
-    <w:lsdException w:name="Grid Table 3 Accent 2" w:uiPriority="48"/>
-    <w:lsdException w:name="Grid Table 4 Accent 2" w:uiPriority="49"/>
-    <w:lsdException w:name="Grid Table 5 Dark Accent 2" w:uiPriority="50"/>
-    <w:lsdException w:name="Grid Table 6 Colorful Accent 2" w:uiPriority="51"/>
-    <w:lsdException w:name="Grid Table 7 Colorful Accent 2" w:uiPriority="52"/>
-    <w:lsdException w:name="Grid Table 1 Light Accent 3" w:uiPriority="46"/>
-    <w:lsdException w:name="Grid Table 2 Accent 3" w:uiPriority="47"/>
-    <w:lsdException w:name="Grid Table 3 Accent 3" w:uiPriority="48"/>
-    <w:lsdException w:name="Grid Table 4 Accent 3" w:uiPriority="49"/>
-    <w:lsdException w:name="Grid Table 5 Dark Accent 3" w:uiPriority="50"/>
-    <w:lsdException w:name="Grid Table 6 Colorful Accent 3" w:uiPriority="51"/>
-    <w:lsdException w:name="Grid Table 7 Colorful Accent 3" w:uiPriority="52"/>
-    <w:lsdException w:name="Grid Table 1 Light Accent 4" w:uiPriority="46"/>
-    <w:lsdException w:name="Grid Table 2 Accent 4" w:uiPriority="47"/>
-    <w:lsdException w:name="Grid Table 3 Accent 4" w:uiPriority="48"/>
-    <w:lsdException w:name="Grid Table 4 Accent 4" w:uiPriority="49"/>
-    <w:lsdException w:name="Grid Table 5 Dark Accent 4" w:uiPriority="50"/>
-    <w:lsdException w:name="Grid Table 6 Colorful Accent 4" w:uiPriority="51"/>
-    <w:lsdException w:name="Grid Table 7 Colorful Accent 4" w:uiPriority="52"/>
-    <w:lsdException w:name="Grid Table 1 Light Accent 5" w:uiPriority="46"/>
-    <w:lsdException w:name="Grid Table 2 Accent 5" w:uiPriority="47"/>
-    <w:lsdException w:name="Grid Table 3 Accent 5" w:uiPriority="48"/>
-    <w:lsdException w:name="Grid Table 4 Accent 5" w:uiPriority="49"/>
-    <w:lsdException w:name="Grid Table 5 Dark Accent 5" w:uiPriority="50"/>
-    <w:lsdException w:name="Grid Table 6 Colorful Accent 5" w:uiPriority="51"/>
-    <w:lsdException w:name="Grid Table 7 Colorful Accent 5" w:uiPriority="52"/>
-    <w:lsdException w:name="Grid Table 1 Light Accent 6" w:uiPriority="46"/>
-    <w:lsdException w:name="Grid Table 2 Accent 6" w:uiPriority="47"/>
-    <w:lsdException w:name="Grid Table 3 Accent 6" w:uiPriority="48"/>
-    <w:lsdException w:name="Grid Table 4 Accent 6" w:uiPriority="49"/>
-    <w:lsdException w:name="Grid Table 5 Dark Accent 6" w:uiPriority="50"/>
-    <w:lsdException w:name="Grid Table 6 Colorful Accent 6" w:uiPriority="51"/>
-    <w:lsdException w:name="Grid Table 7 Colorful Accent 6" w:uiPriority="52"/>
-    <w:lsdException w:name="List Table 1 Light" w:uiPriority="46"/>
-    <w:lsdException w:name="List Table 2" w:uiPriority="47"/>
-    <w:lsdException w:name="List Table 3" w:uiPriority="48"/>
-    <w:lsdException w:name="List Table 4" w:uiPriority="49"/>
-    <w:lsdException w:name="List Table 5 Dark" w:uiPriority="50"/>
-    <w:lsdException w:name="List Table 6 Colorful" w:uiPriority="51"/>
-    <w:lsdException w:name="List Table 7 Colorful" w:uiPriority="52"/>
-    <w:lsdException w:name="List Table 1 Light Accent 1" w:uiPriority="46"/>
-    <w:lsdException w:name="List Table 2 Accent 1" w:uiPriority="47"/>
-    <w:lsdException w:name="List Table 3 Accent 1" w:uiPriority="48"/>
-    <w:lsdException w:name="List Table 4 Accent 1" w:uiPriority="49"/>
-    <w:lsdException w:name="List Table 5 Dark Accent 1" w:uiPriority="50"/>
-    <w:lsdException w:name="List Table 6 Colorful Accent 1" w:uiPriority="51"/>
-    <w:lsdException w:name="List Table 7 Colorful Accent 1" w:uiPriority="52"/>
-    <w:lsdException w:name="List Table 1 Light Accent 2" w:uiPriority="46"/>
-    <w:lsdException w:name="List Table 2 Accent 2" w:uiPriority="47"/>
-    <w:lsdException w:name="List Table 3 Accent 2" w:uiPriority="48"/>
-    <w:lsdException w:name="List Table 4 Accent 2" w:uiPriority="49"/>
-    <w:lsdException w:name="List Table 5 Dark Accent 2" w:uiPriority="50"/>
-    <w:lsdException w:name="List Table 6 Colorful Accent 2" w:uiPriority="51"/>
-    <w:lsdException w:name="List Table 7 Colorful Accent 2" w:uiPriority="52"/>
-    <w:lsdException w:name="List Table 1 Light Accent 3" w:uiPriority="46"/>
-    <w:lsdException w:name="List Table 2 Accent 3" w:uiPriority="47"/>
-    <w:lsdException w:name="List Table 3 Accent 3" w:uiPriority="48"/>
-    <w:lsdException w:name="List Table 4 Accent 3" w:uiPriority="49"/>
-    <w:lsdException w:name="List Table 5 Dark Accent 3" w:uiPriority="50"/>
-    <w:lsdException w:name="List Table 6 Colorful Accent 3" w:uiPriority="51"/>
-    <w:lsdException w:name="List Table 7 Colorful Accent 3" w:uiPriority="52"/>
-    <w:lsdException w:name="List Table 1 Light Accent 4" w:uiPriority="46"/>
-    <w:lsdException w:name="List Table 2 Accent 4" w:uiPriority="47"/>
-    <w:lsdException w:name="List Table 3 Accent 4" w:uiPriority="48"/>
-    <w:lsdException w:name="List Table 4 Accent 4" w:uiPriority="49"/>
-    <w:lsdException w:name="List Table 5 Dark Accent 4" w:uiPriority="50"/>
-    <w:lsdException w:name="List Table 6 Colorful Accent 4" w:uiPriority="51"/>
-    <w:lsdException w:name="List Table 7 Colorful Accent 4" w:uiPriority="52"/>
-    <w:lsdException w:name="List Table 1 Light Accent 5" w:uiPriority="46"/>
-    <w:lsdException w:name="List Table 2 Accent 5" w:uiPriority="47"/>
-    <w:lsdException w:name="List Table 3 Accent 5" w:uiPriority="48"/>
-    <w:lsdException w:name="List Table 4 Accent 5" w:uiPriority="49"/>
-    <w:lsdException w:name="List Table 5 Dark Accent 5" w:uiPriority="50"/>
-    <w:lsdException w:name="List Table 6 Colorful Accent 5" w:uiPriority="51"/>
-    <w:lsdException w:name="List Table 7 Colorful Accent 5" w:uiPriority="52"/>
-    <w:lsdException w:name="List Table 1 Light Accent 6" w:uiPriority="46"/>
-    <w:lsdException w:name="List Table 2 Accent 6" w:uiPriority="47"/>
-    <w:lsdException w:name="List Table 3 Accent 6" w:uiPriority="48"/>
-    <w:lsdException w:name="List Table 4 Accent 6" w:uiPriority="49"/>
-    <w:lsdException w:name="List Table 5 Dark Accent 6" w:uiPriority="50"/>
-    <w:lsdException w:name="List Table 6 Colorful Accent 6" w:uiPriority="51"/>
-    <w:lsdException w:name="List Table 7 Colorful Accent 6" w:uiPriority="52"/>
+  <w:latentStyles w:defLockedState="0" w:defUIPriority="99" w:defSemiHidden="1" w:defUnhideWhenUsed="1" w:defQFormat="0" w:count="276">
+    <w:lsdException w:name="Normal" w:semiHidden="0" w:uiPriority="0" w:unhideWhenUsed="0" w:qFormat="1"/>
+    <w:lsdException w:name="heading 1" w:semiHidden="0" w:uiPriority="9" w:unhideWhenUsed="0" w:qFormat="1"/>
+    <w:lsdException w:name="heading 2" w:uiPriority="9" w:qFormat="1"/>
+    <w:lsdException w:name="heading 3" w:uiPriority="9" w:qFormat="1"/>
+    <w:lsdException w:name="heading 4" w:uiPriority="9" w:qFormat="1"/>
+    <w:lsdException w:name="heading 5" w:uiPriority="9" w:qFormat="1"/>
+    <w:lsdException w:name="heading 6" w:uiPriority="9" w:qFormat="1"/>
+    <w:lsdException w:name="heading 7" w:uiPriority="9" w:qFormat="1"/>
+    <w:lsdException w:name="heading 8" w:uiPriority="9" w:qFormat="1"/>
+    <w:lsdException w:name="heading 9" w:uiPriority="9" w:qFormat="1"/>
+    <w:lsdException w:name="toc 1" w:uiPriority="39"/>
+    <w:lsdException w:name="toc 2" w:uiPriority="39"/>
+    <w:lsdException w:name="toc 3" w:uiPriority="39"/>
+    <w:lsdException w:name="toc 4" w:uiPriority="39"/>
+    <w:lsdException w:name="toc 5" w:uiPriority="39"/>
+    <w:lsdException w:name="toc 6" w:uiPriority="39"/>
+    <w:lsdException w:name="toc 7" w:uiPriority="39"/>
+    <w:lsdException w:name="toc 8" w:uiPriority="39"/>
+    <w:lsdException w:name="toc 9" w:uiPriority="39"/>
+    <w:lsdException w:name="caption" w:uiPriority="35" w:qFormat="1"/>
+    <w:lsdException w:name="Title" w:semiHidden="0" w:uiPriority="10" w:unhideWhenUsed="0" w:qFormat="1"/>
+    <w:lsdException w:name="Default Paragraph Font" w:uiPriority="1"/>
+    <w:lsdException w:name="Subtitle" w:semiHidden="0" w:uiPriority="11" w:unhideWhenUsed="0" w:qFormat="1"/>
+    <w:lsdException w:name="Strong" w:semiHidden="0" w:uiPriority="22" w:unhideWhenUsed="0" w:qFormat="1"/>
+    <w:lsdException w:name="Emphasis" w:semiHidden="0" w:uiPriority="20" w:unhideWhenUsed="0" w:qFormat="1"/>
+    <w:lsdException w:name="Table Grid" w:semiHidden="0" w:uiPriority="59" w:unhideWhenUsed="0"/>
+    <w:lsdException w:name="Placeholder Text" w:unhideWhenUsed="0"/>
+    <w:lsdException w:name="No Spacing" w:semiHidden="0" w:uiPriority="1" w:unhideWhenUsed="0" w:qFormat="1"/>
+    <w:lsdException w:name="Light Shading" w:semiHidden="0" w:uiPriority="60" w:unhideWhenUsed="0"/>
+    <w:lsdException w:name="Light List" w:semiHidden="0" w:uiPriority="61" w:unhideWhenUsed="0"/>
+    <w:lsdException w:name="Light Grid" w:semiHidden="0" w:uiPriority="62" w:unhideWhenUsed="0"/>
+    <w:lsdException w:name="Medium Shading 1" w:semiHidden="0" w:uiPriority="63" w:unhideWhenUsed="0"/>
+    <w:lsdException w:name="Medium Shading 2" w:semiHidden="0" w:uiPriority="64" w:unhideWhenUsed="0"/>
+    <w:lsdException w:name="Medium List 1" w:semiHidden="0" w:uiPriority="65" w:unhideWhenUsed="0"/>
+    <w:lsdException w:name="Medium List 2" w:semiHidden="0" w:uiPriority="66" w:unhideWhenUsed="0"/>
+    <w:lsdException w:name="Medium Grid 1" w:semiHidden="0" w:uiPriority="67" w:unhideWhenUsed="0"/>
+    <w:lsdException w:name="Medium Grid 2" w:semiHidden="0" w:uiPriority="68" w:unhideWhenUsed="0"/>
+    <w:lsdException w:name="Medium Grid 3" w:semiHidden="0" w:uiPriority="69" w:unhideWhenUsed="0"/>
+    <w:lsdException w:name="Dark List" w:semiHidden="0" w:uiPriority="70" w:unhideWhenUsed="0"/>
+    <w:lsdException w:name="Colorful Shading" w:semiHidden="0" w:uiPriority="71" w:unhideWhenUsed="0"/>
+    <w:lsdException w:name="Colorful List" w:semiHidden="0" w:uiPriority="72" w:unhideWhenUsed="0"/>
+    <w:lsdException w:name="Colorful Grid" w:semiHidden="0" w:uiPriority="73" w:unhideWhenUsed="0"/>
+    <w:lsdException w:name="Light Shading Accent 1" w:semiHidden="0" w:uiPriority="60" w:unhideWhenUsed="0"/>
+    <w:lsdException w:name="Light List Accent 1" w:semiHidden="0" w:uiPriority="61" w:unhideWhenUsed="0"/>
+    <w:lsdException w:name="Light Grid Accent 1" w:semiHidden="0" w:uiPriority="62" w:unhideWhenUsed="0"/>
+    <w:lsdException w:name="Medium Shading 1 Accent 1" w:semiHidden="0" w:uiPriority="63" w:unhideWhenUsed="0"/>
+    <w:lsdException w:name="Medium Shading 2 Accent 1" w:semiHidden="0" w:uiPriority="64" w:unhideWhenUsed="0"/>
+    <w:lsdException w:name="Medium List 1 Accent 1" w:semiHidden="0" w:uiPriority="65" w:unhideWhenUsed="0"/>
+    <w:lsdException w:name="Revision" w:unhideWhenUsed="0"/>
+    <w:lsdException w:name="List Paragraph" w:semiHidden="0" w:uiPriority="34" w:unhideWhenUsed="0" w:qFormat="1"/>
+    <w:lsdException w:name="Quote" w:semiHidden="0" w:uiPriority="29" w:unhideWhenUsed="0" w:qFormat="1"/>
+    <w:lsdException w:name="Intense Quote" w:semiHidden="0" w:uiPriority="30" w:unhideWhenUsed="0" w:qFormat="1"/>
+    <w:lsdException w:name="Medium List 2 Accent 1" w:semiHidden="0" w:uiPriority="66" w:unhideWhenUsed="0"/>
+    <w:lsdException w:name="Medium Grid 1 Accent 1" w:semiHidden="0" w:uiPriority="67" w:unhideWhenUsed="0"/>
+    <w:lsdException w:name="Medium Grid 2 Accent 1" w:semiHidden="0" w:uiPriority="68" w:unhideWhenUsed="0"/>
+    <w:lsdException w:name="Medium Grid 3 Accent 1" w:semiHidden="0" w:uiPriority="69" w:unhideWhenUsed="0"/>
+    <w:lsdException w:name="Dark List Accent 1" w:semiHidden="0" w:uiPriority="70" w:unhideWhenUsed="0"/>
+    <w:lsdException w:name="Colorful Shading Accent 1" w:semiHidden="0" w:uiPriority="71" w:unhideWhenUsed="0"/>
+    <w:lsdException w:name="Colorful List Accent 1" w:semiHidden="0" w:uiPriority="72" w:unhideWhenUsed="0"/>
+    <w:lsdException w:name="Colorful Grid Accent 1" w:semiHidden="0" w:uiPriority="73" w:unhideWhenUsed="0"/>
+    <w:lsdException w:name="Light Shading Accent 2" w:semiHidden="0" w:uiPriority="60" w:unhideWhenUsed="0"/>
+    <w:lsdException w:name="Light List Accent 2" w:semiHidden="0" w:uiPriority="61" w:unhideWhenUsed="0"/>
+    <w:lsdException w:name="Light Grid Accent 2" w:semiHidden="0" w:uiPriority="62" w:unhideWhenUsed="0"/>
+    <w:lsdException w:name="Medium Shading 1 Accent 2" w:semiHidden="0" w:uiPriority="63" w:unhideWhenUsed="0"/>
+    <w:lsdException w:name="Medium Shading 2 Accent 2" w:semiHidden="0" w:uiPriority="64" w:unhideWhenUsed="0"/>
+    <w:lsdException w:name="Medium List 1 Accent 2" w:semiHidden="0" w:uiPriority="65" w:unhideWhenUsed="0"/>
+    <w:lsdException w:name="Medium List 2 Accent 2" w:semiHidden="0" w:uiPriority="66" w:unhideWhenUsed="0"/>
+    <w:lsdException w:name="Medium Grid 1 Accent 2" w:semiHidden="0" w:uiPriority="67" w:unhideWhenUsed="0"/>
+    <w:lsdException w:name="Medium Grid 2 Accent 2" w:semiHidden="0" w:uiPriority="68" w:unhideWhenUsed="0"/>
+    <w:lsdException w:name="Medium Grid 3 Accent 2" w:semiHidden="0" w:uiPriority="69" w:unhideWhenUsed="0"/>
+    <w:lsdException w:name="Dark List Accent 2" w:semiHidden="0" w:uiPriority="70" w:unhideWhenUsed="0"/>
+    <w:lsdException w:name="Colorful Shading Accent 2" w:semiHidden="0" w:uiPriority="71" w:unhideWhenUsed="0"/>
+    <w:lsdException w:name="Colorful List Accent 2" w:semiHidden="0" w:uiPriority="72" w:unhideWhenUsed="0"/>
+    <w:lsdException w:name="Colorful Grid Accent 2" w:semiHidden="0" w:uiPriority="73" w:unhideWhenUsed="0"/>
+    <w:lsdException w:name="Light Shading Accent 3" w:semiHidden="0" w:uiPriority="60" w:unhideWhenUsed="0"/>
+    <w:lsdException w:name="Light List Accent 3" w:semiHidden="0" w:uiPriority="61" w:unhideWhenUsed="0"/>
+    <w:lsdException w:name="Light Grid Accent 3" w:semiHidden="0" w:uiPriority="62" w:unhideWhenUsed="0"/>
+    <w:lsdException w:name="Medium Shading 1 Accent 3" w:semiHidden="0" w:uiPriority="63" w:unhideWhenUsed="0"/>
+    <w:lsdException w:name="Medium Shading 2 Accent 3" w:semiHidden="0" w:uiPriority="64" w:unhideWhenUsed="0"/>
+    <w:lsdException w:name="Medium List 1 Accent 3" w:semiHidden="0" w:uiPriority="65" w:unhideWhenUsed="0"/>
+    <w:lsdException w:name="Medium List 2 Accent 3" w:semiHidden="0" w:uiPriority="66" w:unhideWhenUsed="0"/>
+    <w:lsdException w:name="Medium Grid 1 Accent 3" w:semiHidden="0" w:uiPriority="67" w:unhideWhenUsed="0"/>
+    <w:lsdException w:name="Medium Grid 2 Accent 3" w:semiHidden="0" w:uiPriority="68" w:unhideWhenUsed="0"/>
+    <w:lsdException w:name="Medium Grid 3 Accent 3" w:semiHidden="0" w:uiPriority="69" w:unhideWhenUsed="0"/>
+    <w:lsdException w:name="Dark List Accent 3" w:semiHidden="0" w:uiPriority="70" w:unhideWhenUsed="0"/>
+    <w:lsdException w:name="Colorful Shading Accent 3" w:semiHidden="0" w:uiPriority="71" w:unhideWhenUsed="0"/>
+    <w:lsdException w:name="Colorful List Accent 3" w:semiHidden="0" w:uiPriority="72" w:unhideWhenUsed="0"/>
+    <w:lsdException w:name="Colorful Grid Accent 3" w:semiHidden="0" w:uiPriority="73" w:unhideWhenUsed="0"/>
+    <w:lsdException w:name="Light Shading Accent 4" w:semiHidden="0" w:uiPriority="60" w:unhideWhenUsed="0"/>
+    <w:lsdException w:name="Light List Accent 4" w:semiHidden="0" w:uiPriority="61" w:unhideWhenUsed="0"/>
+    <w:lsdException w:name="Light Grid Accent 4" w:semiHidden="0" w:uiPriority="62" w:unhideWhenUsed="0"/>
+    <w:lsdException w:name="Medium Shading 1 Accent 4" w:semiHidden="0" w:uiPriority="63" w:unhideWhenUsed="0"/>
+    <w:lsdException w:name="Medium Shading 2 Accent 4" w:semiHidden="0" w:uiPriority="64" w:unhideWhenUsed="0"/>
+    <w:lsdException w:name="Medium List 1 Accent 4" w:semiHidden="0" w:uiPriority="65" w:unhideWhenUsed="0"/>
+    <w:lsdException w:name="Medium List 2 Accent 4" w:semiHidden="0" w:uiPriority="66" w:unhideWhenUsed="0"/>
+    <w:lsdException w:name="Medium Grid 1 Accent 4" w:semiHidden="0" w:uiPriority="67" w:unhideWhenUsed="0"/>
+    <w:lsdException w:name="Medium Grid 2 Accent 4" w:semiHidden="0" w:uiPriority="68" w:unhideWhenUsed="0"/>
+    <w:lsdException w:name="Medium Grid 3 Accent 4" w:semiHidden="0" w:uiPriority="69" w:unhideWhenUsed="0"/>
+    <w:lsdException w:name="Dark List Accent 4" w:semiHidden="0" w:uiPriority="70" w:unhideWhenUsed="0"/>
+    <w:lsdException w:name="Colorful Shading Accent 4" w:semiHidden="0" w:uiPriority="71" w:unhideWhenUsed="0"/>
+    <w:lsdException w:name="Colorful List Accent 4" w:semiHidden="0" w:uiPriority="72" w:unhideWhenUsed="0"/>
+    <w:lsdException w:name="Colorful Grid Accent 4" w:semiHidden="0" w:uiPriority="73" w:unhideWhenUsed="0"/>
+    <w:lsdException w:name="Light Shading Accent 5" w:semiHidden="0" w:uiPriority="60" w:unhideWhenUsed="0"/>
+    <w:lsdException w:name="Light List Accent 5" w:semiHidden="0" w:uiPriority="61" w:unhideWhenUsed="0"/>
+    <w:lsdException w:name="Light Grid Accent 5" w:semiHidden="0" w:uiPriority="62" w:unhideWhenUsed="0"/>
+    <w:lsdException w:name="Medium Shading 1 Accent 5" w:semiHidden="0" w:uiPriority="63" w:unhideWhenUsed="0"/>
+    <w:lsdException w:name="Medium Shading 2 Accent 5" w:semiHidden="0" w:uiPriority="64" w:unhideWhenUsed="0"/>
+    <w:lsdException w:name="Medium List 1 Accent 5" w:semiHidden="0" w:uiPriority="65" w:unhideWhenUsed="0"/>
+    <w:lsdException w:name="Medium List 2 Accent 5" w:semiHidden="0" w:uiPriority="66" w:unhideWhenUsed="0"/>
+    <w:lsdException w:name="Medium Grid 1 Accent 5" w:semiHidden="0" w:uiPriority="67" w:unhideWhenUsed="0"/>
+    <w:lsdException w:name="Medium Grid 2 Accent 5" w:semiHidden="0" w:uiPriority="68" w:unhideWhenUsed="0"/>
+    <w:lsdException w:name="Medium Grid 3 Accent 5" w:semiHidden="0" w:uiPriority="69" w:unhideWhenUsed="0"/>
+    <w:lsdException w:name="Dark List Accent 5" w:semiHidden="0" w:uiPriority="70" w:unhideWhenUsed="0"/>
+    <w:lsdException w:name="Colorful Shading Accent 5" w:semiHidden="0" w:uiPriority="71" w:unhideWhenUsed="0"/>
+    <w:lsdException w:name="Colorful List Accent 5" w:semiHidden="0" w:uiPriority="72" w:unhideWhenUsed="0"/>
+    <w:lsdException w:name="Colorful Grid Accent 5" w:semiHidden="0" w:uiPriority="73" w:unhideWhenUsed="0"/>
+    <w:lsdException w:name="Light Shading Accent 6" w:semiHidden="0" w:uiPriority="60" w:unhideWhenUsed="0"/>
+    <w:lsdException w:name="Light List Accent 6" w:semiHidden="0" w:uiPriority="61" w:unhideWhenUsed="0"/>
+    <w:lsdException w:name="Light Grid Accent 6" w:semiHidden="0" w:uiPriority="62" w:unhideWhenUsed="0"/>
+    <w:lsdException w:name="Medium Shading 1 Accent 6" w:semiHidden="0" w:uiPriority="63" w:unhideWhenUsed="0"/>
+    <w:lsdException w:name="Medium Shading 2 Accent 6" w:semiHidden="0" w:uiPriority="64" w:unhideWhenUsed="0"/>
+    <w:lsdException w:name="Medium List 1 Accent 6" w:semiHidden="0" w:uiPriority="65" w:unhideWhenUsed="0"/>
+    <w:lsdException w:name="Medium List 2 Accent 6" w:semiHidden="0" w:uiPriority="66" w:unhideWhenUsed="0"/>
+    <w:lsdException w:name="Medium Grid 1 Accent 6" w:semiHidden="0" w:uiPriority="67" w:unhideWhenUsed="0"/>
+    <w:lsdException w:name="Medium Grid 2 Accent 6" w:semiHidden="0" w:uiPriority="68" w:unhideWhenUsed="0"/>
+    <w:lsdException w:name="Medium Grid 3 Accent 6" w:semiHidden="0" w:uiPriority="69" w:unhideWhenUsed="0"/>
+    <w:lsdException w:name="Dark List Accent 6" w:semiHidden="0" w:uiPriority="70" w:unhideWhenUsed="0"/>
+    <w:lsdException w:name="Colorful Shading Accent 6" w:semiHidden="0" w:uiPriority="71" w:unhideWhenUsed="0"/>
+    <w:lsdException w:name="Colorful List Accent 6" w:semiHidden="0" w:uiPriority="72" w:unhideWhenUsed="0"/>
+    <w:lsdException w:name="Colorful Grid Accent 6" w:semiHidden="0" w:uiPriority="73" w:unhideWhenUsed="0"/>
+    <w:lsdException w:name="Subtle Emphasis" w:semiHidden="0" w:uiPriority="19" w:unhideWhenUsed="0" w:qFormat="1"/>
+    <w:lsdException w:name="Intense Emphasis" w:semiHidden="0" w:uiPriority="21" w:unhideWhenUsed="0" w:qFormat="1"/>
+    <w:lsdException w:name="Subtle Reference" w:semiHidden="0" w:uiPriority="31" w:unhideWhenUsed="0" w:qFormat="1"/>
+    <w:lsdException w:name="Intense Reference" w:semiHidden="0" w:uiPriority="32" w:unhideWhenUsed="0" w:qFormat="1"/>
+    <w:lsdException w:name="Book Title" w:semiHidden="0" w:uiPriority="33" w:unhideWhenUsed="0" w:qFormat="1"/>
+    <w:lsdException w:name="Bibliography" w:uiPriority="37"/>
+    <w:lsdException w:name="TOC Heading" w:uiPriority="39" w:qFormat="1"/>
   </w:latentStyles>
   <w:style w:type="paragraph" w:default="1" w:styleId="Normal">
     <w:name w:val="Normal"/>
@@ -4098,8 +4398,290 @@
 </w:styles>
 </file>
 
+<file path=word/glossary/stylesWithEffects.xml><?xml version="1.0" encoding="utf-8"?>
+<w:styles xmlns:wpc="http://schemas.microsoft.com/office/word/2010/wordprocessingCanvas" xmlns:mo="http://schemas.microsoft.com/office/mac/office/2008/main" xmlns:mc="http://schemas.openxmlformats.org/markup-compatibility/2006" xmlns:mv="urn:schemas-microsoft-com:mac:vml" xmlns:o="urn:schemas-microsoft-com:office:office" xmlns:r="http://schemas.openxmlformats.org/officeDocument/2006/relationships" xmlns:m="http://schemas.openxmlformats.org/officeDocument/2006/math" xmlns:v="urn:schemas-microsoft-com:vml" xmlns:wp14="http://schemas.microsoft.com/office/word/2010/wordprocessingDrawing" xmlns:wp="http://schemas.openxmlformats.org/drawingml/2006/wordprocessingDrawing" xmlns:w10="urn:schemas-microsoft-com:office:word" xmlns:w="http://schemas.openxmlformats.org/wordprocessingml/2006/main" xmlns:w14="http://schemas.microsoft.com/office/word/2010/wordml" xmlns:wpg="http://schemas.microsoft.com/office/word/2010/wordprocessingGroup" xmlns:wpi="http://schemas.microsoft.com/office/word/2010/wordprocessingInk" xmlns:wne="http://schemas.microsoft.com/office/word/2006/wordml" xmlns:wps="http://schemas.microsoft.com/office/word/2010/wordprocessingShape" mc:Ignorable="w14 wp14">
+  <w:docDefaults>
+    <w:rPrDefault>
+      <w:rPr>
+        <w:rFonts w:asciiTheme="minorHAnsi" w:eastAsiaTheme="minorEastAsia" w:hAnsiTheme="minorHAnsi" w:cstheme="minorBidi"/>
+        <w:sz w:val="24"/>
+        <w:szCs w:val="24"/>
+        <w:lang w:val="en-US" w:eastAsia="ja-JP" w:bidi="ar-SA"/>
+      </w:rPr>
+    </w:rPrDefault>
+    <w:pPrDefault/>
+  </w:docDefaults>
+  <w:latentStyles w:defLockedState="0" w:defUIPriority="99" w:defSemiHidden="1" w:defUnhideWhenUsed="1" w:defQFormat="0" w:count="276">
+    <w:lsdException w:name="Normal" w:semiHidden="0" w:uiPriority="0" w:unhideWhenUsed="0" w:qFormat="1"/>
+    <w:lsdException w:name="heading 1" w:semiHidden="0" w:uiPriority="9" w:unhideWhenUsed="0" w:qFormat="1"/>
+    <w:lsdException w:name="heading 2" w:uiPriority="9" w:qFormat="1"/>
+    <w:lsdException w:name="heading 3" w:uiPriority="9" w:qFormat="1"/>
+    <w:lsdException w:name="heading 4" w:uiPriority="9" w:qFormat="1"/>
+    <w:lsdException w:name="heading 5" w:uiPriority="9" w:qFormat="1"/>
+    <w:lsdException w:name="heading 6" w:uiPriority="9" w:qFormat="1"/>
+    <w:lsdException w:name="heading 7" w:uiPriority="9" w:qFormat="1"/>
+    <w:lsdException w:name="heading 8" w:uiPriority="9" w:qFormat="1"/>
+    <w:lsdException w:name="heading 9" w:uiPriority="9" w:qFormat="1"/>
+    <w:lsdException w:name="toc 1" w:uiPriority="39"/>
+    <w:lsdException w:name="toc 2" w:uiPriority="39"/>
+    <w:lsdException w:name="toc 3" w:uiPriority="39"/>
+    <w:lsdException w:name="toc 4" w:uiPriority="39"/>
+    <w:lsdException w:name="toc 5" w:uiPriority="39"/>
+    <w:lsdException w:name="toc 6" w:uiPriority="39"/>
+    <w:lsdException w:name="toc 7" w:uiPriority="39"/>
+    <w:lsdException w:name="toc 8" w:uiPriority="39"/>
+    <w:lsdException w:name="toc 9" w:uiPriority="39"/>
+    <w:lsdException w:name="caption" w:uiPriority="35" w:qFormat="1"/>
+    <w:lsdException w:name="Title" w:semiHidden="0" w:uiPriority="10" w:unhideWhenUsed="0" w:qFormat="1"/>
+    <w:lsdException w:name="Default Paragraph Font" w:uiPriority="1"/>
+    <w:lsdException w:name="Subtitle" w:semiHidden="0" w:uiPriority="11" w:unhideWhenUsed="0" w:qFormat="1"/>
+    <w:lsdException w:name="Strong" w:semiHidden="0" w:uiPriority="22" w:unhideWhenUsed="0" w:qFormat="1"/>
+    <w:lsdException w:name="Emphasis" w:semiHidden="0" w:uiPriority="20" w:unhideWhenUsed="0" w:qFormat="1"/>
+    <w:lsdException w:name="Table Grid" w:semiHidden="0" w:uiPriority="59" w:unhideWhenUsed="0"/>
+    <w:lsdException w:name="Placeholder Text" w:unhideWhenUsed="0"/>
+    <w:lsdException w:name="No Spacing" w:semiHidden="0" w:uiPriority="1" w:unhideWhenUsed="0" w:qFormat="1"/>
+    <w:lsdException w:name="Light Shading" w:semiHidden="0" w:uiPriority="60" w:unhideWhenUsed="0"/>
+    <w:lsdException w:name="Light List" w:semiHidden="0" w:uiPriority="61" w:unhideWhenUsed="0"/>
+    <w:lsdException w:name="Light Grid" w:semiHidden="0" w:uiPriority="62" w:unhideWhenUsed="0"/>
+    <w:lsdException w:name="Medium Shading 1" w:semiHidden="0" w:uiPriority="63" w:unhideWhenUsed="0"/>
+    <w:lsdException w:name="Medium Shading 2" w:semiHidden="0" w:uiPriority="64" w:unhideWhenUsed="0"/>
+    <w:lsdException w:name="Medium List 1" w:semiHidden="0" w:uiPriority="65" w:unhideWhenUsed="0"/>
+    <w:lsdException w:name="Medium List 2" w:semiHidden="0" w:uiPriority="66" w:unhideWhenUsed="0"/>
+    <w:lsdException w:name="Medium Grid 1" w:semiHidden="0" w:uiPriority="67" w:unhideWhenUsed="0"/>
+    <w:lsdException w:name="Medium Grid 2" w:semiHidden="0" w:uiPriority="68" w:unhideWhenUsed="0"/>
+    <w:lsdException w:name="Medium Grid 3" w:semiHidden="0" w:uiPriority="69" w:unhideWhenUsed="0"/>
+    <w:lsdException w:name="Dark List" w:semiHidden="0" w:uiPriority="70" w:unhideWhenUsed="0"/>
+    <w:lsdException w:name="Colorful Shading" w:semiHidden="0" w:uiPriority="71" w:unhideWhenUsed="0"/>
+    <w:lsdException w:name="Colorful List" w:semiHidden="0" w:uiPriority="72" w:unhideWhenUsed="0"/>
+    <w:lsdException w:name="Colorful Grid" w:semiHidden="0" w:uiPriority="73" w:unhideWhenUsed="0"/>
+    <w:lsdException w:name="Light Shading Accent 1" w:semiHidden="0" w:uiPriority="60" w:unhideWhenUsed="0"/>
+    <w:lsdException w:name="Light List Accent 1" w:semiHidden="0" w:uiPriority="61" w:unhideWhenUsed="0"/>
+    <w:lsdException w:name="Light Grid Accent 1" w:semiHidden="0" w:uiPriority="62" w:unhideWhenUsed="0"/>
+    <w:lsdException w:name="Medium Shading 1 Accent 1" w:semiHidden="0" w:uiPriority="63" w:unhideWhenUsed="0"/>
+    <w:lsdException w:name="Medium Shading 2 Accent 1" w:semiHidden="0" w:uiPriority="64" w:unhideWhenUsed="0"/>
+    <w:lsdException w:name="Medium List 1 Accent 1" w:semiHidden="0" w:uiPriority="65" w:unhideWhenUsed="0"/>
+    <w:lsdException w:name="Revision" w:unhideWhenUsed="0"/>
+    <w:lsdException w:name="List Paragraph" w:semiHidden="0" w:uiPriority="34" w:unhideWhenUsed="0" w:qFormat="1"/>
+    <w:lsdException w:name="Quote" w:semiHidden="0" w:uiPriority="29" w:unhideWhenUsed="0" w:qFormat="1"/>
+    <w:lsdException w:name="Intense Quote" w:semiHidden="0" w:uiPriority="30" w:unhideWhenUsed="0" w:qFormat="1"/>
+    <w:lsdException w:name="Medium List 2 Accent 1" w:semiHidden="0" w:uiPriority="66" w:unhideWhenUsed="0"/>
+    <w:lsdException w:name="Medium Grid 1 Accent 1" w:semiHidden="0" w:uiPriority="67" w:unhideWhenUsed="0"/>
+    <w:lsdException w:name="Medium Grid 2 Accent 1" w:semiHidden="0" w:uiPriority="68" w:unhideWhenUsed="0"/>
+    <w:lsdException w:name="Medium Grid 3 Accent 1" w:semiHidden="0" w:uiPriority="69" w:unhideWhenUsed="0"/>
+    <w:lsdException w:name="Dark List Accent 1" w:semiHidden="0" w:uiPriority="70" w:unhideWhenUsed="0"/>
+    <w:lsdException w:name="Colorful Shading Accent 1" w:semiHidden="0" w:uiPriority="71" w:unhideWhenUsed="0"/>
+    <w:lsdException w:name="Colorful List Accent 1" w:semiHidden="0" w:uiPriority="72" w:unhideWhenUsed="0"/>
+    <w:lsdException w:name="Colorful Grid Accent 1" w:semiHidden="0" w:uiPriority="73" w:unhideWhenUsed="0"/>
+    <w:lsdException w:name="Light Shading Accent 2" w:semiHidden="0" w:uiPriority="60" w:unhideWhenUsed="0"/>
+    <w:lsdException w:name="Light List Accent 2" w:semiHidden="0" w:uiPriority="61" w:unhideWhenUsed="0"/>
+    <w:lsdException w:name="Light Grid Accent 2" w:semiHidden="0" w:uiPriority="62" w:unhideWhenUsed="0"/>
+    <w:lsdException w:name="Medium Shading 1 Accent 2" w:semiHidden="0" w:uiPriority="63" w:unhideWhenUsed="0"/>
+    <w:lsdException w:name="Medium Shading 2 Accent 2" w:semiHidden="0" w:uiPriority="64" w:unhideWhenUsed="0"/>
+    <w:lsdException w:name="Medium List 1 Accent 2" w:semiHidden="0" w:uiPriority="65" w:unhideWhenUsed="0"/>
+    <w:lsdException w:name="Medium List 2 Accent 2" w:semiHidden="0" w:uiPriority="66" w:unhideWhenUsed="0"/>
+    <w:lsdException w:name="Medium Grid 1 Accent 2" w:semiHidden="0" w:uiPriority="67" w:unhideWhenUsed="0"/>
+    <w:lsdException w:name="Medium Grid 2 Accent 2" w:semiHidden="0" w:uiPriority="68" w:unhideWhenUsed="0"/>
+    <w:lsdException w:name="Medium Grid 3 Accent 2" w:semiHidden="0" w:uiPriority="69" w:unhideWhenUsed="0"/>
+    <w:lsdException w:name="Dark List Accent 2" w:semiHidden="0" w:uiPriority="70" w:unhideWhenUsed="0"/>
+    <w:lsdException w:name="Colorful Shading Accent 2" w:semiHidden="0" w:uiPriority="71" w:unhideWhenUsed="0"/>
+    <w:lsdException w:name="Colorful List Accent 2" w:semiHidden="0" w:uiPriority="72" w:unhideWhenUsed="0"/>
+    <w:lsdException w:name="Colorful Grid Accent 2" w:semiHidden="0" w:uiPriority="73" w:unhideWhenUsed="0"/>
+    <w:lsdException w:name="Light Shading Accent 3" w:semiHidden="0" w:uiPriority="60" w:unhideWhenUsed="0"/>
+    <w:lsdException w:name="Light List Accent 3" w:semiHidden="0" w:uiPriority="61" w:unhideWhenUsed="0"/>
+    <w:lsdException w:name="Light Grid Accent 3" w:semiHidden="0" w:uiPriority="62" w:unhideWhenUsed="0"/>
+    <w:lsdException w:name="Medium Shading 1 Accent 3" w:semiHidden="0" w:uiPriority="63" w:unhideWhenUsed="0"/>
+    <w:lsdException w:name="Medium Shading 2 Accent 3" w:semiHidden="0" w:uiPriority="64" w:unhideWhenUsed="0"/>
+    <w:lsdException w:name="Medium List 1 Accent 3" w:semiHidden="0" w:uiPriority="65" w:unhideWhenUsed="0"/>
+    <w:lsdException w:name="Medium List 2 Accent 3" w:semiHidden="0" w:uiPriority="66" w:unhideWhenUsed="0"/>
+    <w:lsdException w:name="Medium Grid 1 Accent 3" w:semiHidden="0" w:uiPriority="67" w:unhideWhenUsed="0"/>
+    <w:lsdException w:name="Medium Grid 2 Accent 3" w:semiHidden="0" w:uiPriority="68" w:unhideWhenUsed="0"/>
+    <w:lsdException w:name="Medium Grid 3 Accent 3" w:semiHidden="0" w:uiPriority="69" w:unhideWhenUsed="0"/>
+    <w:lsdException w:name="Dark List Accent 3" w:semiHidden="0" w:uiPriority="70" w:unhideWhenUsed="0"/>
+    <w:lsdException w:name="Colorful Shading Accent 3" w:semiHidden="0" w:uiPriority="71" w:unhideWhenUsed="0"/>
+    <w:lsdException w:name="Colorful List Accent 3" w:semiHidden="0" w:uiPriority="72" w:unhideWhenUsed="0"/>
+    <w:lsdException w:name="Colorful Grid Accent 3" w:semiHidden="0" w:uiPriority="73" w:unhideWhenUsed="0"/>
+    <w:lsdException w:name="Light Shading Accent 4" w:semiHidden="0" w:uiPriority="60" w:unhideWhenUsed="0"/>
+    <w:lsdException w:name="Light List Accent 4" w:semiHidden="0" w:uiPriority="61" w:unhideWhenUsed="0"/>
+    <w:lsdException w:name="Light Grid Accent 4" w:semiHidden="0" w:uiPriority="62" w:unhideWhenUsed="0"/>
+    <w:lsdException w:name="Medium Shading 1 Accent 4" w:semiHidden="0" w:uiPriority="63" w:unhideWhenUsed="0"/>
+    <w:lsdException w:name="Medium Shading 2 Accent 4" w:semiHidden="0" w:uiPriority="64" w:unhideWhenUsed="0"/>
+    <w:lsdException w:name="Medium List 1 Accent 4" w:semiHidden="0" w:uiPriority="65" w:unhideWhenUsed="0"/>
+    <w:lsdException w:name="Medium List 2 Accent 4" w:semiHidden="0" w:uiPriority="66" w:unhideWhenUsed="0"/>
+    <w:lsdException w:name="Medium Grid 1 Accent 4" w:semiHidden="0" w:uiPriority="67" w:unhideWhenUsed="0"/>
+    <w:lsdException w:name="Medium Grid 2 Accent 4" w:semiHidden="0" w:uiPriority="68" w:unhideWhenUsed="0"/>
+    <w:lsdException w:name="Medium Grid 3 Accent 4" w:semiHidden="0" w:uiPriority="69" w:unhideWhenUsed="0"/>
+    <w:lsdException w:name="Dark List Accent 4" w:semiHidden="0" w:uiPriority="70" w:unhideWhenUsed="0"/>
+    <w:lsdException w:name="Colorful Shading Accent 4" w:semiHidden="0" w:uiPriority="71" w:unhideWhenUsed="0"/>
+    <w:lsdException w:name="Colorful List Accent 4" w:semiHidden="0" w:uiPriority="72" w:unhideWhenUsed="0"/>
+    <w:lsdException w:name="Colorful Grid Accent 4" w:semiHidden="0" w:uiPriority="73" w:unhideWhenUsed="0"/>
+    <w:lsdException w:name="Light Shading Accent 5" w:semiHidden="0" w:uiPriority="60" w:unhideWhenUsed="0"/>
+    <w:lsdException w:name="Light List Accent 5" w:semiHidden="0" w:uiPriority="61" w:unhideWhenUsed="0"/>
+    <w:lsdException w:name="Light Grid Accent 5" w:semiHidden="0" w:uiPriority="62" w:unhideWhenUsed="0"/>
+    <w:lsdException w:name="Medium Shading 1 Accent 5" w:semiHidden="0" w:uiPriority="63" w:unhideWhenUsed="0"/>
+    <w:lsdException w:name="Medium Shading 2 Accent 5" w:semiHidden="0" w:uiPriority="64" w:unhideWhenUsed="0"/>
+    <w:lsdException w:name="Medium List 1 Accent 5" w:semiHidden="0" w:uiPriority="65" w:unhideWhenUsed="0"/>
+    <w:lsdException w:name="Medium List 2 Accent 5" w:semiHidden="0" w:uiPriority="66" w:unhideWhenUsed="0"/>
+    <w:lsdException w:name="Medium Grid 1 Accent 5" w:semiHidden="0" w:uiPriority="67" w:unhideWhenUsed="0"/>
+    <w:lsdException w:name="Medium Grid 2 Accent 5" w:semiHidden="0" w:uiPriority="68" w:unhideWhenUsed="0"/>
+    <w:lsdException w:name="Medium Grid 3 Accent 5" w:semiHidden="0" w:uiPriority="69" w:unhideWhenUsed="0"/>
+    <w:lsdException w:name="Dark List Accent 5" w:semiHidden="0" w:uiPriority="70" w:unhideWhenUsed="0"/>
+    <w:lsdException w:name="Colorful Shading Accent 5" w:semiHidden="0" w:uiPriority="71" w:unhideWhenUsed="0"/>
+    <w:lsdException w:name="Colorful List Accent 5" w:semiHidden="0" w:uiPriority="72" w:unhideWhenUsed="0"/>
+    <w:lsdException w:name="Colorful Grid Accent 5" w:semiHidden="0" w:uiPriority="73" w:unhideWhenUsed="0"/>
+    <w:lsdException w:name="Light Shading Accent 6" w:semiHidden="0" w:uiPriority="60" w:unhideWhenUsed="0"/>
+    <w:lsdException w:name="Light List Accent 6" w:semiHidden="0" w:uiPriority="61" w:unhideWhenUsed="0"/>
+    <w:lsdException w:name="Light Grid Accent 6" w:semiHidden="0" w:uiPriority="62" w:unhideWhenUsed="0"/>
+    <w:lsdException w:name="Medium Shading 1 Accent 6" w:semiHidden="0" w:uiPriority="63" w:unhideWhenUsed="0"/>
+    <w:lsdException w:name="Medium Shading 2 Accent 6" w:semiHidden="0" w:uiPriority="64" w:unhideWhenUsed="0"/>
+    <w:lsdException w:name="Medium List 1 Accent 6" w:semiHidden="0" w:uiPriority="65" w:unhideWhenUsed="0"/>
+    <w:lsdException w:name="Medium List 2 Accent 6" w:semiHidden="0" w:uiPriority="66" w:unhideWhenUsed="0"/>
+    <w:lsdException w:name="Medium Grid 1 Accent 6" w:semiHidden="0" w:uiPriority="67" w:unhideWhenUsed="0"/>
+    <w:lsdException w:name="Medium Grid 2 Accent 6" w:semiHidden="0" w:uiPriority="68" w:unhideWhenUsed="0"/>
+    <w:lsdException w:name="Medium Grid 3 Accent 6" w:semiHidden="0" w:uiPriority="69" w:unhideWhenUsed="0"/>
+    <w:lsdException w:name="Dark List Accent 6" w:semiHidden="0" w:uiPriority="70" w:unhideWhenUsed="0"/>
+    <w:lsdException w:name="Colorful Shading Accent 6" w:semiHidden="0" w:uiPriority="71" w:unhideWhenUsed="0"/>
+    <w:lsdException w:name="Colorful List Accent 6" w:semiHidden="0" w:uiPriority="72" w:unhideWhenUsed="0"/>
+    <w:lsdException w:name="Colorful Grid Accent 6" w:semiHidden="0" w:uiPriority="73" w:unhideWhenUsed="0"/>
+    <w:lsdException w:name="Subtle Emphasis" w:semiHidden="0" w:uiPriority="19" w:unhideWhenUsed="0" w:qFormat="1"/>
+    <w:lsdException w:name="Intense Emphasis" w:semiHidden="0" w:uiPriority="21" w:unhideWhenUsed="0" w:qFormat="1"/>
+    <w:lsdException w:name="Subtle Reference" w:semiHidden="0" w:uiPriority="31" w:unhideWhenUsed="0" w:qFormat="1"/>
+    <w:lsdException w:name="Intense Reference" w:semiHidden="0" w:uiPriority="32" w:unhideWhenUsed="0" w:qFormat="1"/>
+    <w:lsdException w:name="Book Title" w:semiHidden="0" w:uiPriority="33" w:unhideWhenUsed="0" w:qFormat="1"/>
+    <w:lsdException w:name="Bibliography" w:uiPriority="37"/>
+    <w:lsdException w:name="TOC Heading" w:uiPriority="39" w:qFormat="1"/>
+  </w:latentStyles>
+  <w:style w:type="paragraph" w:default="1" w:styleId="Normal">
+    <w:name w:val="Normal"/>
+    <w:qFormat/>
+  </w:style>
+  <w:style w:type="character" w:default="1" w:styleId="DefaultParagraphFont">
+    <w:name w:val="Default Paragraph Font"/>
+    <w:uiPriority w:val="1"/>
+    <w:semiHidden/>
+    <w:unhideWhenUsed/>
+  </w:style>
+  <w:style w:type="table" w:default="1" w:styleId="TableNormal">
+    <w:name w:val="Normal Table"/>
+    <w:uiPriority w:val="99"/>
+    <w:semiHidden/>
+    <w:unhideWhenUsed/>
+    <w:tblPr>
+      <w:tblInd w:w="0" w:type="dxa"/>
+      <w:tblCellMar>
+        <w:top w:w="0" w:type="dxa"/>
+        <w:left w:w="108" w:type="dxa"/>
+        <w:bottom w:w="0" w:type="dxa"/>
+        <w:right w:w="108" w:type="dxa"/>
+      </w:tblCellMar>
+    </w:tblPr>
+  </w:style>
+  <w:style w:type="numbering" w:default="1" w:styleId="NoList">
+    <w:name w:val="No List"/>
+    <w:uiPriority w:val="99"/>
+    <w:semiHidden/>
+    <w:unhideWhenUsed/>
+  </w:style>
+  <w:style w:type="paragraph" w:customStyle="1" w:styleId="E1BA75F0D30CE943818CD93B719131AE">
+    <w:name w:val="E1BA75F0D30CE943818CD93B719131AE"/>
+    <w:rsid w:val="008C7E91"/>
+  </w:style>
+  <w:style w:type="paragraph" w:customStyle="1" w:styleId="E1CEABD3074F6B49B9D6E3A2933895C8">
+    <w:name w:val="E1CEABD3074F6B49B9D6E3A2933895C8"/>
+    <w:rsid w:val="008C7E91"/>
+  </w:style>
+  <w:style w:type="paragraph" w:customStyle="1" w:styleId="27A24EFD795BB841A934092EBA41100F">
+    <w:name w:val="27A24EFD795BB841A934092EBA41100F"/>
+    <w:rsid w:val="008C7E91"/>
+  </w:style>
+  <w:style w:type="paragraph" w:customStyle="1" w:styleId="F7E636152AD3C145BB83630B91DD212B">
+    <w:name w:val="F7E636152AD3C145BB83630B91DD212B"/>
+    <w:rsid w:val="008C7E91"/>
+  </w:style>
+  <w:style w:type="paragraph" w:customStyle="1" w:styleId="8C64B71FC0D57B46B9A6941E8D50C5B1">
+    <w:name w:val="8C64B71FC0D57B46B9A6941E8D50C5B1"/>
+    <w:rsid w:val="008C7E91"/>
+  </w:style>
+  <w:style w:type="paragraph" w:customStyle="1" w:styleId="22EBAB968558E7498DA5AD565CE33E2C">
+    <w:name w:val="22EBAB968558E7498DA5AD565CE33E2C"/>
+    <w:rsid w:val="008C7E91"/>
+  </w:style>
+  <w:style w:type="paragraph" w:customStyle="1" w:styleId="74F46E8D1415F748BE93F1DA7A2D3A00">
+    <w:name w:val="74F46E8D1415F748BE93F1DA7A2D3A00"/>
+    <w:rsid w:val="008C7E91"/>
+  </w:style>
+  <w:style w:type="paragraph" w:customStyle="1" w:styleId="764022084C75CD44BD781B9DC0D70064">
+    <w:name w:val="764022084C75CD44BD781B9DC0D70064"/>
+    <w:rsid w:val="008C7E91"/>
+  </w:style>
+  <w:style w:type="paragraph" w:customStyle="1" w:styleId="128A9DA9779B5D489D77825C711E2737">
+    <w:name w:val="128A9DA9779B5D489D77825C711E2737"/>
+    <w:rsid w:val="008C7E91"/>
+  </w:style>
+  <w:style w:type="paragraph" w:customStyle="1" w:styleId="C782E6D8767AC943B0C33CFE48CF4A0C">
+    <w:name w:val="C782E6D8767AC943B0C33CFE48CF4A0C"/>
+    <w:rsid w:val="008C7E91"/>
+  </w:style>
+  <w:style w:type="paragraph" w:customStyle="1" w:styleId="4DBAC758A4A31E4FA403DA6282242849">
+    <w:name w:val="4DBAC758A4A31E4FA403DA6282242849"/>
+    <w:rsid w:val="008C7E91"/>
+  </w:style>
+  <w:style w:type="paragraph" w:customStyle="1" w:styleId="FE46C58F09EB7242B892804885BC1109">
+    <w:name w:val="FE46C58F09EB7242B892804885BC1109"/>
+    <w:rsid w:val="008C7E91"/>
+  </w:style>
+  <w:style w:type="paragraph" w:customStyle="1" w:styleId="ABB9F3E7FB8DA747AF9B82D3AD693843">
+    <w:name w:val="ABB9F3E7FB8DA747AF9B82D3AD693843"/>
+    <w:rsid w:val="008C7E91"/>
+  </w:style>
+  <w:style w:type="paragraph" w:customStyle="1" w:styleId="28E08F2AD8E99E41A1446F046D659BAF">
+    <w:name w:val="28E08F2AD8E99E41A1446F046D659BAF"/>
+    <w:rsid w:val="008C7E91"/>
+  </w:style>
+  <w:style w:type="paragraph" w:customStyle="1" w:styleId="68C4B7CB06CDA1448CC86ED7F0B74DCB">
+    <w:name w:val="68C4B7CB06CDA1448CC86ED7F0B74DCB"/>
+    <w:rsid w:val="008C7E91"/>
+  </w:style>
+  <w:style w:type="paragraph" w:customStyle="1" w:styleId="7A76EF304E0EA148B144C90F16E4025E">
+    <w:name w:val="7A76EF304E0EA148B144C90F16E4025E"/>
+    <w:rsid w:val="008C7E91"/>
+  </w:style>
+  <w:style w:type="paragraph" w:customStyle="1" w:styleId="F1506AAD1BBA6E49A9A93C6139640336">
+    <w:name w:val="F1506AAD1BBA6E49A9A93C6139640336"/>
+    <w:rsid w:val="008C7E91"/>
+  </w:style>
+  <w:style w:type="paragraph" w:customStyle="1" w:styleId="D31062F8E29DB643A5AD567B8C7F642B">
+    <w:name w:val="D31062F8E29DB643A5AD567B8C7F642B"/>
+    <w:rsid w:val="008C7E91"/>
+  </w:style>
+  <w:style w:type="paragraph" w:customStyle="1" w:styleId="41EE1CB3518FEE46A0EBA7DFE39C0873">
+    <w:name w:val="41EE1CB3518FEE46A0EBA7DFE39C0873"/>
+    <w:rsid w:val="008C7E91"/>
+  </w:style>
+  <w:style w:type="paragraph" w:customStyle="1" w:styleId="A24A5ED781BDD844B9486CCB26610E74">
+    <w:name w:val="A24A5ED781BDD844B9486CCB26610E74"/>
+    <w:rsid w:val="008C7E91"/>
+  </w:style>
+  <w:style w:type="paragraph" w:customStyle="1" w:styleId="32B572B7FABBD745BC9CB09C0051E22A">
+    <w:name w:val="32B572B7FABBD745BC9CB09C0051E22A"/>
+    <w:rsid w:val="008C7E91"/>
+  </w:style>
+  <w:style w:type="paragraph" w:customStyle="1" w:styleId="70DD73C474C51F44B0B37ED982186957">
+    <w:name w:val="70DD73C474C51F44B0B37ED982186957"/>
+    <w:rsid w:val="008C7E91"/>
+  </w:style>
+  <w:style w:type="paragraph" w:customStyle="1" w:styleId="434793AE4A3A35479C9EAD121263985F">
+    <w:name w:val="434793AE4A3A35479C9EAD121263985F"/>
+    <w:rsid w:val="008C7E91"/>
+  </w:style>
+  <w:style w:type="paragraph" w:customStyle="1" w:styleId="4DED85A0E0E0024AA5E62602B52B496A">
+    <w:name w:val="4DED85A0E0E0024AA5E62602B52B496A"/>
+    <w:rsid w:val="008C7E91"/>
+  </w:style>
+</w:styles>
+</file>
+
 <file path=word/glossary/webSettings.xml><?xml version="1.0" encoding="utf-8"?>
-<w:webSettings xmlns:mc="http://schemas.openxmlformats.org/markup-compatibility/2006" xmlns:r="http://schemas.openxmlformats.org/officeDocument/2006/relationships" xmlns:w="http://schemas.openxmlformats.org/wordprocessingml/2006/main" xmlns:w14="http://schemas.microsoft.com/office/word/2010/wordml" xmlns:w15="http://schemas.microsoft.com/office/word/2012/wordml" mc:Ignorable="w14 w15">
+<w:webSettings xmlns:mc="http://schemas.openxmlformats.org/markup-compatibility/2006" xmlns:r="http://schemas.openxmlformats.org/officeDocument/2006/relationships" xmlns:w="http://schemas.openxmlformats.org/wordprocessingml/2006/main" xmlns:w14="http://schemas.microsoft.com/office/word/2010/wordml" mc:Ignorable="w14">
   <w:allowPNG/>
   <w:doNotSaveAsSingleFile/>
 </w:webSettings>
@@ -4430,7 +5012,7 @@
 </file>
 
 <file path=customXml/itemProps1.xml><?xml version="1.0" encoding="utf-8"?>
-<ds:datastoreItem xmlns:ds="http://schemas.openxmlformats.org/officeDocument/2006/customXml" ds:itemID="{490FF42F-109A-2B4E-B2ED-5FA2FE4C6B86}">
+<ds:datastoreItem xmlns:ds="http://schemas.openxmlformats.org/officeDocument/2006/customXml" ds:itemID="{C6EE0574-DC4D-DF46-BD1B-704D5666527B}">
   <ds:schemaRefs>
     <ds:schemaRef ds:uri="http://schemas.openxmlformats.org/officeDocument/2006/bibliography"/>
   </ds:schemaRefs>

</xml_diff>